<commit_message>
updates to word doc app
</commit_message>
<xml_diff>
--- a/assets/OP Application for Summer 2019.docx
+++ b/assets/OP Application for Summer 2019.docx
@@ -16,6 +16,7 @@
       <w:r>
         <w:rPr>
           <w:rFonts w:ascii="Lato" w:hAnsi="Lato"/>
+          <w:noProof/>
           <w:color w:val="222222"/>
           <w:u w:color="222222"/>
         </w:rPr>
@@ -184,15 +185,7 @@
           <w:color w:val="222222"/>
           <w:u w:color="222222"/>
         </w:rPr>
-        <w:t xml:space="preserve"> from Br</w:t>
-      </w:r>
-      <w:r>
-        <w:rPr>
-          <w:rFonts w:ascii="Lato" w:hAnsi="Lato"/>
-          <w:color w:val="222222"/>
-          <w:u w:color="222222"/>
-        </w:rPr>
-        <w:t>ooklyn explore their love of science fiction and fantasy in daily workshops that combine science, tech, art, and writing.</w:t>
+        <w:t xml:space="preserve"> from Brooklyn explore their love of science fiction and fantasy in daily workshops that combine science, tech, art, and writing.</w:t>
       </w:r>
     </w:p>
     <w:p>
@@ -279,8 +272,6 @@
         </w:rPr>
         <w:t xml:space="preserve"> </w:t>
       </w:r>
-      <w:bookmarkStart w:id="0" w:name="_GoBack"/>
-      <w:bookmarkEnd w:id="0"/>
       <w:r>
         <w:rPr>
           <w:rFonts w:ascii="Lato" w:hAnsi="Lato"/>
@@ -296,15 +287,7 @@
           <w:color w:val="222222"/>
           <w:u w:color="222222"/>
         </w:rPr>
-        <w:t xml:space="preserve"> </w:t>
-      </w:r>
-      <w:r>
-        <w:rPr>
-          <w:rFonts w:ascii="Lato" w:hAnsi="Lato"/>
-          <w:color w:val="222222"/>
-          <w:u w:color="222222"/>
-        </w:rPr>
-        <w:t>(no program July 4)</w:t>
+        <w:t xml:space="preserve"> (no program July 4)</w:t>
       </w:r>
       <w:r>
         <w:rPr>
@@ -330,15 +313,7 @@
           <w:color w:val="222222"/>
           <w:u w:color="222222"/>
         </w:rPr>
-        <w:t>—Tuesdays, Wednesdays, Thursd</w:t>
-      </w:r>
-      <w:r>
-        <w:rPr>
-          <w:rFonts w:ascii="Lato" w:hAnsi="Lato"/>
-          <w:color w:val="222222"/>
-          <w:u w:color="222222"/>
-        </w:rPr>
-        <w:t xml:space="preserve">ays, and Fridays—from </w:t>
+        <w:t xml:space="preserve">—Tuesdays, Wednesdays, Thursdays, and Fridays—from </w:t>
       </w:r>
       <w:r>
         <w:rPr>
@@ -372,7 +347,25 @@
           <w:color w:val="222222"/>
           <w:u w:color="222222"/>
         </w:rPr>
-        <w:t xml:space="preserve"> at 424 Classon Ave, Brooklyn.</w:t>
+        <w:t xml:space="preserve"> at 424 </w:t>
+      </w:r>
+      <w:proofErr w:type="spellStart"/>
+      <w:r>
+        <w:rPr>
+          <w:rFonts w:ascii="Lato" w:hAnsi="Lato"/>
+          <w:color w:val="222222"/>
+          <w:u w:color="222222"/>
+        </w:rPr>
+        <w:t>Classon</w:t>
+      </w:r>
+      <w:proofErr w:type="spellEnd"/>
+      <w:r>
+        <w:rPr>
+          <w:rFonts w:ascii="Lato" w:hAnsi="Lato"/>
+          <w:color w:val="222222"/>
+          <w:u w:color="222222"/>
+        </w:rPr>
+        <w:t xml:space="preserve"> Ave, Brooklyn.</w:t>
       </w:r>
     </w:p>
     <w:p>
@@ -505,16 +498,7 @@
           <w:color w:val="222222"/>
           <w:u w:color="222222"/>
         </w:rPr>
-        <w:t>. Or, mail completed applications</w:t>
-      </w:r>
-      <w:r>
-        <w:rPr>
-          <w:rStyle w:val="None"/>
-          <w:rFonts w:ascii="Lato" w:hAnsi="Lato"/>
-          <w:color w:val="222222"/>
-          <w:u w:color="222222"/>
-        </w:rPr>
-        <w:t xml:space="preserve"> to: </w:t>
+        <w:t xml:space="preserve">. Or, mail completed applications to: </w:t>
       </w:r>
       <w:r>
         <w:rPr>
@@ -650,13 +634,7 @@
         <w:rPr>
           <w:rFonts w:ascii="Lato" w:hAnsi="Lato"/>
         </w:rPr>
-        <w:t>An onli</w:t>
-      </w:r>
-      <w:r>
-        <w:rPr>
-          <w:rFonts w:ascii="Lato" w:hAnsi="Lato"/>
-        </w:rPr>
-        <w:t>ne multi-media portfolio of their work that can be used for college, job, or internship applications.</w:t>
+        <w:t>An online multi-media portfolio of their work that can be used for college, job, or internship applications.</w:t>
       </w:r>
     </w:p>
     <w:p>
@@ -694,13 +672,7 @@
         <w:rPr>
           <w:rFonts w:ascii="Lato" w:hAnsi="Lato"/>
         </w:rPr>
-        <w:t xml:space="preserve">Access to a </w:t>
-      </w:r>
-      <w:r>
-        <w:rPr>
-          <w:rFonts w:ascii="Lato" w:hAnsi="Lato"/>
-        </w:rPr>
-        <w:t>network of professional women and opportunities for fellowships and other leadership opportunities.</w:t>
+        <w:t>Access to a network of professional women and opportunities for fellowships and other leadership opportunities.</w:t>
       </w:r>
     </w:p>
     <w:p>
@@ -779,13 +751,7 @@
         <w:rPr>
           <w:rFonts w:ascii="Lato" w:hAnsi="Lato"/>
         </w:rPr>
-        <w:t>Available</w:t>
-      </w:r>
-      <w:r>
-        <w:rPr>
-          <w:rFonts w:ascii="Lato" w:hAnsi="Lato"/>
-        </w:rPr>
-        <w:t xml:space="preserve"> to attend workshops four days a week, from 1-4:30pm, July 2</w:t>
+        <w:t>Available to attend workshops four days a week, from 1-4:30pm, July 2</w:t>
       </w:r>
       <w:r>
         <w:rPr>
@@ -841,6 +807,7 @@
           <w:lang w:val="fr-FR"/>
         </w:rPr>
       </w:pPr>
+      <w:proofErr w:type="spellStart"/>
       <w:r>
         <w:rPr>
           <w:rStyle w:val="None"/>
@@ -850,8 +817,9 @@
           <w:lang w:val="fr-FR"/>
         </w:rPr>
         <w:lastRenderedPageBreak/>
-        <w:t xml:space="preserve">Your first name: </w:t>
-      </w:r>
+        <w:t>Your</w:t>
+      </w:r>
+      <w:proofErr w:type="spellEnd"/>
       <w:r>
         <w:rPr>
           <w:rStyle w:val="None"/>
@@ -860,6 +828,50 @@
           <w:u w:color="222222"/>
           <w:lang w:val="fr-FR"/>
         </w:rPr>
+        <w:t xml:space="preserve"> first </w:t>
+      </w:r>
+      <w:proofErr w:type="spellStart"/>
+      <w:proofErr w:type="gramStart"/>
+      <w:r>
+        <w:rPr>
+          <w:rStyle w:val="None"/>
+          <w:rFonts w:ascii="Lato" w:hAnsi="Lato"/>
+          <w:color w:val="222222"/>
+          <w:u w:color="222222"/>
+          <w:lang w:val="fr-FR"/>
+        </w:rPr>
+        <w:t>name</w:t>
+      </w:r>
+      <w:proofErr w:type="spellEnd"/>
+      <w:r>
+        <w:rPr>
+          <w:rStyle w:val="None"/>
+          <w:rFonts w:ascii="Lato" w:hAnsi="Lato"/>
+          <w:color w:val="222222"/>
+          <w:u w:color="222222"/>
+          <w:lang w:val="fr-FR"/>
+        </w:rPr>
+        <w:t>:</w:t>
+      </w:r>
+      <w:proofErr w:type="gramEnd"/>
+      <w:r>
+        <w:rPr>
+          <w:rStyle w:val="None"/>
+          <w:rFonts w:ascii="Lato" w:hAnsi="Lato"/>
+          <w:color w:val="222222"/>
+          <w:u w:color="222222"/>
+          <w:lang w:val="fr-FR"/>
+        </w:rPr>
+        <w:t xml:space="preserve"> </w:t>
+      </w:r>
+      <w:r>
+        <w:rPr>
+          <w:rStyle w:val="None"/>
+          <w:rFonts w:ascii="Lato" w:hAnsi="Lato"/>
+          <w:color w:val="222222"/>
+          <w:u w:color="222222"/>
+          <w:lang w:val="fr-FR"/>
+        </w:rPr>
         <w:tab/>
       </w:r>
       <w:r>
@@ -901,7 +913,50 @@
           <w:lang w:val="fr-FR"/>
         </w:rPr>
         <w:tab/>
-        <w:t>Your last name:</w:t>
+      </w:r>
+      <w:proofErr w:type="spellStart"/>
+      <w:r>
+        <w:rPr>
+          <w:rStyle w:val="None"/>
+          <w:rFonts w:ascii="Lato" w:hAnsi="Lato"/>
+          <w:color w:val="222222"/>
+          <w:u w:color="222222"/>
+          <w:lang w:val="fr-FR"/>
+        </w:rPr>
+        <w:t>Your</w:t>
+      </w:r>
+      <w:proofErr w:type="spellEnd"/>
+      <w:r>
+        <w:rPr>
+          <w:rStyle w:val="None"/>
+          <w:rFonts w:ascii="Lato" w:hAnsi="Lato"/>
+          <w:color w:val="222222"/>
+          <w:u w:color="222222"/>
+          <w:lang w:val="fr-FR"/>
+        </w:rPr>
+        <w:t xml:space="preserve"> last </w:t>
+      </w:r>
+      <w:proofErr w:type="spellStart"/>
+      <w:r>
+        <w:rPr>
+          <w:rStyle w:val="None"/>
+          <w:rFonts w:ascii="Lato" w:hAnsi="Lato"/>
+          <w:color w:val="222222"/>
+          <w:u w:color="222222"/>
+          <w:lang w:val="fr-FR"/>
+        </w:rPr>
+        <w:t>name</w:t>
+      </w:r>
+      <w:proofErr w:type="spellEnd"/>
+      <w:r>
+        <w:rPr>
+          <w:rStyle w:val="None"/>
+          <w:rFonts w:ascii="Lato" w:hAnsi="Lato"/>
+          <w:color w:val="222222"/>
+          <w:u w:color="222222"/>
+          <w:lang w:val="fr-FR"/>
+        </w:rPr>
+        <w:t>:</w:t>
       </w:r>
     </w:p>
     <w:p>
@@ -936,16 +991,7 @@
           <w:color w:val="222222"/>
           <w:u w:color="222222"/>
         </w:rPr>
-        <w:t>The name you</w:t>
-      </w:r>
-      <w:r>
-        <w:rPr>
-          <w:rStyle w:val="None"/>
-          <w:rFonts w:ascii="Lato" w:hAnsi="Lato"/>
-          <w:color w:val="222222"/>
-          <w:u w:color="222222"/>
-        </w:rPr>
-        <w:t xml:space="preserve"> prefer to go by: </w:t>
+        <w:t xml:space="preserve">The name you prefer to go by: </w:t>
       </w:r>
     </w:p>
     <w:p>
@@ -974,6 +1020,7 @@
           <w:lang w:val="fr-FR"/>
         </w:rPr>
       </w:pPr>
+      <w:proofErr w:type="spellStart"/>
       <w:r>
         <w:rPr>
           <w:rStyle w:val="None"/>
@@ -982,8 +1029,9 @@
           <w:u w:color="222222"/>
           <w:lang w:val="fr-FR"/>
         </w:rPr>
-        <w:t>Your date of birth (mm/dd/yy):</w:t>
-      </w:r>
+        <w:t>Your</w:t>
+      </w:r>
+      <w:proofErr w:type="spellEnd"/>
       <w:r>
         <w:rPr>
           <w:rStyle w:val="None"/>
@@ -992,6 +1040,62 @@
           <w:u w:color="222222"/>
           <w:lang w:val="fr-FR"/>
         </w:rPr>
+        <w:t xml:space="preserve"> date of </w:t>
+      </w:r>
+      <w:proofErr w:type="spellStart"/>
+      <w:r>
+        <w:rPr>
+          <w:rStyle w:val="None"/>
+          <w:rFonts w:ascii="Lato" w:hAnsi="Lato"/>
+          <w:color w:val="222222"/>
+          <w:u w:color="222222"/>
+          <w:lang w:val="fr-FR"/>
+        </w:rPr>
+        <w:t>birth</w:t>
+      </w:r>
+      <w:proofErr w:type="spellEnd"/>
+      <w:r>
+        <w:rPr>
+          <w:rStyle w:val="None"/>
+          <w:rFonts w:ascii="Lato" w:hAnsi="Lato"/>
+          <w:color w:val="222222"/>
+          <w:u w:color="222222"/>
+          <w:lang w:val="fr-FR"/>
+        </w:rPr>
+        <w:t xml:space="preserve"> (mm/dd/</w:t>
+      </w:r>
+      <w:proofErr w:type="spellStart"/>
+      <w:r>
+        <w:rPr>
+          <w:rStyle w:val="None"/>
+          <w:rFonts w:ascii="Lato" w:hAnsi="Lato"/>
+          <w:color w:val="222222"/>
+          <w:u w:color="222222"/>
+          <w:lang w:val="fr-FR"/>
+        </w:rPr>
+        <w:t>yy</w:t>
+      </w:r>
+      <w:proofErr w:type="spellEnd"/>
+      <w:proofErr w:type="gramStart"/>
+      <w:r>
+        <w:rPr>
+          <w:rStyle w:val="None"/>
+          <w:rFonts w:ascii="Lato" w:hAnsi="Lato"/>
+          <w:color w:val="222222"/>
+          <w:u w:color="222222"/>
+          <w:lang w:val="fr-FR"/>
+        </w:rPr>
+        <w:t>):</w:t>
+      </w:r>
+      <w:proofErr w:type="gramEnd"/>
+      <w:r>
+        <w:rPr>
+          <w:rStyle w:val="None"/>
+          <w:rFonts w:ascii="Lato" w:hAnsi="Lato"/>
+          <w:color w:val="222222"/>
+          <w:u w:color="222222"/>
+          <w:lang w:val="fr-FR"/>
+        </w:rPr>
         <w:tab/>
       </w:r>
       <w:r>
@@ -1014,6 +1118,7 @@
         </w:rPr>
         <w:tab/>
       </w:r>
+      <w:proofErr w:type="spellStart"/>
       <w:r>
         <w:rPr>
           <w:rStyle w:val="None"/>
@@ -1022,7 +1127,40 @@
           <w:u w:color="222222"/>
           <w:lang w:val="fr-FR"/>
         </w:rPr>
-        <w:t>Your age:</w:t>
+        <w:t>Your</w:t>
+      </w:r>
+      <w:proofErr w:type="spellEnd"/>
+      <w:r>
+        <w:rPr>
+          <w:rStyle w:val="None"/>
+          <w:rFonts w:ascii="Lato" w:hAnsi="Lato"/>
+          <w:color w:val="222222"/>
+          <w:u w:color="222222"/>
+          <w:lang w:val="fr-FR"/>
+        </w:rPr>
+        <w:t xml:space="preserve"> </w:t>
+      </w:r>
+      <w:proofErr w:type="spellStart"/>
+      <w:r>
+        <w:rPr>
+          <w:rStyle w:val="None"/>
+          <w:rFonts w:ascii="Lato" w:hAnsi="Lato"/>
+          <w:color w:val="222222"/>
+          <w:u w:color="222222"/>
+          <w:lang w:val="fr-FR"/>
+        </w:rPr>
+        <w:t>age</w:t>
+      </w:r>
+      <w:proofErr w:type="spellEnd"/>
+      <w:r>
+        <w:rPr>
+          <w:rStyle w:val="None"/>
+          <w:rFonts w:ascii="Lato" w:hAnsi="Lato"/>
+          <w:color w:val="222222"/>
+          <w:u w:color="222222"/>
+          <w:lang w:val="fr-FR"/>
+        </w:rPr>
+        <w:t>:</w:t>
       </w:r>
     </w:p>
     <w:p>
@@ -1181,14 +1319,23 @@
           <w:rStyle w:val="None"/>
           <w:rFonts w:ascii="Lato" w:hAnsi="Lato"/>
         </w:rPr>
-        <w:t xml:space="preserve"> other:</w:t>
-      </w:r>
-      <w:r>
-        <w:rPr>
-          <w:rStyle w:val="None"/>
-          <w:rFonts w:ascii="Lato" w:hAnsi="Lato"/>
-        </w:rPr>
-        <w:t>__________________</w:t>
+        <w:t xml:space="preserve"> </w:t>
+      </w:r>
+      <w:proofErr w:type="gramStart"/>
+      <w:r>
+        <w:rPr>
+          <w:rStyle w:val="None"/>
+          <w:rFonts w:ascii="Lato" w:hAnsi="Lato"/>
+        </w:rPr>
+        <w:t>other:_</w:t>
+      </w:r>
+      <w:proofErr w:type="gramEnd"/>
+      <w:r>
+        <w:rPr>
+          <w:rStyle w:val="None"/>
+          <w:rFonts w:ascii="Lato" w:hAnsi="Lato"/>
+        </w:rPr>
+        <w:t>_________________</w:t>
       </w:r>
     </w:p>
     <w:p>
@@ -1416,6 +1563,7 @@
           <w:lang w:val="fr-FR"/>
         </w:rPr>
       </w:pPr>
+      <w:proofErr w:type="spellStart"/>
       <w:r>
         <w:rPr>
           <w:rStyle w:val="None"/>
@@ -1424,8 +1572,9 @@
           <w:u w:color="222222"/>
           <w:lang w:val="fr-FR"/>
         </w:rPr>
-        <w:t>Your home phone #:</w:t>
-      </w:r>
+        <w:t>Your</w:t>
+      </w:r>
+      <w:proofErr w:type="spellEnd"/>
       <w:r>
         <w:rPr>
           <w:rStyle w:val="None"/>
@@ -1434,6 +1583,28 @@
           <w:u w:color="222222"/>
           <w:lang w:val="fr-FR"/>
         </w:rPr>
+        <w:t xml:space="preserve"> home phone </w:t>
+      </w:r>
+      <w:proofErr w:type="gramStart"/>
+      <w:r>
+        <w:rPr>
+          <w:rStyle w:val="None"/>
+          <w:rFonts w:ascii="Lato" w:hAnsi="Lato"/>
+          <w:color w:val="222222"/>
+          <w:u w:color="222222"/>
+          <w:lang w:val="fr-FR"/>
+        </w:rPr>
+        <w:t>#:</w:t>
+      </w:r>
+      <w:proofErr w:type="gramEnd"/>
+      <w:r>
+        <w:rPr>
+          <w:rStyle w:val="None"/>
+          <w:rFonts w:ascii="Lato" w:hAnsi="Lato"/>
+          <w:color w:val="222222"/>
+          <w:u w:color="222222"/>
+          <w:lang w:val="fr-FR"/>
+        </w:rPr>
         <w:tab/>
       </w:r>
       <w:r>
@@ -1475,7 +1646,72 @@
           <w:lang w:val="fr-FR"/>
         </w:rPr>
         <w:tab/>
-        <w:t xml:space="preserve">Your cell # (if you have one): </w:t>
+      </w:r>
+      <w:proofErr w:type="spellStart"/>
+      <w:r>
+        <w:rPr>
+          <w:rStyle w:val="None"/>
+          <w:rFonts w:ascii="Lato" w:hAnsi="Lato"/>
+          <w:color w:val="222222"/>
+          <w:u w:color="222222"/>
+          <w:lang w:val="fr-FR"/>
+        </w:rPr>
+        <w:t>Your</w:t>
+      </w:r>
+      <w:proofErr w:type="spellEnd"/>
+      <w:r>
+        <w:rPr>
+          <w:rStyle w:val="None"/>
+          <w:rFonts w:ascii="Lato" w:hAnsi="Lato"/>
+          <w:color w:val="222222"/>
+          <w:u w:color="222222"/>
+          <w:lang w:val="fr-FR"/>
+        </w:rPr>
+        <w:t xml:space="preserve"> </w:t>
+      </w:r>
+      <w:proofErr w:type="spellStart"/>
+      <w:r>
+        <w:rPr>
+          <w:rStyle w:val="None"/>
+          <w:rFonts w:ascii="Lato" w:hAnsi="Lato"/>
+          <w:color w:val="222222"/>
+          <w:u w:color="222222"/>
+          <w:lang w:val="fr-FR"/>
+        </w:rPr>
+        <w:t>cell</w:t>
+      </w:r>
+      <w:proofErr w:type="spellEnd"/>
+      <w:r>
+        <w:rPr>
+          <w:rStyle w:val="None"/>
+          <w:rFonts w:ascii="Lato" w:hAnsi="Lato"/>
+          <w:color w:val="222222"/>
+          <w:u w:color="222222"/>
+          <w:lang w:val="fr-FR"/>
+        </w:rPr>
+        <w:t xml:space="preserve"> # (if </w:t>
+      </w:r>
+      <w:proofErr w:type="spellStart"/>
+      <w:r>
+        <w:rPr>
+          <w:rStyle w:val="None"/>
+          <w:rFonts w:ascii="Lato" w:hAnsi="Lato"/>
+          <w:color w:val="222222"/>
+          <w:u w:color="222222"/>
+          <w:lang w:val="fr-FR"/>
+        </w:rPr>
+        <w:t>you</w:t>
+      </w:r>
+      <w:proofErr w:type="spellEnd"/>
+      <w:r>
+        <w:rPr>
+          <w:rStyle w:val="None"/>
+          <w:rFonts w:ascii="Lato" w:hAnsi="Lato"/>
+          <w:color w:val="222222"/>
+          <w:u w:color="222222"/>
+          <w:lang w:val="fr-FR"/>
+        </w:rPr>
+        <w:t xml:space="preserve"> have one): </w:t>
       </w:r>
     </w:p>
     <w:p>
@@ -1525,6 +1761,7 @@
           <w:u w:color="222222"/>
         </w:rPr>
       </w:pPr>
+      <w:proofErr w:type="spellStart"/>
       <w:r>
         <w:rPr>
           <w:rStyle w:val="None"/>
@@ -1533,8 +1770,31 @@
           <w:u w:color="222222"/>
           <w:lang w:val="it-IT"/>
         </w:rPr>
-        <w:t>Parent/guardian</w:t>
-      </w:r>
+        <w:t>Parent</w:t>
+      </w:r>
+      <w:proofErr w:type="spellEnd"/>
+      <w:r>
+        <w:rPr>
+          <w:rStyle w:val="None"/>
+          <w:rFonts w:ascii="Lato" w:hAnsi="Lato"/>
+          <w:color w:val="222222"/>
+          <w:u w:color="222222"/>
+          <w:lang w:val="it-IT"/>
+        </w:rPr>
+        <w:t>/</w:t>
+      </w:r>
+      <w:proofErr w:type="spellStart"/>
+      <w:r>
+        <w:rPr>
+          <w:rStyle w:val="None"/>
+          <w:rFonts w:ascii="Lato" w:hAnsi="Lato"/>
+          <w:color w:val="222222"/>
+          <w:u w:color="222222"/>
+          <w:lang w:val="it-IT"/>
+        </w:rPr>
+        <w:t>guardian</w:t>
+      </w:r>
+      <w:proofErr w:type="spellEnd"/>
       <w:r>
         <w:rPr>
           <w:rStyle w:val="None"/>
@@ -1888,33 +2148,20 @@
           <w:szCs w:val="22"/>
           <w:u w:color="222222"/>
         </w:rPr>
-        <w:t>Some of our</w:t>
-      </w:r>
-      <w:r>
+        <w:t>Some of our funders require that the racial/ethnic composition of our program be documented. Providing this information will help us continue to receive funding for future years.</w:t>
+      </w:r>
+    </w:p>
+    <w:p>
+      <w:pPr>
+        <w:pStyle w:val="BodyA"/>
+        <w:shd w:val="clear" w:color="auto" w:fill="FFFFFF"/>
+        <w:spacing w:line="360" w:lineRule="auto"/>
         <w:rPr>
           <w:rStyle w:val="None"/>
           <w:rFonts w:ascii="Lato" w:eastAsia="Lato Regular" w:hAnsi="Lato" w:cs="Lato Regular"/>
           <w:i/>
           <w:iCs/>
           <w:color w:val="222222"/>
-          <w:sz w:val="22"/>
-          <w:szCs w:val="22"/>
-          <w:u w:color="222222"/>
-        </w:rPr>
-        <w:t xml:space="preserve"> funders require that the racial/ethnic composition of our program be documented. Providing this information will help us continue to receive funding for future years.</w:t>
-      </w:r>
-    </w:p>
-    <w:p>
-      <w:pPr>
-        <w:pStyle w:val="BodyA"/>
-        <w:shd w:val="clear" w:color="auto" w:fill="FFFFFF"/>
-        <w:spacing w:line="360" w:lineRule="auto"/>
-        <w:rPr>
-          <w:rStyle w:val="None"/>
-          <w:rFonts w:ascii="Lato" w:eastAsia="Lato Regular" w:hAnsi="Lato" w:cs="Lato Regular"/>
-          <w:i/>
-          <w:iCs/>
-          <w:color w:val="222222"/>
           <w:u w:color="222222"/>
         </w:rPr>
       </w:pPr>
@@ -2064,14 +2311,25 @@
         </w:rPr>
         <w:t xml:space="preserve"> </w:t>
       </w:r>
-      <w:r>
-        <w:rPr>
-          <w:rStyle w:val="None"/>
-          <w:rFonts w:ascii="Lato" w:hAnsi="Lato"/>
-          <w:color w:val="222222"/>
-          <w:u w:color="222222"/>
-        </w:rPr>
-        <w:t>Chicanx/Latinx</w:t>
+      <w:proofErr w:type="spellStart"/>
+      <w:r>
+        <w:rPr>
+          <w:rStyle w:val="None"/>
+          <w:rFonts w:ascii="Lato" w:hAnsi="Lato"/>
+          <w:color w:val="222222"/>
+          <w:u w:color="222222"/>
+        </w:rPr>
+        <w:t>Chicanx</w:t>
+      </w:r>
+      <w:proofErr w:type="spellEnd"/>
+      <w:r>
+        <w:rPr>
+          <w:rStyle w:val="None"/>
+          <w:rFonts w:ascii="Lato" w:hAnsi="Lato"/>
+          <w:color w:val="222222"/>
+          <w:u w:color="222222"/>
+        </w:rPr>
+        <w:t>/Latinx</w:t>
       </w:r>
     </w:p>
     <w:p>
@@ -2410,16 +2668,7 @@
           <w:color w:val="222222"/>
           <w:u w:color="222222"/>
         </w:rPr>
-        <w:t>Are you able to commit to a summer p</w:t>
-      </w:r>
-      <w:r>
-        <w:rPr>
-          <w:rStyle w:val="None"/>
-          <w:rFonts w:ascii="Lato" w:hAnsi="Lato"/>
-          <w:color w:val="222222"/>
-          <w:u w:color="222222"/>
-        </w:rPr>
-        <w:t xml:space="preserve">rogram that meets four days a week from July 2-August 2?  </w:t>
+        <w:t xml:space="preserve">Are you able to commit to a summer program that meets four days a week from July 2-August 2?  </w:t>
       </w:r>
       <w:r>
         <w:rPr>
@@ -2644,16 +2893,7 @@
           <w:color w:val="222222"/>
           <w:u w:color="222222"/>
         </w:rPr>
-        <w:t xml:space="preserve">Write a three to six sentence autobiography so we can get </w:t>
-      </w:r>
-      <w:r>
-        <w:rPr>
-          <w:rStyle w:val="None"/>
-          <w:rFonts w:ascii="Lato" w:hAnsi="Lato"/>
-          <w:color w:val="222222"/>
-          <w:u w:color="222222"/>
-        </w:rPr>
-        <w:t>to know you better.</w:t>
+        <w:t>Write a three to six sentence autobiography so we can get to know you better.</w:t>
       </w:r>
     </w:p>
     <w:p>
@@ -3028,16 +3268,7 @@
           <w:color w:val="222222"/>
           <w:u w:color="222222"/>
         </w:rPr>
-        <w:t>What is your favorite book? Who is your favorite author? Why do you li</w:t>
-      </w:r>
-      <w:r>
-        <w:rPr>
-          <w:rStyle w:val="None"/>
-          <w:rFonts w:ascii="Lato" w:hAnsi="Lato"/>
-          <w:color w:val="222222"/>
-          <w:u w:color="222222"/>
-        </w:rPr>
-        <w:t>ke them?</w:t>
+        <w:t>What is your favorite book? Who is your favorite author? Why do you like them?</w:t>
       </w:r>
     </w:p>
     <w:p>
@@ -3365,16 +3596,7 @@
           <w:u w:color="222222"/>
         </w:rPr>
         <w:lastRenderedPageBreak/>
-        <w:t>If you create art, tell us about the kind of art you make. If you like art, tell us about the kind of art you like.</w:t>
-      </w:r>
-      <w:r>
-        <w:rPr>
-          <w:rStyle w:val="None"/>
-          <w:rFonts w:ascii="Lato" w:hAnsi="Lato"/>
-          <w:color w:val="222222"/>
-          <w:u w:color="222222"/>
-        </w:rPr>
-        <w:t> </w:t>
+        <w:t>If you create art, tell us about the kind of art you make. If you like art, tell us about the kind of art you like. </w:t>
       </w:r>
     </w:p>
     <w:p>
@@ -3794,16 +4016,7 @@
           <w:color w:val="222222"/>
           <w:u w:color="222222"/>
         </w:rPr>
-        <w:t>What is your least favo</w:t>
-      </w:r>
-      <w:r>
-        <w:rPr>
-          <w:rStyle w:val="None"/>
-          <w:rFonts w:ascii="Lato" w:hAnsi="Lato"/>
-          <w:color w:val="222222"/>
-          <w:u w:color="222222"/>
-        </w:rPr>
-        <w:t>rite part of school? Why is this your least favorite part of school?</w:t>
+        <w:t>What is your least favorite part of school? Why is this your least favorite part of school?</w:t>
       </w:r>
     </w:p>
     <w:p>
@@ -4254,14 +4467,7 @@
           <w:rStyle w:val="None"/>
           <w:rFonts w:ascii="Lato" w:hAnsi="Lato"/>
         </w:rPr>
-        <w:t>Ci</w:t>
-      </w:r>
-      <w:r>
-        <w:rPr>
-          <w:rStyle w:val="None"/>
-          <w:rFonts w:ascii="Lato" w:hAnsi="Lato"/>
-        </w:rPr>
-        <w:t>rcle any/all of the subjects that are of interest to you:</w:t>
+        <w:t>Circle any/all of the subjects that are of interest to you:</w:t>
       </w:r>
     </w:p>
     <w:p>
@@ -4389,6 +4595,7 @@
           <w:lang w:val="nl-NL"/>
         </w:rPr>
       </w:pPr>
+      <w:proofErr w:type="spellStart"/>
       <w:r>
         <w:rPr>
           <w:rStyle w:val="None"/>
@@ -4397,7 +4604,18 @@
           <w:u w:color="222222"/>
           <w:lang w:val="nl-NL"/>
         </w:rPr>
-        <w:t xml:space="preserve">Superheroes </w:t>
+        <w:t>Superheroes</w:t>
+      </w:r>
+      <w:proofErr w:type="spellEnd"/>
+      <w:r>
+        <w:rPr>
+          <w:rStyle w:val="None"/>
+          <w:rFonts w:ascii="Lato" w:hAnsi="Lato"/>
+          <w:color w:val="222222"/>
+          <w:u w:color="222222"/>
+          <w:lang w:val="nl-NL"/>
+        </w:rPr>
+        <w:t xml:space="preserve"> </w:t>
       </w:r>
     </w:p>
     <w:p>
@@ -4659,6 +4877,7 @@
           <w:lang w:val="pt-PT"/>
         </w:rPr>
       </w:pPr>
+      <w:proofErr w:type="spellStart"/>
       <w:r>
         <w:rPr>
           <w:rStyle w:val="None"/>
@@ -4667,7 +4886,40 @@
           <w:u w:color="222222"/>
           <w:lang w:val="pt-PT"/>
         </w:rPr>
-        <w:t xml:space="preserve">Outer space </w:t>
+        <w:t>Outer</w:t>
+      </w:r>
+      <w:proofErr w:type="spellEnd"/>
+      <w:r>
+        <w:rPr>
+          <w:rStyle w:val="None"/>
+          <w:rFonts w:ascii="Lato" w:hAnsi="Lato"/>
+          <w:color w:val="222222"/>
+          <w:u w:color="222222"/>
+          <w:lang w:val="pt-PT"/>
+        </w:rPr>
+        <w:t xml:space="preserve"> </w:t>
+      </w:r>
+      <w:proofErr w:type="spellStart"/>
+      <w:r>
+        <w:rPr>
+          <w:rStyle w:val="None"/>
+          <w:rFonts w:ascii="Lato" w:hAnsi="Lato"/>
+          <w:color w:val="222222"/>
+          <w:u w:color="222222"/>
+          <w:lang w:val="pt-PT"/>
+        </w:rPr>
+        <w:t>space</w:t>
+      </w:r>
+      <w:proofErr w:type="spellEnd"/>
+      <w:r>
+        <w:rPr>
+          <w:rStyle w:val="None"/>
+          <w:rFonts w:ascii="Lato" w:hAnsi="Lato"/>
+          <w:color w:val="222222"/>
+          <w:u w:color="222222"/>
+          <w:lang w:val="pt-PT"/>
+        </w:rPr>
+        <w:t xml:space="preserve"> </w:t>
       </w:r>
     </w:p>
     <w:p>
@@ -4691,8 +4943,9 @@
           <w:u w:color="222222"/>
           <w:lang w:val="fr-FR"/>
         </w:rPr>
-        <w:t>Time tra</w:t>
-      </w:r>
+        <w:t xml:space="preserve">Time </w:t>
+      </w:r>
+      <w:proofErr w:type="spellStart"/>
       <w:r>
         <w:rPr>
           <w:rStyle w:val="None"/>
@@ -4701,7 +4954,18 @@
           <w:u w:color="222222"/>
           <w:lang w:val="fr-FR"/>
         </w:rPr>
-        <w:t xml:space="preserve">vel </w:t>
+        <w:t>travel</w:t>
+      </w:r>
+      <w:proofErr w:type="spellEnd"/>
+      <w:r>
+        <w:rPr>
+          <w:rStyle w:val="None"/>
+          <w:rFonts w:ascii="Lato" w:hAnsi="Lato"/>
+          <w:color w:val="222222"/>
+          <w:u w:color="222222"/>
+          <w:lang w:val="fr-FR"/>
+        </w:rPr>
+        <w:t xml:space="preserve"> </w:t>
       </w:r>
     </w:p>
     <w:p>
@@ -4942,18 +5206,36 @@
     </w:p>
     <w:p>
       <w:pPr>
-        <w:pStyle w:val="Body"/>
-        <w:rPr>
-          <w:rStyle w:val="None"/>
-          <w:rFonts w:ascii="Lato" w:eastAsia="Lato Regular" w:hAnsi="Lato" w:cs="Lato Regular"/>
-          <w:color w:val="222222"/>
-          <w:u w:color="222222"/>
-        </w:rPr>
-      </w:pPr>
-    </w:p>
-    <w:p>
-      <w:pPr>
-        <w:pStyle w:val="BodyB"/>
+        <w:rPr>
+          <w:rStyle w:val="None"/>
+          <w:rFonts w:ascii="Lato" w:eastAsia="Lato Regular" w:hAnsi="Lato" w:cs="Lato Regular"/>
+          <w:color w:val="222222"/>
+          <w:u w:color="222222"/>
+        </w:rPr>
+      </w:pPr>
+    </w:p>
+    <w:p>
+      <w:pPr>
+        <w:rPr>
+          <w:rStyle w:val="None"/>
+          <w:rFonts w:ascii="Lato" w:eastAsia="Lato Regular" w:hAnsi="Lato" w:cs="Lato Regular"/>
+          <w:color w:val="222222"/>
+          <w:u w:color="222222"/>
+        </w:rPr>
+      </w:pPr>
+      <w:r>
+        <w:rPr>
+          <w:rStyle w:val="None"/>
+          <w:rFonts w:ascii="Lato" w:eastAsia="Lato Regular" w:hAnsi="Lato" w:cs="Lato Regular"/>
+          <w:color w:val="222222"/>
+          <w:u w:color="222222"/>
+        </w:rPr>
+        <w:br w:type="page"/>
+      </w:r>
+    </w:p>
+    <w:p>
+      <w:pPr>
+        <w:pStyle w:val="BodyA"/>
         <w:jc w:val="center"/>
         <w:rPr>
           <w:rStyle w:val="None"/>
@@ -4962,43 +5244,10 @@
           <w:u w:color="222222"/>
         </w:rPr>
       </w:pPr>
-    </w:p>
-    <w:p>
-      <w:pPr>
-        <w:pStyle w:val="BodyA"/>
-        <w:rPr>
-          <w:rStyle w:val="None"/>
-          <w:rFonts w:ascii="Lato" w:eastAsia="Lato Regular" w:hAnsi="Lato" w:cs="Lato Regular"/>
-          <w:color w:val="222222"/>
-          <w:u w:color="222222"/>
-        </w:rPr>
-      </w:pPr>
-    </w:p>
-    <w:p>
-      <w:pPr>
-        <w:pStyle w:val="BodyA"/>
-        <w:rPr>
-          <w:rStyle w:val="None"/>
-          <w:rFonts w:ascii="Lato" w:eastAsia="Lato Regular" w:hAnsi="Lato" w:cs="Lato Regular"/>
-          <w:color w:val="222222"/>
-          <w:u w:color="222222"/>
-        </w:rPr>
-      </w:pPr>
-    </w:p>
-    <w:p>
-      <w:pPr>
-        <w:pStyle w:val="BodyA"/>
-        <w:jc w:val="center"/>
-        <w:rPr>
-          <w:rStyle w:val="None"/>
-          <w:rFonts w:ascii="Lato" w:eastAsia="Lato Regular" w:hAnsi="Lato" w:cs="Lato Regular"/>
-          <w:color w:val="222222"/>
-          <w:u w:color="222222"/>
-        </w:rPr>
-      </w:pPr>
-      <w:r>
-        <w:rPr>
-          <w:rFonts w:ascii="Lato" w:hAnsi="Lato"/>
+      <w:r>
+        <w:rPr>
+          <w:rFonts w:ascii="Lato" w:hAnsi="Lato"/>
+          <w:noProof/>
           <w:color w:val="222222"/>
           <w:u w:color="222222"/>
         </w:rPr>
@@ -5104,16 +5353,7 @@
           <w:color w:val="222222"/>
           <w:u w:color="222222"/>
         </w:rPr>
-        <w:t>T</w:t>
-      </w:r>
-      <w:r>
-        <w:rPr>
-          <w:rStyle w:val="None"/>
-          <w:rFonts w:ascii="Lato" w:hAnsi="Lato"/>
-          <w:color w:val="222222"/>
-          <w:u w:color="222222"/>
-        </w:rPr>
-        <w:t>o Parents/Guardians of Minors: Thank you for completing this form. The completion and retention of this form by the Octavia Project is mandatory for your child</w:t>
+        <w:t>To Parents/Guardians of Minors: Thank you for completing this form. The completion and retention of this form by the Octavia Project is mandatory for your child</w:t>
       </w:r>
       <w:r>
         <w:rPr>
@@ -5184,34 +5424,27 @@
           <w:color w:val="222222"/>
           <w:u w:color="222222"/>
         </w:rPr>
-        <w:t>s interest in science fict</w:t>
-      </w:r>
-      <w:r>
-        <w:rPr>
-          <w:rStyle w:val="None"/>
-          <w:rFonts w:ascii="Lato" w:hAnsi="Lato"/>
-          <w:color w:val="222222"/>
-          <w:u w:color="222222"/>
-        </w:rPr>
-        <w:t>ion to build 21st century skills: science and tech workshops will focus on programming, engineering, and digital and media literacy, while art and writing workshops focus on creativity, innovation, communication, and critical thinking. Our participants wil</w:t>
-      </w:r>
-      <w:r>
-        <w:rPr>
-          <w:rStyle w:val="None"/>
-          <w:rFonts w:ascii="Lato" w:hAnsi="Lato"/>
-          <w:color w:val="222222"/>
-          <w:u w:color="222222"/>
-        </w:rPr>
-        <w:t>l have access to women working in science, arts, tech, and humanities; and leadership and online publishing opportunities. The program runs Tuesday-Friday from 1pm-4:30pm, July 2-August 2, and takes place at Pratt Institute MFA in Writing Community Storefr</w:t>
-      </w:r>
-      <w:r>
-        <w:rPr>
-          <w:rStyle w:val="None"/>
-          <w:rFonts w:ascii="Lato" w:hAnsi="Lato"/>
-          <w:color w:val="222222"/>
-          <w:u w:color="222222"/>
-        </w:rPr>
-        <w:t xml:space="preserve">ont, at 424 Classon Ave, Brooklyn. </w:t>
+        <w:t xml:space="preserve">s interest in science fiction to build 21st century skills: science and tech workshops will focus on programming, engineering, and digital and media literacy, while art and writing workshops focus on creativity, innovation, communication, and critical thinking. Our participants will have access to women working in science, arts, tech, and humanities; and leadership and online publishing opportunities. The program runs Tuesday-Friday from 1pm-4:30pm, July 2-August 2, and takes place at Pratt Institute MFA in Writing Community Storefront, at 424 </w:t>
+      </w:r>
+      <w:proofErr w:type="spellStart"/>
+      <w:r>
+        <w:rPr>
+          <w:rStyle w:val="None"/>
+          <w:rFonts w:ascii="Lato" w:hAnsi="Lato"/>
+          <w:color w:val="222222"/>
+          <w:u w:color="222222"/>
+        </w:rPr>
+        <w:t>Classon</w:t>
+      </w:r>
+      <w:proofErr w:type="spellEnd"/>
+      <w:r>
+        <w:rPr>
+          <w:rStyle w:val="None"/>
+          <w:rFonts w:ascii="Lato" w:hAnsi="Lato"/>
+          <w:color w:val="222222"/>
+          <w:u w:color="222222"/>
+        </w:rPr>
+        <w:t xml:space="preserve"> Ave, Brooklyn. </w:t>
       </w:r>
     </w:p>
     <w:p>
@@ -5278,16 +5511,7 @@
           <w:color w:val="222222"/>
           <w:u w:color="222222"/>
         </w:rPr>
-        <w:t>a) I understand that my child is fully responsible for her actions and behavior at all time</w:t>
-      </w:r>
-      <w:r>
-        <w:rPr>
-          <w:rStyle w:val="None"/>
-          <w:rFonts w:ascii="Lato" w:hAnsi="Lato"/>
-          <w:color w:val="222222"/>
-          <w:u w:color="222222"/>
-        </w:rPr>
-        <w:t>s during her involvement in the summer program.</w:t>
+        <w:t>a) I understand that my child is fully responsible for her actions and behavior at all times during her involvement in the summer program.</w:t>
       </w:r>
     </w:p>
     <w:p>
@@ -5321,16 +5545,7 @@
           <w:color w:val="222222"/>
           <w:u w:color="222222"/>
         </w:rPr>
-        <w:t>b) I verify that my child is physically and mentally capable of participating in the Octavia Project. I have indicated below any permanent or temporary medical or other condition(s), including special dietar</w:t>
-      </w:r>
-      <w:r>
-        <w:rPr>
-          <w:rStyle w:val="None"/>
-          <w:rFonts w:ascii="Lato" w:hAnsi="Lato"/>
-          <w:color w:val="222222"/>
-          <w:u w:color="222222"/>
-        </w:rPr>
-        <w:t>y and/or medication needs, which should be known to the Octavia Project and any medical provider who may provide treatment to my child.</w:t>
+        <w:t>b) I verify that my child is physically and mentally capable of participating in the Octavia Project. I have indicated below any permanent or temporary medical or other condition(s), including special dietary and/or medication needs, which should be known to the Octavia Project and any medical provider who may provide treatment to my child.</w:t>
       </w:r>
     </w:p>
     <w:p>
@@ -5500,16 +5715,7 @@
           <w:u w:color="222222"/>
         </w:rPr>
         <w:lastRenderedPageBreak/>
-        <w:t>Does your child h</w:t>
-      </w:r>
-      <w:r>
-        <w:rPr>
-          <w:rStyle w:val="None"/>
-          <w:rFonts w:ascii="Lato" w:hAnsi="Lato"/>
-          <w:color w:val="222222"/>
-          <w:u w:color="222222"/>
-        </w:rPr>
-        <w:t xml:space="preserve">ave any allergies or dietary restrictions we should know about?  </w:t>
+        <w:t xml:space="preserve">Does your child have any allergies or dietary restrictions we should know about?  </w:t>
       </w:r>
       <w:r>
         <w:rPr>
@@ -5529,6 +5735,7 @@
         </w:rPr>
         <w:t>Yes</w:t>
       </w:r>
+      <w:proofErr w:type="gramStart"/>
       <w:r>
         <w:rPr>
           <w:rStyle w:val="None"/>
@@ -5548,6 +5755,7 @@
         </w:rPr>
         <w:t>☐</w:t>
       </w:r>
+      <w:proofErr w:type="gramEnd"/>
       <w:r>
         <w:rPr>
           <w:rStyle w:val="None"/>
@@ -5757,16 +5965,7 @@
           <w:color w:val="222222"/>
           <w:u w:color="222222"/>
         </w:rPr>
-        <w:t>c) In the event of any inj</w:t>
-      </w:r>
-      <w:r>
-        <w:rPr>
-          <w:rStyle w:val="None"/>
-          <w:rFonts w:ascii="Lato" w:hAnsi="Lato"/>
-          <w:color w:val="222222"/>
-          <w:u w:color="222222"/>
-        </w:rPr>
-        <w:t xml:space="preserve">ury or illness suffered by my child, I authorize the Octavia Project or any of its representatives or teachers to act on my behalf and to obtain any necessary medical treatment for my child at my expense. </w:t>
+        <w:t xml:space="preserve">c) In the event of any injury or illness suffered by my child, I authorize the Octavia Project or any of its representatives or teachers to act on my behalf and to obtain any necessary medical treatment for my child at my expense. </w:t>
       </w:r>
     </w:p>
     <w:p>
@@ -5798,16 +5997,7 @@
           <w:color w:val="222222"/>
           <w:u w:color="222222"/>
         </w:rPr>
-        <w:t>d) In an emergency I can be reached at the follow</w:t>
-      </w:r>
-      <w:r>
-        <w:rPr>
-          <w:rStyle w:val="None"/>
-          <w:rFonts w:ascii="Lato" w:hAnsi="Lato"/>
-          <w:color w:val="222222"/>
-          <w:u w:color="222222"/>
-        </w:rPr>
-        <w:t xml:space="preserve">ing phone number(s) (please list home, work, and/or cell phone numbers): </w:t>
+        <w:t xml:space="preserve">d) In an emergency I can be reached at the following phone number(s) (please list home, work, and/or cell phone numbers): </w:t>
       </w:r>
     </w:p>
     <w:p>
@@ -5935,16 +6125,7 @@
           <w:color w:val="222222"/>
           <w:u w:color="222222"/>
         </w:rPr>
-        <w:t>I certify that I am the parent or guardian of ____________________________________________, who is under the age of</w:t>
-      </w:r>
-      <w:r>
-        <w:rPr>
-          <w:rStyle w:val="None"/>
-          <w:rFonts w:ascii="Lato" w:hAnsi="Lato"/>
-          <w:color w:val="222222"/>
-          <w:u w:color="222222"/>
-        </w:rPr>
-        <w:t xml:space="preserve"> eighteen years, to whom this consent form applies.</w:t>
+        <w:t>I certify that I am the parent or guardian of ____________________________________________, who is under the age of eighteen years, to whom this consent form applies.</w:t>
       </w:r>
     </w:p>
     <w:p>
@@ -6095,7 +6276,29 @@
           <w:u w:color="222222"/>
           <w:lang w:val="nl-NL"/>
         </w:rPr>
-        <w:t>Street Address:</w:t>
+        <w:t xml:space="preserve">Street </w:t>
+      </w:r>
+      <w:proofErr w:type="spellStart"/>
+      <w:r>
+        <w:rPr>
+          <w:rStyle w:val="None"/>
+          <w:rFonts w:ascii="Lato" w:hAnsi="Lato"/>
+          <w:color w:val="222222"/>
+          <w:u w:color="222222"/>
+          <w:lang w:val="nl-NL"/>
+        </w:rPr>
+        <w:t>Address</w:t>
+      </w:r>
+      <w:proofErr w:type="spellEnd"/>
+      <w:r>
+        <w:rPr>
+          <w:rStyle w:val="None"/>
+          <w:rFonts w:ascii="Lato" w:hAnsi="Lato"/>
+          <w:color w:val="222222"/>
+          <w:u w:color="222222"/>
+          <w:lang w:val="nl-NL"/>
+        </w:rPr>
+        <w:t>:</w:t>
       </w:r>
     </w:p>
     <w:p>
@@ -6143,7 +6346,7 @@
         <w:pStyle w:val="BodyA"/>
         <w:rPr>
           <w:rStyle w:val="None"/>
-          <w:rFonts w:ascii="Lato" w:eastAsia="Lato Regular" w:hAnsi="Lato" w:cs="Lato Regular"/>
+          <w:rFonts w:ascii="Lato" w:hAnsi="Lato"/>
           <w:color w:val="222222"/>
           <w:u w:color="222222"/>
         </w:rPr>
@@ -6157,6 +6360,8 @@
         </w:rPr>
         <w:t xml:space="preserve"> </w:t>
       </w:r>
+      <w:bookmarkStart w:id="0" w:name="_GoBack"/>
+      <w:bookmarkEnd w:id="0"/>
     </w:p>
     <w:p>
       <w:pPr>
@@ -6191,14 +6396,22 @@
     </w:p>
     <w:p>
       <w:pPr>
-        <w:pStyle w:val="BodyB"/>
-        <w:rPr>
-          <w:rStyle w:val="None"/>
-          <w:rFonts w:ascii="Lato" w:eastAsia="Lato Regular" w:hAnsi="Lato" w:cs="Lato Regular"/>
-          <w:color w:val="222222"/>
-          <w:u w:color="222222"/>
-        </w:rPr>
-      </w:pPr>
+        <w:rPr>
+          <w:rStyle w:val="None"/>
+          <w:rFonts w:ascii="Lato" w:eastAsia="Lato Regular" w:hAnsi="Lato" w:cs="Lato Regular"/>
+          <w:color w:val="222222"/>
+          <w:u w:color="222222"/>
+        </w:rPr>
+      </w:pPr>
+      <w:r>
+        <w:rPr>
+          <w:rStyle w:val="None"/>
+          <w:rFonts w:ascii="Lato" w:eastAsia="Lato Regular" w:hAnsi="Lato" w:cs="Lato Regular"/>
+          <w:color w:val="222222"/>
+          <w:u w:color="222222"/>
+        </w:rPr>
+        <w:br w:type="page"/>
+      </w:r>
     </w:p>
     <w:p>
       <w:pPr>
@@ -6214,6 +6427,7 @@
       <w:r>
         <w:rPr>
           <w:rFonts w:ascii="Lato" w:hAnsi="Lato"/>
+          <w:noProof/>
           <w:color w:val="222222"/>
           <w:u w:color="222222"/>
         </w:rPr>
@@ -6276,344 +6490,312 @@
           <w:szCs w:val="32"/>
           <w:u w:color="222222"/>
         </w:rPr>
-        <w:t>Photo/Video Release F</w:t>
-      </w:r>
-      <w:r>
-        <w:rPr>
-          <w:rStyle w:val="None"/>
-          <w:rFonts w:ascii="Lato" w:hAnsi="Lato"/>
+        <w:t>Photo/Video Release Form</w:t>
+      </w:r>
+    </w:p>
+    <w:p>
+      <w:pPr>
+        <w:pStyle w:val="BodyA"/>
+        <w:spacing w:line="276" w:lineRule="auto"/>
+        <w:rPr>
+          <w:rStyle w:val="None"/>
+          <w:rFonts w:ascii="Lato" w:eastAsia="Lato Regular" w:hAnsi="Lato" w:cs="Lato Regular"/>
+        </w:rPr>
+      </w:pPr>
+    </w:p>
+    <w:p>
+      <w:pPr>
+        <w:pStyle w:val="BodyA"/>
+        <w:spacing w:line="276" w:lineRule="auto"/>
+        <w:rPr>
+          <w:rStyle w:val="None"/>
+          <w:rFonts w:ascii="Lato" w:eastAsia="Lato Regular" w:hAnsi="Lato" w:cs="Lato Regular"/>
+        </w:rPr>
+      </w:pPr>
+      <w:r>
+        <w:rPr>
+          <w:rStyle w:val="None"/>
+          <w:rFonts w:ascii="Lato" w:hAnsi="Lato"/>
+        </w:rPr>
+        <w:t>I understand that while my child is a participant of the Octavia Project there may be materials published, photographs taken, or video recorded that includes my child’s name and/or image. These materials, photos, and recordings may be used to publicize the Octavia Project and share work produced by our participants. By signing this release form, I give permission to Octavia Project to use, publish, and reproduce my child’s name and image. I waive any right to compensation related to use of my child’s name, image or recording.</w:t>
+      </w:r>
+    </w:p>
+    <w:p>
+      <w:pPr>
+        <w:pStyle w:val="BodyA"/>
+        <w:spacing w:line="276" w:lineRule="auto"/>
+        <w:rPr>
+          <w:rStyle w:val="None"/>
+          <w:rFonts w:ascii="Lato" w:eastAsia="Lato Regular" w:hAnsi="Lato" w:cs="Lato Regular"/>
+        </w:rPr>
+      </w:pPr>
+    </w:p>
+    <w:p>
+      <w:pPr>
+        <w:pStyle w:val="BodyA"/>
+        <w:spacing w:line="276" w:lineRule="auto"/>
+        <w:rPr>
+          <w:rStyle w:val="None"/>
+          <w:rFonts w:ascii="Lato" w:eastAsia="Lato Regular" w:hAnsi="Lato" w:cs="Lato Regular"/>
+        </w:rPr>
+      </w:pPr>
+      <w:r>
+        <w:rPr>
+          <w:rStyle w:val="None"/>
+          <w:rFonts w:ascii="Lato" w:hAnsi="Lato"/>
+        </w:rPr>
+        <w:t>I certify that I am the parent or guardian of ____________________________________________, who is under the age of eighteen years, to whom this release applies.</w:t>
+      </w:r>
+    </w:p>
+    <w:p>
+      <w:pPr>
+        <w:pStyle w:val="BodyA"/>
+        <w:spacing w:line="276" w:lineRule="auto"/>
+        <w:rPr>
+          <w:rStyle w:val="None"/>
+          <w:rFonts w:ascii="Lato" w:eastAsia="Lato Regular" w:hAnsi="Lato" w:cs="Lato Regular"/>
+        </w:rPr>
+      </w:pPr>
+    </w:p>
+    <w:p>
+      <w:pPr>
+        <w:pStyle w:val="BodyA"/>
+        <w:spacing w:line="276" w:lineRule="auto"/>
+        <w:rPr>
+          <w:rStyle w:val="None"/>
+          <w:rFonts w:ascii="Lato" w:eastAsia="Lato Regular" w:hAnsi="Lato" w:cs="Lato Regular"/>
+        </w:rPr>
+      </w:pPr>
+      <w:r>
+        <w:rPr>
+          <w:rStyle w:val="None"/>
+          <w:rFonts w:ascii="Lato" w:hAnsi="Lato"/>
+        </w:rPr>
+        <w:t>Parent/Guardian full name:</w:t>
+      </w:r>
+      <w:r>
+        <w:rPr>
+          <w:rStyle w:val="None"/>
+          <w:rFonts w:ascii="Lato" w:hAnsi="Lato"/>
+        </w:rPr>
+        <w:tab/>
+      </w:r>
+      <w:r>
+        <w:rPr>
+          <w:rStyle w:val="None"/>
+          <w:rFonts w:ascii="Lato" w:hAnsi="Lato"/>
+        </w:rPr>
+        <w:tab/>
+      </w:r>
+      <w:r>
+        <w:rPr>
+          <w:rStyle w:val="None"/>
+          <w:rFonts w:ascii="Lato" w:hAnsi="Lato"/>
+        </w:rPr>
+        <w:tab/>
+      </w:r>
+      <w:r>
+        <w:rPr>
+          <w:rStyle w:val="None"/>
+          <w:rFonts w:ascii="Lato" w:hAnsi="Lato"/>
+        </w:rPr>
+        <w:tab/>
+      </w:r>
+      <w:r>
+        <w:rPr>
+          <w:rStyle w:val="None"/>
+          <w:rFonts w:ascii="Lato" w:hAnsi="Lato"/>
+        </w:rPr>
+        <w:tab/>
+      </w:r>
+      <w:r>
+        <w:rPr>
+          <w:rStyle w:val="None"/>
+          <w:rFonts w:ascii="Lato" w:hAnsi="Lato"/>
+        </w:rPr>
+        <w:tab/>
+      </w:r>
+    </w:p>
+    <w:p>
+      <w:pPr>
+        <w:pStyle w:val="BodyA"/>
+        <w:spacing w:line="276" w:lineRule="auto"/>
+        <w:rPr>
+          <w:rStyle w:val="None"/>
+          <w:rFonts w:ascii="Lato" w:eastAsia="Lato Regular" w:hAnsi="Lato" w:cs="Lato Regular"/>
+        </w:rPr>
+      </w:pPr>
+    </w:p>
+    <w:p>
+      <w:pPr>
+        <w:pStyle w:val="BodyA"/>
+        <w:spacing w:line="276" w:lineRule="auto"/>
+        <w:rPr>
+          <w:rStyle w:val="None"/>
+          <w:rFonts w:ascii="Lato" w:eastAsia="Lato Regular" w:hAnsi="Lato" w:cs="Lato Regular"/>
+        </w:rPr>
+      </w:pPr>
+      <w:r>
+        <w:rPr>
+          <w:rStyle w:val="None"/>
+          <w:rFonts w:ascii="Lato" w:hAnsi="Lato"/>
+        </w:rPr>
+        <w:t xml:space="preserve">___________________________________________ </w:t>
+      </w:r>
+      <w:r>
+        <w:rPr>
+          <w:rStyle w:val="None"/>
+          <w:rFonts w:ascii="Lato" w:hAnsi="Lato"/>
+        </w:rPr>
+        <w:tab/>
+      </w:r>
+      <w:r>
+        <w:rPr>
+          <w:rStyle w:val="None"/>
+          <w:rFonts w:ascii="Lato" w:hAnsi="Lato"/>
+        </w:rPr>
+        <w:tab/>
+      </w:r>
+    </w:p>
+    <w:p>
+      <w:pPr>
+        <w:pStyle w:val="BodyA"/>
+        <w:spacing w:line="276" w:lineRule="auto"/>
+        <w:rPr>
+          <w:rStyle w:val="None"/>
+          <w:rFonts w:ascii="Lato" w:eastAsia="Lato Regular" w:hAnsi="Lato" w:cs="Lato Regular"/>
+        </w:rPr>
+      </w:pPr>
+    </w:p>
+    <w:p>
+      <w:pPr>
+        <w:pStyle w:val="BodyA"/>
+        <w:spacing w:line="276" w:lineRule="auto"/>
+        <w:rPr>
+          <w:rStyle w:val="None"/>
+          <w:rFonts w:ascii="Lato" w:eastAsia="Lato Regular" w:hAnsi="Lato" w:cs="Lato Regular"/>
+        </w:rPr>
+      </w:pPr>
+      <w:r>
+        <w:rPr>
+          <w:rStyle w:val="None"/>
+          <w:rFonts w:ascii="Lato" w:hAnsi="Lato"/>
+        </w:rPr>
+        <w:t>Parent/ Guardian signature:</w:t>
+      </w:r>
+      <w:r>
+        <w:rPr>
+          <w:rStyle w:val="None"/>
+          <w:rFonts w:ascii="Lato" w:hAnsi="Lato"/>
+        </w:rPr>
+        <w:tab/>
+      </w:r>
+      <w:r>
+        <w:rPr>
+          <w:rStyle w:val="None"/>
+          <w:rFonts w:ascii="Lato" w:hAnsi="Lato"/>
+        </w:rPr>
+        <w:tab/>
+      </w:r>
+      <w:r>
+        <w:rPr>
+          <w:rStyle w:val="None"/>
+          <w:rFonts w:ascii="Lato" w:hAnsi="Lato"/>
+        </w:rPr>
+        <w:tab/>
+      </w:r>
+      <w:r>
+        <w:rPr>
+          <w:rStyle w:val="None"/>
+          <w:rFonts w:ascii="Lato" w:hAnsi="Lato"/>
+        </w:rPr>
+        <w:tab/>
+        <w:t>Participant signature:</w:t>
+      </w:r>
+    </w:p>
+    <w:p>
+      <w:pPr>
+        <w:pStyle w:val="BodyA"/>
+        <w:spacing w:line="276" w:lineRule="auto"/>
+        <w:rPr>
+          <w:rStyle w:val="None"/>
+          <w:rFonts w:ascii="Lato" w:eastAsia="Lato Regular" w:hAnsi="Lato" w:cs="Lato Regular"/>
+        </w:rPr>
+      </w:pPr>
+    </w:p>
+    <w:p>
+      <w:pPr>
+        <w:pStyle w:val="BodyA"/>
+        <w:spacing w:line="276" w:lineRule="auto"/>
+        <w:rPr>
+          <w:rStyle w:val="None"/>
+          <w:rFonts w:ascii="Lato" w:eastAsia="Lato Regular" w:hAnsi="Lato" w:cs="Lato Regular"/>
+        </w:rPr>
+      </w:pPr>
+    </w:p>
+    <w:p>
+      <w:pPr>
+        <w:pStyle w:val="BodyA"/>
+        <w:spacing w:line="276" w:lineRule="auto"/>
+        <w:rPr>
+          <w:rStyle w:val="None"/>
+          <w:rFonts w:ascii="Lato" w:eastAsia="Lato Regular" w:hAnsi="Lato" w:cs="Lato Regular"/>
+        </w:rPr>
+      </w:pPr>
+      <w:r>
+        <w:rPr>
+          <w:rStyle w:val="None"/>
+          <w:rFonts w:ascii="Lato" w:hAnsi="Lato"/>
+        </w:rPr>
+        <w:t xml:space="preserve">___________________________________________ </w:t>
+      </w:r>
+      <w:r>
+        <w:rPr>
+          <w:rStyle w:val="None"/>
+          <w:rFonts w:ascii="Lato" w:hAnsi="Lato"/>
+        </w:rPr>
+        <w:tab/>
+      </w:r>
+      <w:r>
+        <w:rPr>
+          <w:rStyle w:val="None"/>
+          <w:rFonts w:ascii="Lato" w:hAnsi="Lato"/>
+        </w:rPr>
+        <w:tab/>
+        <w:t>________________________________________</w:t>
+      </w:r>
+    </w:p>
+    <w:p>
+      <w:pPr>
+        <w:pStyle w:val="BodyA"/>
+        <w:spacing w:line="276" w:lineRule="auto"/>
+        <w:rPr>
+          <w:rStyle w:val="None"/>
+          <w:rFonts w:ascii="Lato" w:eastAsia="Lato Regular" w:hAnsi="Lato" w:cs="Lato Regular"/>
+        </w:rPr>
+      </w:pPr>
+    </w:p>
+    <w:p>
+      <w:pPr>
+        <w:pStyle w:val="BodyA"/>
+        <w:rPr>
+          <w:rStyle w:val="None"/>
+          <w:rFonts w:ascii="Lato" w:eastAsia="Varela Round" w:hAnsi="Lato" w:cs="Varela Round"/>
           <w:color w:val="222222"/>
           <w:sz w:val="32"/>
           <w:szCs w:val="32"/>
           <w:u w:color="222222"/>
         </w:rPr>
-        <w:t>orm</w:t>
-      </w:r>
-    </w:p>
-    <w:p>
-      <w:pPr>
-        <w:pStyle w:val="BodyA"/>
-        <w:spacing w:line="276" w:lineRule="auto"/>
-        <w:rPr>
-          <w:rStyle w:val="None"/>
-          <w:rFonts w:ascii="Lato" w:eastAsia="Lato Regular" w:hAnsi="Lato" w:cs="Lato Regular"/>
-        </w:rPr>
-      </w:pPr>
-    </w:p>
-    <w:p>
-      <w:pPr>
-        <w:pStyle w:val="BodyA"/>
-        <w:spacing w:line="276" w:lineRule="auto"/>
-        <w:rPr>
-          <w:rStyle w:val="None"/>
-          <w:rFonts w:ascii="Lato" w:eastAsia="Lato Regular" w:hAnsi="Lato" w:cs="Lato Regular"/>
-        </w:rPr>
-      </w:pPr>
-      <w:r>
-        <w:rPr>
-          <w:rStyle w:val="None"/>
-          <w:rFonts w:ascii="Lato" w:hAnsi="Lato"/>
-        </w:rPr>
-        <w:t>I understand that while my child is a participant of the Octavia Project there may be materials published, photographs taken, or video recorded that includes my child’s name and/or image. These materials, photos, and recordings may be used to publiciz</w:t>
-      </w:r>
-      <w:r>
-        <w:rPr>
-          <w:rStyle w:val="None"/>
-          <w:rFonts w:ascii="Lato" w:hAnsi="Lato"/>
-        </w:rPr>
-        <w:t>e the Octavia Project and share work produced by our participants. By signing this release form, I give permission to Octavia Project to use, publish, and reproduce my child’s name and image. I waive any right to compensation related to use of my child’s n</w:t>
-      </w:r>
-      <w:r>
-        <w:rPr>
-          <w:rStyle w:val="None"/>
-          <w:rFonts w:ascii="Lato" w:hAnsi="Lato"/>
-        </w:rPr>
-        <w:t>ame, image or recording.</w:t>
-      </w:r>
-    </w:p>
-    <w:p>
-      <w:pPr>
-        <w:pStyle w:val="BodyA"/>
-        <w:spacing w:line="276" w:lineRule="auto"/>
-        <w:rPr>
-          <w:rStyle w:val="None"/>
-          <w:rFonts w:ascii="Lato" w:eastAsia="Lato Regular" w:hAnsi="Lato" w:cs="Lato Regular"/>
-        </w:rPr>
-      </w:pPr>
-    </w:p>
-    <w:p>
-      <w:pPr>
-        <w:pStyle w:val="BodyA"/>
-        <w:spacing w:line="276" w:lineRule="auto"/>
-        <w:rPr>
-          <w:rStyle w:val="None"/>
-          <w:rFonts w:ascii="Lato" w:eastAsia="Lato Regular" w:hAnsi="Lato" w:cs="Lato Regular"/>
-        </w:rPr>
-      </w:pPr>
-      <w:r>
-        <w:rPr>
-          <w:rStyle w:val="None"/>
-          <w:rFonts w:ascii="Lato" w:hAnsi="Lato"/>
-        </w:rPr>
-        <w:t>I certify that I am the parent or guardian of ____________________________________________, who is under the age of eighteen years, to whom this release applies.</w:t>
-      </w:r>
-    </w:p>
-    <w:p>
-      <w:pPr>
-        <w:pStyle w:val="BodyA"/>
-        <w:spacing w:line="276" w:lineRule="auto"/>
-        <w:rPr>
-          <w:rStyle w:val="None"/>
-          <w:rFonts w:ascii="Lato" w:eastAsia="Lato Regular" w:hAnsi="Lato" w:cs="Lato Regular"/>
-        </w:rPr>
-      </w:pPr>
-    </w:p>
-    <w:p>
-      <w:pPr>
-        <w:pStyle w:val="BodyA"/>
-        <w:spacing w:line="276" w:lineRule="auto"/>
-        <w:rPr>
-          <w:rStyle w:val="None"/>
-          <w:rFonts w:ascii="Lato" w:eastAsia="Lato Regular" w:hAnsi="Lato" w:cs="Lato Regular"/>
-        </w:rPr>
-      </w:pPr>
-      <w:r>
-        <w:rPr>
-          <w:rStyle w:val="None"/>
-          <w:rFonts w:ascii="Lato" w:hAnsi="Lato"/>
-        </w:rPr>
-        <w:t>Parent/Guardian full name:</w:t>
-      </w:r>
-      <w:r>
-        <w:rPr>
-          <w:rStyle w:val="None"/>
-          <w:rFonts w:ascii="Lato" w:hAnsi="Lato"/>
-        </w:rPr>
-        <w:tab/>
-      </w:r>
-      <w:r>
-        <w:rPr>
-          <w:rStyle w:val="None"/>
-          <w:rFonts w:ascii="Lato" w:hAnsi="Lato"/>
-        </w:rPr>
-        <w:tab/>
-      </w:r>
-      <w:r>
-        <w:rPr>
-          <w:rStyle w:val="None"/>
-          <w:rFonts w:ascii="Lato" w:hAnsi="Lato"/>
-        </w:rPr>
-        <w:tab/>
-      </w:r>
-      <w:r>
-        <w:rPr>
-          <w:rStyle w:val="None"/>
-          <w:rFonts w:ascii="Lato" w:hAnsi="Lato"/>
-        </w:rPr>
-        <w:tab/>
-      </w:r>
-      <w:r>
-        <w:rPr>
-          <w:rStyle w:val="None"/>
-          <w:rFonts w:ascii="Lato" w:hAnsi="Lato"/>
-        </w:rPr>
-        <w:tab/>
-      </w:r>
-      <w:r>
-        <w:rPr>
-          <w:rStyle w:val="None"/>
-          <w:rFonts w:ascii="Lato" w:hAnsi="Lato"/>
-        </w:rPr>
-        <w:tab/>
-      </w:r>
-    </w:p>
-    <w:p>
-      <w:pPr>
-        <w:pStyle w:val="BodyA"/>
-        <w:spacing w:line="276" w:lineRule="auto"/>
-        <w:rPr>
-          <w:rStyle w:val="None"/>
-          <w:rFonts w:ascii="Lato" w:eastAsia="Lato Regular" w:hAnsi="Lato" w:cs="Lato Regular"/>
-        </w:rPr>
-      </w:pPr>
-    </w:p>
-    <w:p>
-      <w:pPr>
-        <w:pStyle w:val="BodyA"/>
-        <w:spacing w:line="276" w:lineRule="auto"/>
-        <w:rPr>
-          <w:rStyle w:val="None"/>
-          <w:rFonts w:ascii="Lato" w:eastAsia="Lato Regular" w:hAnsi="Lato" w:cs="Lato Regular"/>
-        </w:rPr>
-      </w:pPr>
-      <w:r>
-        <w:rPr>
-          <w:rStyle w:val="None"/>
-          <w:rFonts w:ascii="Lato" w:hAnsi="Lato"/>
-        </w:rPr>
-        <w:t>________________________________</w:t>
-      </w:r>
-      <w:r>
-        <w:rPr>
-          <w:rStyle w:val="None"/>
-          <w:rFonts w:ascii="Lato" w:hAnsi="Lato"/>
-        </w:rPr>
-        <w:t xml:space="preserve">___________ </w:t>
-      </w:r>
-      <w:r>
-        <w:rPr>
-          <w:rStyle w:val="None"/>
-          <w:rFonts w:ascii="Lato" w:hAnsi="Lato"/>
-        </w:rPr>
-        <w:tab/>
-      </w:r>
-      <w:r>
-        <w:rPr>
-          <w:rStyle w:val="None"/>
-          <w:rFonts w:ascii="Lato" w:hAnsi="Lato"/>
-        </w:rPr>
-        <w:tab/>
-      </w:r>
-    </w:p>
-    <w:p>
-      <w:pPr>
-        <w:pStyle w:val="BodyA"/>
-        <w:spacing w:line="276" w:lineRule="auto"/>
-        <w:rPr>
-          <w:rStyle w:val="None"/>
-          <w:rFonts w:ascii="Lato" w:eastAsia="Lato Regular" w:hAnsi="Lato" w:cs="Lato Regular"/>
-        </w:rPr>
-      </w:pPr>
-    </w:p>
-    <w:p>
-      <w:pPr>
-        <w:pStyle w:val="BodyA"/>
-        <w:spacing w:line="276" w:lineRule="auto"/>
-        <w:rPr>
-          <w:rStyle w:val="None"/>
-          <w:rFonts w:ascii="Lato" w:eastAsia="Lato Regular" w:hAnsi="Lato" w:cs="Lato Regular"/>
-        </w:rPr>
-      </w:pPr>
-      <w:r>
-        <w:rPr>
-          <w:rStyle w:val="None"/>
-          <w:rFonts w:ascii="Lato" w:hAnsi="Lato"/>
-        </w:rPr>
-        <w:t>Parent/ Guardian signature:</w:t>
-      </w:r>
-      <w:r>
-        <w:rPr>
-          <w:rStyle w:val="None"/>
-          <w:rFonts w:ascii="Lato" w:hAnsi="Lato"/>
-        </w:rPr>
-        <w:tab/>
-      </w:r>
-      <w:r>
-        <w:rPr>
-          <w:rStyle w:val="None"/>
-          <w:rFonts w:ascii="Lato" w:hAnsi="Lato"/>
-        </w:rPr>
-        <w:tab/>
-      </w:r>
-      <w:r>
-        <w:rPr>
-          <w:rStyle w:val="None"/>
-          <w:rFonts w:ascii="Lato" w:hAnsi="Lato"/>
-        </w:rPr>
-        <w:tab/>
-      </w:r>
-      <w:r>
-        <w:rPr>
-          <w:rStyle w:val="None"/>
-          <w:rFonts w:ascii="Lato" w:hAnsi="Lato"/>
-        </w:rPr>
-        <w:tab/>
-        <w:t>Participant signature:</w:t>
-      </w:r>
-    </w:p>
-    <w:p>
-      <w:pPr>
-        <w:pStyle w:val="BodyA"/>
-        <w:spacing w:line="276" w:lineRule="auto"/>
-        <w:rPr>
-          <w:rStyle w:val="None"/>
-          <w:rFonts w:ascii="Lato" w:eastAsia="Lato Regular" w:hAnsi="Lato" w:cs="Lato Regular"/>
-        </w:rPr>
-      </w:pPr>
-    </w:p>
-    <w:p>
-      <w:pPr>
-        <w:pStyle w:val="BodyA"/>
-        <w:spacing w:line="276" w:lineRule="auto"/>
-        <w:rPr>
-          <w:rStyle w:val="None"/>
-          <w:rFonts w:ascii="Lato" w:eastAsia="Lato Regular" w:hAnsi="Lato" w:cs="Lato Regular"/>
-        </w:rPr>
-      </w:pPr>
-    </w:p>
-    <w:p>
-      <w:pPr>
-        <w:pStyle w:val="BodyA"/>
-        <w:spacing w:line="276" w:lineRule="auto"/>
-        <w:rPr>
-          <w:rStyle w:val="None"/>
-          <w:rFonts w:ascii="Lato" w:eastAsia="Lato Regular" w:hAnsi="Lato" w:cs="Lato Regular"/>
-        </w:rPr>
-      </w:pPr>
-      <w:r>
-        <w:rPr>
-          <w:rStyle w:val="None"/>
-          <w:rFonts w:ascii="Lato" w:hAnsi="Lato"/>
-        </w:rPr>
-        <w:t xml:space="preserve">___________________________________________ </w:t>
-      </w:r>
-      <w:r>
-        <w:rPr>
-          <w:rStyle w:val="None"/>
-          <w:rFonts w:ascii="Lato" w:hAnsi="Lato"/>
-        </w:rPr>
-        <w:tab/>
-      </w:r>
-      <w:r>
-        <w:rPr>
-          <w:rStyle w:val="None"/>
-          <w:rFonts w:ascii="Lato" w:hAnsi="Lato"/>
-        </w:rPr>
-        <w:tab/>
-        <w:t>________________________________________</w:t>
-      </w:r>
-    </w:p>
-    <w:p>
-      <w:pPr>
-        <w:pStyle w:val="BodyA"/>
-        <w:spacing w:line="276" w:lineRule="auto"/>
-        <w:rPr>
-          <w:rStyle w:val="None"/>
-          <w:rFonts w:ascii="Lato" w:eastAsia="Lato Regular" w:hAnsi="Lato" w:cs="Lato Regular"/>
-        </w:rPr>
-      </w:pPr>
-    </w:p>
-    <w:p>
-      <w:pPr>
-        <w:pStyle w:val="BodyA"/>
-        <w:rPr>
-          <w:rStyle w:val="None"/>
-          <w:rFonts w:ascii="Lato" w:eastAsia="Varela Round" w:hAnsi="Lato" w:cs="Varela Round"/>
+      </w:pPr>
+      <w:r>
+        <w:rPr>
+          <w:rStyle w:val="None"/>
+          <w:rFonts w:ascii="Lato" w:hAnsi="Lato"/>
           <w:color w:val="222222"/>
           <w:sz w:val="32"/>
           <w:szCs w:val="32"/>
           <w:u w:color="222222"/>
         </w:rPr>
-      </w:pPr>
-      <w:r>
-        <w:rPr>
-          <w:rStyle w:val="None"/>
-          <w:rFonts w:ascii="Lato" w:hAnsi="Lato"/>
-          <w:color w:val="222222"/>
-          <w:sz w:val="32"/>
-          <w:szCs w:val="32"/>
-          <w:u w:color="222222"/>
-        </w:rPr>
         <w:t>Parent/Guardian Questionnaire (Optional)</w:t>
       </w:r>
     </w:p>
@@ -6641,14 +6823,7 @@
           <w:rStyle w:val="None"/>
           <w:rFonts w:ascii="Lato" w:hAnsi="Lato"/>
         </w:rPr>
-        <w:t>What do you expect from this program for you</w:t>
-      </w:r>
-      <w:r>
-        <w:rPr>
-          <w:rStyle w:val="None"/>
-          <w:rFonts w:ascii="Lato" w:hAnsi="Lato"/>
-        </w:rPr>
-        <w:t>r child?</w:t>
+        <w:t>What do you expect from this program for your child?</w:t>
       </w:r>
     </w:p>
     <w:p>
@@ -6747,7 +6922,6 @@
           <w:color w:val="auto"/>
           <w:sz w:val="20"/>
           <w:szCs w:val="20"/>
-          <w:lang/>
         </w:rPr>
       </w:pPr>
       <w:r>
@@ -6791,14 +6965,13 @@
 <w:ftr xmlns:wpc="http://schemas.microsoft.com/office/word/2010/wordprocessingCanvas" xmlns:cx="http://schemas.microsoft.com/office/drawing/2014/chartex" xmlns:cx1="http://schemas.microsoft.com/office/drawing/2015/9/8/chartex" xmlns:cx2="http://schemas.microsoft.com/office/drawing/2015/10/21/chartex" xmlns:cx3="http://schemas.microsoft.com/office/drawing/2016/5/9/chartex" xmlns:cx4="http://schemas.microsoft.com/office/drawing/2016/5/10/chartex" xmlns:cx5="http://schemas.microsoft.com/office/drawing/2016/5/11/chartex" xmlns:cx6="http://schemas.microsoft.com/office/drawing/2016/5/12/chartex" xmlns:cx7="http://schemas.microsoft.com/office/drawing/2016/5/13/chartex" xmlns:cx8="http://schemas.microsoft.com/office/drawing/2016/5/14/chartex" xmlns:mc="http://schemas.openxmlformats.org/markup-compatibility/2006" xmlns:aink="http://schemas.microsoft.com/office/drawing/2016/ink" xmlns:am3d="http://schemas.microsoft.com/office/drawing/2017/model3d" xmlns:o="urn:schemas-microsoft-com:office:office" xmlns:r="http://schemas.openxmlformats.org/officeDocument/2006/relationships" xmlns:m="http://schemas.openxmlformats.org/officeDocument/2006/math" xmlns:v="urn:schemas-microsoft-com:vml" xmlns:wp14="http://schemas.microsoft.com/office/word/2010/wordprocessingDrawing" xmlns:wp="http://schemas.openxmlformats.org/drawingml/2006/wordprocessingDrawing" xmlns:w10="urn:schemas-microsoft-com:office:word" xmlns:w="http://schemas.openxmlformats.org/wordprocessingml/2006/main" xmlns:w14="http://schemas.microsoft.com/office/word/2010/wordml" xmlns:w15="http://schemas.microsoft.com/office/word/2012/wordml" xmlns:w16cid="http://schemas.microsoft.com/office/word/2016/wordml/cid" xmlns:w16se="http://schemas.microsoft.com/office/word/2015/wordml/symex" xmlns:wpg="http://schemas.microsoft.com/office/word/2010/wordprocessingGroup" xmlns:wpi="http://schemas.microsoft.com/office/word/2010/wordprocessingInk" xmlns:wne="http://schemas.microsoft.com/office/word/2006/wordml" xmlns:wps="http://schemas.microsoft.com/office/word/2010/wordprocessingShape" mc:Ignorable="w14 w15 w16se w16cid wp14">
   <w:p>
     <w:pPr>
-      <w:pStyle w:val="footer"/>
+      <w:pStyle w:val="Footer1"/>
       <w:jc w:val="center"/>
       <w:rPr>
         <w:rFonts w:ascii="Times New Roman" w:eastAsia="Arial Unicode MS" w:hAnsi="Times New Roman" w:cs="Times New Roman"/>
         <w:color w:val="auto"/>
         <w:sz w:val="20"/>
         <w:szCs w:val="20"/>
-        <w:lang/>
       </w:rPr>
     </w:pPr>
     <w:r>
@@ -6887,111 +7060,640 @@
 <file path=word/numbering.xml><?xml version="1.0" encoding="utf-8"?>
 <w:numbering xmlns:wpc="http://schemas.microsoft.com/office/word/2010/wordprocessingCanvas" xmlns:cx="http://schemas.microsoft.com/office/drawing/2014/chartex" xmlns:cx1="http://schemas.microsoft.com/office/drawing/2015/9/8/chartex" xmlns:cx2="http://schemas.microsoft.com/office/drawing/2015/10/21/chartex" xmlns:cx3="http://schemas.microsoft.com/office/drawing/2016/5/9/chartex" xmlns:cx4="http://schemas.microsoft.com/office/drawing/2016/5/10/chartex" xmlns:cx5="http://schemas.microsoft.com/office/drawing/2016/5/11/chartex" xmlns:cx6="http://schemas.microsoft.com/office/drawing/2016/5/12/chartex" xmlns:cx7="http://schemas.microsoft.com/office/drawing/2016/5/13/chartex" xmlns:cx8="http://schemas.microsoft.com/office/drawing/2016/5/14/chartex" xmlns:mc="http://schemas.openxmlformats.org/markup-compatibility/2006" xmlns:aink="http://schemas.microsoft.com/office/drawing/2016/ink" xmlns:am3d="http://schemas.microsoft.com/office/drawing/2017/model3d" xmlns:o="urn:schemas-microsoft-com:office:office" xmlns:r="http://schemas.openxmlformats.org/officeDocument/2006/relationships" xmlns:m="http://schemas.openxmlformats.org/officeDocument/2006/math" xmlns:v="urn:schemas-microsoft-com:vml" xmlns:wp14="http://schemas.microsoft.com/office/word/2010/wordprocessingDrawing" xmlns:wp="http://schemas.openxmlformats.org/drawingml/2006/wordprocessingDrawing" xmlns:w10="urn:schemas-microsoft-com:office:word" xmlns:w="http://schemas.openxmlformats.org/wordprocessingml/2006/main" xmlns:w14="http://schemas.microsoft.com/office/word/2010/wordml" xmlns:w15="http://schemas.microsoft.com/office/word/2012/wordml" xmlns:w16cid="http://schemas.microsoft.com/office/word/2016/wordml/cid" xmlns:w16se="http://schemas.microsoft.com/office/word/2015/wordml/symex" xmlns:wpg="http://schemas.microsoft.com/office/word/2010/wordprocessingGroup" xmlns:wpi="http://schemas.microsoft.com/office/word/2010/wordprocessingInk" xmlns:wne="http://schemas.microsoft.com/office/word/2006/wordml" xmlns:wps="http://schemas.microsoft.com/office/word/2010/wordprocessingShape" mc:Ignorable="w14 w15 w16se w16cid wp14">
   <w:abstractNum w:abstractNumId="0" w15:restartNumberingAfterBreak="0">
-    <w:multiLevelType w:val="hybridMultilevel"/>
-    <w:tmpl w:val="894EE873"/>
-    <w:numStyleLink w:val="List0"/>
-  </w:abstractNum>
-  <w:abstractNum w:abstractNumId="1" w15:restartNumberingAfterBreak="0">
     <w:nsid w:val="00000001"/>
     <w:multiLevelType w:val="hybridMultilevel"/>
     <w:tmpl w:val="894EE873"/>
-    <w:numStyleLink w:val="List0"/>
+    <w:lvl w:ilvl="0" w:tplc="12F24FBC">
+      <w:numFmt w:val="decimal"/>
+      <w:lvlText w:val=""/>
+      <w:lvlJc w:val="left"/>
+    </w:lvl>
+    <w:lvl w:ilvl="1" w:tplc="519416DE">
+      <w:numFmt w:val="decimal"/>
+      <w:lvlText w:val=""/>
+      <w:lvlJc w:val="left"/>
+    </w:lvl>
+    <w:lvl w:ilvl="2" w:tplc="916423BE">
+      <w:numFmt w:val="decimal"/>
+      <w:lvlText w:val=""/>
+      <w:lvlJc w:val="left"/>
+    </w:lvl>
+    <w:lvl w:ilvl="3" w:tplc="98E62836">
+      <w:numFmt w:val="decimal"/>
+      <w:lvlText w:val=""/>
+      <w:lvlJc w:val="left"/>
+    </w:lvl>
+    <w:lvl w:ilvl="4" w:tplc="2236C57A">
+      <w:numFmt w:val="decimal"/>
+      <w:lvlText w:val=""/>
+      <w:lvlJc w:val="left"/>
+    </w:lvl>
+    <w:lvl w:ilvl="5" w:tplc="8A06B450">
+      <w:numFmt w:val="decimal"/>
+      <w:lvlText w:val=""/>
+      <w:lvlJc w:val="left"/>
+    </w:lvl>
+    <w:lvl w:ilvl="6" w:tplc="0D2A56D4">
+      <w:numFmt w:val="decimal"/>
+      <w:lvlText w:val=""/>
+      <w:lvlJc w:val="left"/>
+    </w:lvl>
+    <w:lvl w:ilvl="7" w:tplc="7F3EF0FA">
+      <w:numFmt w:val="decimal"/>
+      <w:lvlText w:val=""/>
+      <w:lvlJc w:val="left"/>
+    </w:lvl>
+    <w:lvl w:ilvl="8" w:tplc="4D36A728">
+      <w:numFmt w:val="decimal"/>
+      <w:lvlText w:val=""/>
+      <w:lvlJc w:val="left"/>
+    </w:lvl>
   </w:abstractNum>
-  <w:abstractNum w:abstractNumId="2" w15:restartNumberingAfterBreak="0">
+  <w:abstractNum w:abstractNumId="1" w15:restartNumberingAfterBreak="0">
     <w:nsid w:val="00000002"/>
     <w:multiLevelType w:val="hybridMultilevel"/>
     <w:tmpl w:val="894EE875"/>
-    <w:numStyleLink w:val="List1"/>
+    <w:lvl w:ilvl="0" w:tplc="FC562B5C">
+      <w:numFmt w:val="decimal"/>
+      <w:lvlText w:val=""/>
+      <w:lvlJc w:val="left"/>
+    </w:lvl>
+    <w:lvl w:ilvl="1" w:tplc="D67CDFE0">
+      <w:numFmt w:val="decimal"/>
+      <w:lvlText w:val=""/>
+      <w:lvlJc w:val="left"/>
+    </w:lvl>
+    <w:lvl w:ilvl="2" w:tplc="329CF07A">
+      <w:numFmt w:val="decimal"/>
+      <w:lvlText w:val=""/>
+      <w:lvlJc w:val="left"/>
+    </w:lvl>
+    <w:lvl w:ilvl="3" w:tplc="0E32F2FE">
+      <w:numFmt w:val="decimal"/>
+      <w:lvlText w:val=""/>
+      <w:lvlJc w:val="left"/>
+    </w:lvl>
+    <w:lvl w:ilvl="4" w:tplc="979A7F58">
+      <w:numFmt w:val="decimal"/>
+      <w:lvlText w:val=""/>
+      <w:lvlJc w:val="left"/>
+    </w:lvl>
+    <w:lvl w:ilvl="5" w:tplc="DFD4796A">
+      <w:numFmt w:val="decimal"/>
+      <w:lvlText w:val=""/>
+      <w:lvlJc w:val="left"/>
+    </w:lvl>
+    <w:lvl w:ilvl="6" w:tplc="7048D57C">
+      <w:numFmt w:val="decimal"/>
+      <w:lvlText w:val=""/>
+      <w:lvlJc w:val="left"/>
+    </w:lvl>
+    <w:lvl w:ilvl="7" w:tplc="AEE88ACE">
+      <w:numFmt w:val="decimal"/>
+      <w:lvlText w:val=""/>
+      <w:lvlJc w:val="left"/>
+    </w:lvl>
+    <w:lvl w:ilvl="8" w:tplc="64987AD2">
+      <w:numFmt w:val="decimal"/>
+      <w:lvlText w:val=""/>
+      <w:lvlJc w:val="left"/>
+    </w:lvl>
   </w:abstractNum>
-  <w:abstractNum w:abstractNumId="3" w15:restartNumberingAfterBreak="0">
+  <w:abstractNum w:abstractNumId="2" w15:restartNumberingAfterBreak="0">
     <w:nsid w:val="00000003"/>
     <w:multiLevelType w:val="hybridMultilevel"/>
     <w:tmpl w:val="894EE875"/>
-    <w:numStyleLink w:val="List1"/>
+    <w:lvl w:ilvl="0" w:tplc="0BC016E8">
+      <w:numFmt w:val="decimal"/>
+      <w:lvlText w:val=""/>
+      <w:lvlJc w:val="left"/>
+    </w:lvl>
+    <w:lvl w:ilvl="1" w:tplc="17D0F4C8">
+      <w:numFmt w:val="decimal"/>
+      <w:lvlText w:val=""/>
+      <w:lvlJc w:val="left"/>
+    </w:lvl>
+    <w:lvl w:ilvl="2" w:tplc="52F852CC">
+      <w:numFmt w:val="decimal"/>
+      <w:lvlText w:val=""/>
+      <w:lvlJc w:val="left"/>
+    </w:lvl>
+    <w:lvl w:ilvl="3" w:tplc="E9B46604">
+      <w:numFmt w:val="decimal"/>
+      <w:lvlText w:val=""/>
+      <w:lvlJc w:val="left"/>
+    </w:lvl>
+    <w:lvl w:ilvl="4" w:tplc="1A5EC83E">
+      <w:numFmt w:val="decimal"/>
+      <w:lvlText w:val=""/>
+      <w:lvlJc w:val="left"/>
+    </w:lvl>
+    <w:lvl w:ilvl="5" w:tplc="AE242C30">
+      <w:numFmt w:val="decimal"/>
+      <w:lvlText w:val=""/>
+      <w:lvlJc w:val="left"/>
+    </w:lvl>
+    <w:lvl w:ilvl="6" w:tplc="8E2836C6">
+      <w:numFmt w:val="decimal"/>
+      <w:lvlText w:val=""/>
+      <w:lvlJc w:val="left"/>
+    </w:lvl>
+    <w:lvl w:ilvl="7" w:tplc="C3344B08">
+      <w:numFmt w:val="decimal"/>
+      <w:lvlText w:val=""/>
+      <w:lvlJc w:val="left"/>
+    </w:lvl>
+    <w:lvl w:ilvl="8" w:tplc="DB306DDE">
+      <w:numFmt w:val="decimal"/>
+      <w:lvlText w:val=""/>
+      <w:lvlJc w:val="left"/>
+    </w:lvl>
   </w:abstractNum>
-  <w:abstractNum w:abstractNumId="4" w15:restartNumberingAfterBreak="0">
+  <w:abstractNum w:abstractNumId="3" w15:restartNumberingAfterBreak="0">
     <w:nsid w:val="00000004"/>
     <w:multiLevelType w:val="hybridMultilevel"/>
     <w:tmpl w:val="894EE877"/>
-    <w:numStyleLink w:val="List21"/>
+    <w:lvl w:ilvl="0" w:tplc="AE06CF26">
+      <w:numFmt w:val="decimal"/>
+      <w:lvlText w:val=""/>
+      <w:lvlJc w:val="left"/>
+    </w:lvl>
+    <w:lvl w:ilvl="1" w:tplc="7368F5C0">
+      <w:numFmt w:val="decimal"/>
+      <w:lvlText w:val=""/>
+      <w:lvlJc w:val="left"/>
+    </w:lvl>
+    <w:lvl w:ilvl="2" w:tplc="580C4E20">
+      <w:numFmt w:val="decimal"/>
+      <w:lvlText w:val=""/>
+      <w:lvlJc w:val="left"/>
+    </w:lvl>
+    <w:lvl w:ilvl="3" w:tplc="96189B86">
+      <w:numFmt w:val="decimal"/>
+      <w:lvlText w:val=""/>
+      <w:lvlJc w:val="left"/>
+    </w:lvl>
+    <w:lvl w:ilvl="4" w:tplc="01186DF2">
+      <w:numFmt w:val="decimal"/>
+      <w:lvlText w:val=""/>
+      <w:lvlJc w:val="left"/>
+    </w:lvl>
+    <w:lvl w:ilvl="5" w:tplc="34A2B022">
+      <w:numFmt w:val="decimal"/>
+      <w:lvlText w:val=""/>
+      <w:lvlJc w:val="left"/>
+    </w:lvl>
+    <w:lvl w:ilvl="6" w:tplc="B4DC0DAA">
+      <w:numFmt w:val="decimal"/>
+      <w:lvlText w:val=""/>
+      <w:lvlJc w:val="left"/>
+    </w:lvl>
+    <w:lvl w:ilvl="7" w:tplc="8746F45C">
+      <w:numFmt w:val="decimal"/>
+      <w:lvlText w:val=""/>
+      <w:lvlJc w:val="left"/>
+    </w:lvl>
+    <w:lvl w:ilvl="8" w:tplc="1E6EDA70">
+      <w:numFmt w:val="decimal"/>
+      <w:lvlText w:val=""/>
+      <w:lvlJc w:val="left"/>
+    </w:lvl>
   </w:abstractNum>
-  <w:abstractNum w:abstractNumId="5" w15:restartNumberingAfterBreak="0">
+  <w:abstractNum w:abstractNumId="4" w15:restartNumberingAfterBreak="0">
     <w:nsid w:val="00000005"/>
     <w:multiLevelType w:val="hybridMultilevel"/>
     <w:tmpl w:val="894EE877"/>
-    <w:numStyleLink w:val="List21"/>
+    <w:lvl w:ilvl="0" w:tplc="C9788A12">
+      <w:numFmt w:val="decimal"/>
+      <w:lvlText w:val=""/>
+      <w:lvlJc w:val="left"/>
+    </w:lvl>
+    <w:lvl w:ilvl="1" w:tplc="42E82FD8">
+      <w:numFmt w:val="decimal"/>
+      <w:lvlText w:val=""/>
+      <w:lvlJc w:val="left"/>
+    </w:lvl>
+    <w:lvl w:ilvl="2" w:tplc="D06080C6">
+      <w:numFmt w:val="decimal"/>
+      <w:lvlText w:val=""/>
+      <w:lvlJc w:val="left"/>
+    </w:lvl>
+    <w:lvl w:ilvl="3" w:tplc="CC9AC468">
+      <w:numFmt w:val="decimal"/>
+      <w:lvlText w:val=""/>
+      <w:lvlJc w:val="left"/>
+    </w:lvl>
+    <w:lvl w:ilvl="4" w:tplc="77CAF73A">
+      <w:numFmt w:val="decimal"/>
+      <w:lvlText w:val=""/>
+      <w:lvlJc w:val="left"/>
+    </w:lvl>
+    <w:lvl w:ilvl="5" w:tplc="24FE8828">
+      <w:numFmt w:val="decimal"/>
+      <w:lvlText w:val=""/>
+      <w:lvlJc w:val="left"/>
+    </w:lvl>
+    <w:lvl w:ilvl="6" w:tplc="CFC08590">
+      <w:numFmt w:val="decimal"/>
+      <w:lvlText w:val=""/>
+      <w:lvlJc w:val="left"/>
+    </w:lvl>
+    <w:lvl w:ilvl="7" w:tplc="6FCAFFCA">
+      <w:numFmt w:val="decimal"/>
+      <w:lvlText w:val=""/>
+      <w:lvlJc w:val="left"/>
+    </w:lvl>
+    <w:lvl w:ilvl="8" w:tplc="751C5544">
+      <w:numFmt w:val="decimal"/>
+      <w:lvlText w:val=""/>
+      <w:lvlJc w:val="left"/>
+    </w:lvl>
   </w:abstractNum>
-  <w:abstractNum w:abstractNumId="6" w15:restartNumberingAfterBreak="0">
+  <w:abstractNum w:abstractNumId="5" w15:restartNumberingAfterBreak="0">
     <w:nsid w:val="00000006"/>
     <w:multiLevelType w:val="hybridMultilevel"/>
     <w:tmpl w:val="894EE879"/>
-    <w:numStyleLink w:val="List31"/>
+    <w:lvl w:ilvl="0" w:tplc="7FDCA64E">
+      <w:numFmt w:val="decimal"/>
+      <w:lvlText w:val=""/>
+      <w:lvlJc w:val="left"/>
+    </w:lvl>
+    <w:lvl w:ilvl="1" w:tplc="71D0A986">
+      <w:numFmt w:val="decimal"/>
+      <w:lvlText w:val=""/>
+      <w:lvlJc w:val="left"/>
+    </w:lvl>
+    <w:lvl w:ilvl="2" w:tplc="FC12E78C">
+      <w:numFmt w:val="decimal"/>
+      <w:lvlText w:val=""/>
+      <w:lvlJc w:val="left"/>
+    </w:lvl>
+    <w:lvl w:ilvl="3" w:tplc="93884A02">
+      <w:numFmt w:val="decimal"/>
+      <w:lvlText w:val=""/>
+      <w:lvlJc w:val="left"/>
+    </w:lvl>
+    <w:lvl w:ilvl="4" w:tplc="B5DE76E6">
+      <w:numFmt w:val="decimal"/>
+      <w:lvlText w:val=""/>
+      <w:lvlJc w:val="left"/>
+    </w:lvl>
+    <w:lvl w:ilvl="5" w:tplc="E47893F4">
+      <w:numFmt w:val="decimal"/>
+      <w:lvlText w:val=""/>
+      <w:lvlJc w:val="left"/>
+    </w:lvl>
+    <w:lvl w:ilvl="6" w:tplc="615CA080">
+      <w:numFmt w:val="decimal"/>
+      <w:lvlText w:val=""/>
+      <w:lvlJc w:val="left"/>
+    </w:lvl>
+    <w:lvl w:ilvl="7" w:tplc="BB461174">
+      <w:numFmt w:val="decimal"/>
+      <w:lvlText w:val=""/>
+      <w:lvlJc w:val="left"/>
+    </w:lvl>
+    <w:lvl w:ilvl="8" w:tplc="E0444918">
+      <w:numFmt w:val="decimal"/>
+      <w:lvlText w:val=""/>
+      <w:lvlJc w:val="left"/>
+    </w:lvl>
   </w:abstractNum>
-  <w:abstractNum w:abstractNumId="7" w15:restartNumberingAfterBreak="0">
+  <w:abstractNum w:abstractNumId="6" w15:restartNumberingAfterBreak="0">
     <w:nsid w:val="00000007"/>
     <w:multiLevelType w:val="hybridMultilevel"/>
     <w:tmpl w:val="894EE879"/>
-    <w:numStyleLink w:val="List31"/>
+    <w:lvl w:ilvl="0" w:tplc="9410C1FE">
+      <w:numFmt w:val="decimal"/>
+      <w:lvlText w:val=""/>
+      <w:lvlJc w:val="left"/>
+    </w:lvl>
+    <w:lvl w:ilvl="1" w:tplc="BB60CA2E">
+      <w:numFmt w:val="decimal"/>
+      <w:lvlText w:val=""/>
+      <w:lvlJc w:val="left"/>
+    </w:lvl>
+    <w:lvl w:ilvl="2" w:tplc="CA78D93E">
+      <w:numFmt w:val="decimal"/>
+      <w:lvlText w:val=""/>
+      <w:lvlJc w:val="left"/>
+    </w:lvl>
+    <w:lvl w:ilvl="3" w:tplc="9B0A5A58">
+      <w:numFmt w:val="decimal"/>
+      <w:lvlText w:val=""/>
+      <w:lvlJc w:val="left"/>
+    </w:lvl>
+    <w:lvl w:ilvl="4" w:tplc="75940F44">
+      <w:numFmt w:val="decimal"/>
+      <w:lvlText w:val=""/>
+      <w:lvlJc w:val="left"/>
+    </w:lvl>
+    <w:lvl w:ilvl="5" w:tplc="F45AB9AE">
+      <w:numFmt w:val="decimal"/>
+      <w:lvlText w:val=""/>
+      <w:lvlJc w:val="left"/>
+    </w:lvl>
+    <w:lvl w:ilvl="6" w:tplc="E4703DA8">
+      <w:numFmt w:val="decimal"/>
+      <w:lvlText w:val=""/>
+      <w:lvlJc w:val="left"/>
+    </w:lvl>
+    <w:lvl w:ilvl="7" w:tplc="B2560F38">
+      <w:numFmt w:val="decimal"/>
+      <w:lvlText w:val=""/>
+      <w:lvlJc w:val="left"/>
+    </w:lvl>
+    <w:lvl w:ilvl="8" w:tplc="49F6E5F2">
+      <w:numFmt w:val="decimal"/>
+      <w:lvlText w:val=""/>
+      <w:lvlJc w:val="left"/>
+    </w:lvl>
   </w:abstractNum>
-  <w:abstractNum w:abstractNumId="8" w15:restartNumberingAfterBreak="0">
+  <w:abstractNum w:abstractNumId="7" w15:restartNumberingAfterBreak="0">
     <w:nsid w:val="00000008"/>
     <w:multiLevelType w:val="hybridMultilevel"/>
     <w:tmpl w:val="894EE87B"/>
-    <w:numStyleLink w:val="List41"/>
+    <w:lvl w:ilvl="0" w:tplc="E5406E00">
+      <w:numFmt w:val="decimal"/>
+      <w:lvlText w:val=""/>
+      <w:lvlJc w:val="left"/>
+    </w:lvl>
+    <w:lvl w:ilvl="1" w:tplc="6756E0EC">
+      <w:numFmt w:val="decimal"/>
+      <w:lvlText w:val=""/>
+      <w:lvlJc w:val="left"/>
+    </w:lvl>
+    <w:lvl w:ilvl="2" w:tplc="43241196">
+      <w:numFmt w:val="decimal"/>
+      <w:lvlText w:val=""/>
+      <w:lvlJc w:val="left"/>
+    </w:lvl>
+    <w:lvl w:ilvl="3" w:tplc="E39685B6">
+      <w:numFmt w:val="decimal"/>
+      <w:lvlText w:val=""/>
+      <w:lvlJc w:val="left"/>
+    </w:lvl>
+    <w:lvl w:ilvl="4" w:tplc="F60A90B8">
+      <w:numFmt w:val="decimal"/>
+      <w:lvlText w:val=""/>
+      <w:lvlJc w:val="left"/>
+    </w:lvl>
+    <w:lvl w:ilvl="5" w:tplc="63CCEBD0">
+      <w:numFmt w:val="decimal"/>
+      <w:lvlText w:val=""/>
+      <w:lvlJc w:val="left"/>
+    </w:lvl>
+    <w:lvl w:ilvl="6" w:tplc="4E76551C">
+      <w:numFmt w:val="decimal"/>
+      <w:lvlText w:val=""/>
+      <w:lvlJc w:val="left"/>
+    </w:lvl>
+    <w:lvl w:ilvl="7" w:tplc="92ECEC84">
+      <w:numFmt w:val="decimal"/>
+      <w:lvlText w:val=""/>
+      <w:lvlJc w:val="left"/>
+    </w:lvl>
+    <w:lvl w:ilvl="8" w:tplc="4112D83C">
+      <w:numFmt w:val="decimal"/>
+      <w:lvlText w:val=""/>
+      <w:lvlJc w:val="left"/>
+    </w:lvl>
   </w:abstractNum>
-  <w:abstractNum w:abstractNumId="9" w15:restartNumberingAfterBreak="0">
+  <w:abstractNum w:abstractNumId="8" w15:restartNumberingAfterBreak="0">
     <w:nsid w:val="00000009"/>
     <w:multiLevelType w:val="hybridMultilevel"/>
     <w:tmpl w:val="894EE87B"/>
-    <w:numStyleLink w:val="List41"/>
+    <w:lvl w:ilvl="0" w:tplc="BA8ADDBA">
+      <w:numFmt w:val="decimal"/>
+      <w:lvlText w:val=""/>
+      <w:lvlJc w:val="left"/>
+    </w:lvl>
+    <w:lvl w:ilvl="1" w:tplc="E7D4342C">
+      <w:numFmt w:val="decimal"/>
+      <w:lvlText w:val=""/>
+      <w:lvlJc w:val="left"/>
+    </w:lvl>
+    <w:lvl w:ilvl="2" w:tplc="E49262AE">
+      <w:numFmt w:val="decimal"/>
+      <w:lvlText w:val=""/>
+      <w:lvlJc w:val="left"/>
+    </w:lvl>
+    <w:lvl w:ilvl="3" w:tplc="0CE4FE08">
+      <w:numFmt w:val="decimal"/>
+      <w:lvlText w:val=""/>
+      <w:lvlJc w:val="left"/>
+    </w:lvl>
+    <w:lvl w:ilvl="4" w:tplc="40DCA6A0">
+      <w:numFmt w:val="decimal"/>
+      <w:lvlText w:val=""/>
+      <w:lvlJc w:val="left"/>
+    </w:lvl>
+    <w:lvl w:ilvl="5" w:tplc="C9A8A7CC">
+      <w:numFmt w:val="decimal"/>
+      <w:lvlText w:val=""/>
+      <w:lvlJc w:val="left"/>
+    </w:lvl>
+    <w:lvl w:ilvl="6" w:tplc="C55CE722">
+      <w:numFmt w:val="decimal"/>
+      <w:lvlText w:val=""/>
+      <w:lvlJc w:val="left"/>
+    </w:lvl>
+    <w:lvl w:ilvl="7" w:tplc="823CAE72">
+      <w:numFmt w:val="decimal"/>
+      <w:lvlText w:val=""/>
+      <w:lvlJc w:val="left"/>
+    </w:lvl>
+    <w:lvl w:ilvl="8" w:tplc="01208A5E">
+      <w:numFmt w:val="decimal"/>
+      <w:lvlText w:val=""/>
+      <w:lvlJc w:val="left"/>
+    </w:lvl>
   </w:abstractNum>
-  <w:abstractNum w:abstractNumId="10" w15:restartNumberingAfterBreak="0">
+  <w:abstractNum w:abstractNumId="9" w15:restartNumberingAfterBreak="0">
     <w:nsid w:val="0000000A"/>
     <w:multiLevelType w:val="hybridMultilevel"/>
     <w:tmpl w:val="894EE87D"/>
-    <w:numStyleLink w:val="List51"/>
+    <w:lvl w:ilvl="0" w:tplc="B6A0C726">
+      <w:numFmt w:val="decimal"/>
+      <w:lvlText w:val=""/>
+      <w:lvlJc w:val="left"/>
+    </w:lvl>
+    <w:lvl w:ilvl="1" w:tplc="96305C5C">
+      <w:numFmt w:val="decimal"/>
+      <w:lvlText w:val=""/>
+      <w:lvlJc w:val="left"/>
+    </w:lvl>
+    <w:lvl w:ilvl="2" w:tplc="CAC0DEF2">
+      <w:numFmt w:val="decimal"/>
+      <w:lvlText w:val=""/>
+      <w:lvlJc w:val="left"/>
+    </w:lvl>
+    <w:lvl w:ilvl="3" w:tplc="9710D3FA">
+      <w:numFmt w:val="decimal"/>
+      <w:lvlText w:val=""/>
+      <w:lvlJc w:val="left"/>
+    </w:lvl>
+    <w:lvl w:ilvl="4" w:tplc="CB0E649E">
+      <w:numFmt w:val="decimal"/>
+      <w:lvlText w:val=""/>
+      <w:lvlJc w:val="left"/>
+    </w:lvl>
+    <w:lvl w:ilvl="5" w:tplc="78048C04">
+      <w:numFmt w:val="decimal"/>
+      <w:lvlText w:val=""/>
+      <w:lvlJc w:val="left"/>
+    </w:lvl>
+    <w:lvl w:ilvl="6" w:tplc="03A639C2">
+      <w:numFmt w:val="decimal"/>
+      <w:lvlText w:val=""/>
+      <w:lvlJc w:val="left"/>
+    </w:lvl>
+    <w:lvl w:ilvl="7" w:tplc="1B40CDF6">
+      <w:numFmt w:val="decimal"/>
+      <w:lvlText w:val=""/>
+      <w:lvlJc w:val="left"/>
+    </w:lvl>
+    <w:lvl w:ilvl="8" w:tplc="F672F8CC">
+      <w:numFmt w:val="decimal"/>
+      <w:lvlText w:val=""/>
+      <w:lvlJc w:val="left"/>
+    </w:lvl>
   </w:abstractNum>
-  <w:abstractNum w:abstractNumId="11" w15:restartNumberingAfterBreak="0">
+  <w:abstractNum w:abstractNumId="10" w15:restartNumberingAfterBreak="0">
     <w:nsid w:val="0000000B"/>
     <w:multiLevelType w:val="hybridMultilevel"/>
     <w:tmpl w:val="894EE87D"/>
-    <w:numStyleLink w:val="List51"/>
+    <w:lvl w:ilvl="0" w:tplc="A0403B2C">
+      <w:numFmt w:val="decimal"/>
+      <w:lvlText w:val=""/>
+      <w:lvlJc w:val="left"/>
+    </w:lvl>
+    <w:lvl w:ilvl="1" w:tplc="7C265802">
+      <w:numFmt w:val="decimal"/>
+      <w:lvlText w:val=""/>
+      <w:lvlJc w:val="left"/>
+    </w:lvl>
+    <w:lvl w:ilvl="2" w:tplc="A1524EE4">
+      <w:numFmt w:val="decimal"/>
+      <w:lvlText w:val=""/>
+      <w:lvlJc w:val="left"/>
+    </w:lvl>
+    <w:lvl w:ilvl="3" w:tplc="FD10E3E8">
+      <w:numFmt w:val="decimal"/>
+      <w:lvlText w:val=""/>
+      <w:lvlJc w:val="left"/>
+    </w:lvl>
+    <w:lvl w:ilvl="4" w:tplc="C512E178">
+      <w:numFmt w:val="decimal"/>
+      <w:lvlText w:val=""/>
+      <w:lvlJc w:val="left"/>
+    </w:lvl>
+    <w:lvl w:ilvl="5" w:tplc="34F03BDC">
+      <w:numFmt w:val="decimal"/>
+      <w:lvlText w:val=""/>
+      <w:lvlJc w:val="left"/>
+    </w:lvl>
+    <w:lvl w:ilvl="6" w:tplc="DEC0232C">
+      <w:numFmt w:val="decimal"/>
+      <w:lvlText w:val=""/>
+      <w:lvlJc w:val="left"/>
+    </w:lvl>
+    <w:lvl w:ilvl="7" w:tplc="D41AA0D2">
+      <w:numFmt w:val="decimal"/>
+      <w:lvlText w:val=""/>
+      <w:lvlJc w:val="left"/>
+    </w:lvl>
+    <w:lvl w:ilvl="8" w:tplc="07048DEA">
+      <w:numFmt w:val="decimal"/>
+      <w:lvlText w:val=""/>
+      <w:lvlJc w:val="left"/>
+    </w:lvl>
+  </w:abstractNum>
+  <w:abstractNum w:abstractNumId="11" w15:restartNumberingAfterBreak="0">
+    <w:nsid w:val="7E781F7D"/>
+    <w:multiLevelType w:val="hybridMultilevel"/>
+    <w:tmpl w:val="894EE873"/>
+    <w:lvl w:ilvl="0" w:tplc="42D0A44A">
+      <w:numFmt w:val="decimal"/>
+      <w:lvlText w:val=""/>
+      <w:lvlJc w:val="left"/>
+    </w:lvl>
+    <w:lvl w:ilvl="1" w:tplc="45D44E9E">
+      <w:numFmt w:val="decimal"/>
+      <w:lvlText w:val=""/>
+      <w:lvlJc w:val="left"/>
+    </w:lvl>
+    <w:lvl w:ilvl="2" w:tplc="5D808DF0">
+      <w:numFmt w:val="decimal"/>
+      <w:lvlText w:val=""/>
+      <w:lvlJc w:val="left"/>
+    </w:lvl>
+    <w:lvl w:ilvl="3" w:tplc="CABAC2DC">
+      <w:numFmt w:val="decimal"/>
+      <w:lvlText w:val=""/>
+      <w:lvlJc w:val="left"/>
+    </w:lvl>
+    <w:lvl w:ilvl="4" w:tplc="1D1054F0">
+      <w:numFmt w:val="decimal"/>
+      <w:lvlText w:val=""/>
+      <w:lvlJc w:val="left"/>
+    </w:lvl>
+    <w:lvl w:ilvl="5" w:tplc="0942774C">
+      <w:numFmt w:val="decimal"/>
+      <w:lvlText w:val=""/>
+      <w:lvlJc w:val="left"/>
+    </w:lvl>
+    <w:lvl w:ilvl="6" w:tplc="16BEE048">
+      <w:numFmt w:val="decimal"/>
+      <w:lvlText w:val=""/>
+      <w:lvlJc w:val="left"/>
+    </w:lvl>
+    <w:lvl w:ilvl="7" w:tplc="DAF8D800">
+      <w:numFmt w:val="decimal"/>
+      <w:lvlText w:val=""/>
+      <w:lvlJc w:val="left"/>
+    </w:lvl>
+    <w:lvl w:ilvl="8" w:tplc="3AD21ADE">
+      <w:numFmt w:val="decimal"/>
+      <w:lvlText w:val=""/>
+      <w:lvlJc w:val="left"/>
+    </w:lvl>
   </w:abstractNum>
   <w:num w:numId="1">
+    <w:abstractNumId w:val="0"/>
+  </w:num>
+  <w:num w:numId="2">
+    <w:abstractNumId w:val="11"/>
+  </w:num>
+  <w:num w:numId="3">
+    <w:abstractNumId w:val="2"/>
+  </w:num>
+  <w:num w:numId="4">
     <w:abstractNumId w:val="1"/>
   </w:num>
-  <w:num w:numId="2">
-    <w:abstractNumId w:val="0"/>
+  <w:num w:numId="5">
+    <w:abstractNumId w:val="4"/>
   </w:num>
-  <w:num w:numId="3">
+  <w:num w:numId="6">
     <w:abstractNumId w:val="3"/>
   </w:num>
-  <w:num w:numId="4">
-    <w:abstractNumId w:val="2"/>
+  <w:num w:numId="7">
+    <w:abstractNumId w:val="6"/>
   </w:num>
-  <w:num w:numId="5">
+  <w:num w:numId="8">
     <w:abstractNumId w:val="5"/>
   </w:num>
-  <w:num w:numId="6">
-    <w:abstractNumId w:val="4"/>
+  <w:num w:numId="9">
+    <w:abstractNumId w:val="8"/>
   </w:num>
-  <w:num w:numId="7">
+  <w:num w:numId="10">
     <w:abstractNumId w:val="7"/>
   </w:num>
-  <w:num w:numId="8">
-    <w:abstractNumId w:val="6"/>
-  </w:num>
-  <w:num w:numId="9">
-    <w:abstractNumId w:val="9"/>
-  </w:num>
-  <w:num w:numId="10">
-    <w:abstractNumId w:val="8"/>
-  </w:num>
   <w:num w:numId="11">
-    <w:abstractNumId w:val="11"/>
+    <w:abstractNumId w:val="10"/>
   </w:num>
   <w:num w:numId="12">
-    <w:abstractNumId w:val="10"/>
+    <w:abstractNumId w:val="9"/>
   </w:num>
 </w:numbering>
 </file>
@@ -7113,57 +7815,57 @@
     <w:lsdException w:name="HTML Sample" w:locked="1"/>
     <w:lsdException w:name="HTML Typewriter" w:locked="1"/>
     <w:lsdException w:name="HTML Variable" w:locked="1"/>
-    <w:lsdException w:name="Normal Table" w:locked="1"/>
+    <w:lsdException w:name="Normal Table" w:locked="1" w:semiHidden="1" w:unhideWhenUsed="1"/>
     <w:lsdException w:name="annotation subject" w:locked="1"/>
     <w:lsdException w:name="No List" w:locked="1"/>
     <w:lsdException w:name="Outline List 1" w:locked="1"/>
     <w:lsdException w:name="Outline List 2" w:locked="1"/>
     <w:lsdException w:name="Outline List 3" w:locked="1"/>
-    <w:lsdException w:name="Table Simple 1" w:locked="1"/>
-    <w:lsdException w:name="Table Simple 2" w:locked="1"/>
-    <w:lsdException w:name="Table Simple 3" w:locked="1"/>
-    <w:lsdException w:name="Table Classic 1" w:locked="1"/>
-    <w:lsdException w:name="Table Classic 2" w:locked="1"/>
-    <w:lsdException w:name="Table Classic 3" w:locked="1"/>
-    <w:lsdException w:name="Table Classic 4" w:locked="1"/>
-    <w:lsdException w:name="Table Colorful 1" w:locked="1"/>
-    <w:lsdException w:name="Table Colorful 2" w:locked="1"/>
-    <w:lsdException w:name="Table Colorful 3" w:locked="1"/>
-    <w:lsdException w:name="Table Columns 1" w:locked="1"/>
-    <w:lsdException w:name="Table Columns 2" w:locked="1"/>
-    <w:lsdException w:name="Table Columns 3" w:locked="1"/>
-    <w:lsdException w:name="Table Columns 4" w:locked="1"/>
-    <w:lsdException w:name="Table Columns 5" w:locked="1"/>
-    <w:lsdException w:name="Table Grid 1" w:locked="1"/>
-    <w:lsdException w:name="Table Grid 2" w:locked="1"/>
-    <w:lsdException w:name="Table Grid 3" w:locked="1"/>
-    <w:lsdException w:name="Table Grid 4" w:locked="1"/>
-    <w:lsdException w:name="Table Grid 5" w:locked="1"/>
-    <w:lsdException w:name="Table Grid 6" w:locked="1"/>
-    <w:lsdException w:name="Table Grid 7" w:locked="1"/>
-    <w:lsdException w:name="Table Grid 8" w:locked="1"/>
-    <w:lsdException w:name="Table List 1" w:locked="1"/>
-    <w:lsdException w:name="Table List 2" w:locked="1"/>
-    <w:lsdException w:name="Table List 3" w:locked="1"/>
-    <w:lsdException w:name="Table List 4" w:locked="1"/>
-    <w:lsdException w:name="Table List 5" w:locked="1"/>
-    <w:lsdException w:name="Table List 6" w:locked="1"/>
-    <w:lsdException w:name="Table List 7" w:locked="1"/>
-    <w:lsdException w:name="Table List 8" w:locked="1"/>
-    <w:lsdException w:name="Table 3D effects 1" w:locked="1"/>
-    <w:lsdException w:name="Table 3D effects 2" w:locked="1"/>
-    <w:lsdException w:name="Table 3D effects 3" w:locked="1"/>
-    <w:lsdException w:name="Table Contemporary" w:locked="1"/>
-    <w:lsdException w:name="Table Elegant" w:locked="1"/>
-    <w:lsdException w:name="Table Professional" w:locked="1"/>
-    <w:lsdException w:name="Table Subtle 1" w:locked="1"/>
-    <w:lsdException w:name="Table Subtle 2" w:locked="1"/>
-    <w:lsdException w:name="Table Web 1" w:locked="1"/>
-    <w:lsdException w:name="Table Web 2" w:locked="1"/>
-    <w:lsdException w:name="Table Web 3" w:locked="1"/>
+    <w:lsdException w:name="Table Simple 1" w:locked="1" w:semiHidden="1" w:unhideWhenUsed="1"/>
+    <w:lsdException w:name="Table Simple 2" w:locked="1" w:semiHidden="1" w:unhideWhenUsed="1"/>
+    <w:lsdException w:name="Table Simple 3" w:locked="1" w:semiHidden="1" w:unhideWhenUsed="1"/>
+    <w:lsdException w:name="Table Classic 1" w:locked="1" w:semiHidden="1" w:unhideWhenUsed="1"/>
+    <w:lsdException w:name="Table Classic 2" w:locked="1" w:semiHidden="1" w:unhideWhenUsed="1"/>
+    <w:lsdException w:name="Table Classic 3" w:locked="1" w:semiHidden="1" w:unhideWhenUsed="1"/>
+    <w:lsdException w:name="Table Classic 4" w:locked="1" w:semiHidden="1" w:unhideWhenUsed="1"/>
+    <w:lsdException w:name="Table Colorful 1" w:locked="1" w:semiHidden="1" w:unhideWhenUsed="1"/>
+    <w:lsdException w:name="Table Colorful 2" w:locked="1" w:semiHidden="1" w:unhideWhenUsed="1"/>
+    <w:lsdException w:name="Table Colorful 3" w:locked="1" w:semiHidden="1" w:unhideWhenUsed="1"/>
+    <w:lsdException w:name="Table Columns 1" w:locked="1" w:semiHidden="1" w:unhideWhenUsed="1"/>
+    <w:lsdException w:name="Table Columns 2" w:locked="1" w:semiHidden="1" w:unhideWhenUsed="1"/>
+    <w:lsdException w:name="Table Columns 3" w:locked="1" w:semiHidden="1" w:unhideWhenUsed="1"/>
+    <w:lsdException w:name="Table Columns 4" w:locked="1" w:semiHidden="1" w:unhideWhenUsed="1"/>
+    <w:lsdException w:name="Table Columns 5" w:locked="1" w:semiHidden="1" w:unhideWhenUsed="1"/>
+    <w:lsdException w:name="Table Grid 1" w:locked="1" w:semiHidden="1" w:unhideWhenUsed="1"/>
+    <w:lsdException w:name="Table Grid 2" w:locked="1" w:semiHidden="1" w:unhideWhenUsed="1"/>
+    <w:lsdException w:name="Table Grid 3" w:locked="1" w:semiHidden="1" w:unhideWhenUsed="1"/>
+    <w:lsdException w:name="Table Grid 4" w:locked="1" w:semiHidden="1" w:unhideWhenUsed="1"/>
+    <w:lsdException w:name="Table Grid 5" w:locked="1" w:semiHidden="1" w:unhideWhenUsed="1"/>
+    <w:lsdException w:name="Table Grid 6" w:locked="1" w:semiHidden="1" w:unhideWhenUsed="1"/>
+    <w:lsdException w:name="Table Grid 7" w:locked="1" w:semiHidden="1" w:unhideWhenUsed="1"/>
+    <w:lsdException w:name="Table Grid 8" w:locked="1" w:semiHidden="1" w:unhideWhenUsed="1"/>
+    <w:lsdException w:name="Table List 1" w:locked="1" w:semiHidden="1" w:unhideWhenUsed="1"/>
+    <w:lsdException w:name="Table List 2" w:locked="1" w:semiHidden="1" w:unhideWhenUsed="1"/>
+    <w:lsdException w:name="Table List 3" w:locked="1" w:semiHidden="1" w:unhideWhenUsed="1"/>
+    <w:lsdException w:name="Table List 4" w:locked="1" w:semiHidden="1" w:unhideWhenUsed="1"/>
+    <w:lsdException w:name="Table List 5" w:locked="1" w:semiHidden="1" w:unhideWhenUsed="1"/>
+    <w:lsdException w:name="Table List 6" w:locked="1" w:semiHidden="1" w:unhideWhenUsed="1"/>
+    <w:lsdException w:name="Table List 7" w:locked="1" w:semiHidden="1" w:unhideWhenUsed="1"/>
+    <w:lsdException w:name="Table List 8" w:locked="1" w:semiHidden="1" w:unhideWhenUsed="1"/>
+    <w:lsdException w:name="Table 3D effects 1" w:locked="1" w:semiHidden="1" w:unhideWhenUsed="1"/>
+    <w:lsdException w:name="Table 3D effects 2" w:locked="1" w:semiHidden="1" w:unhideWhenUsed="1"/>
+    <w:lsdException w:name="Table 3D effects 3" w:locked="1" w:semiHidden="1" w:unhideWhenUsed="1"/>
+    <w:lsdException w:name="Table Contemporary" w:locked="1" w:semiHidden="1" w:unhideWhenUsed="1"/>
+    <w:lsdException w:name="Table Elegant" w:locked="1" w:semiHidden="1" w:unhideWhenUsed="1"/>
+    <w:lsdException w:name="Table Professional" w:locked="1" w:semiHidden="1" w:unhideWhenUsed="1"/>
+    <w:lsdException w:name="Table Subtle 1" w:locked="1" w:semiHidden="1" w:unhideWhenUsed="1"/>
+    <w:lsdException w:name="Table Subtle 2" w:locked="1" w:semiHidden="1" w:unhideWhenUsed="1"/>
+    <w:lsdException w:name="Table Web 1" w:locked="1" w:semiHidden="1" w:unhideWhenUsed="1"/>
+    <w:lsdException w:name="Table Web 2" w:locked="1" w:semiHidden="1" w:unhideWhenUsed="1"/>
+    <w:lsdException w:name="Table Web 3" w:locked="1" w:semiHidden="1" w:unhideWhenUsed="1"/>
     <w:lsdException w:name="Balloon Text" w:locked="1"/>
     <w:lsdException w:name="Table Grid" w:locked="1"/>
-    <w:lsdException w:name="Table Theme" w:locked="1"/>
+    <w:lsdException w:name="Table Theme" w:locked="1" w:semiHidden="1" w:unhideWhenUsed="1"/>
     <w:lsdException w:name="Placeholder Text" w:semiHidden="1" w:uiPriority="99"/>
     <w:lsdException w:name="No Spacing" w:uiPriority="1" w:qFormat="1"/>
     <w:lsdException w:name="Light Shading" w:uiPriority="60"/>
@@ -7394,12 +8096,15 @@
   </w:style>
   <w:style w:type="character" w:default="1" w:styleId="DefaultParagraphFont">
     <w:name w:val="Default Paragraph Font"/>
-    <w:autoRedefine/>
+    <w:uiPriority w:val="1"/>
     <w:semiHidden/>
+    <w:unhideWhenUsed/>
   </w:style>
   <w:style w:type="table" w:default="1" w:styleId="TableNormal">
     <w:name w:val="Normal Table"/>
+    <w:uiPriority w:val="99"/>
     <w:semiHidden/>
+    <w:unhideWhenUsed/>
     <w:tblPr>
       <w:tblInd w:w="0" w:type="dxa"/>
       <w:tblCellMar>
@@ -7412,7 +8117,9 @@
   </w:style>
   <w:style w:type="numbering" w:default="1" w:styleId="NoList">
     <w:name w:val="No List"/>
+    <w:uiPriority w:val="99"/>
     <w:semiHidden/>
+    <w:unhideWhenUsed/>
   </w:style>
   <w:style w:type="character" w:styleId="Hyperlink">
     <w:name w:val="Hyperlink"/>
@@ -7434,8 +8141,8 @@
       <w:szCs w:val="24"/>
     </w:rPr>
   </w:style>
-  <w:style w:type="paragraph" w:customStyle="1" w:styleId="footer">
-    <w:name w:val="footer"/>
+  <w:style w:type="paragraph" w:customStyle="1" w:styleId="Footer1">
+    <w:name w:val="Footer1"/>
     <w:pPr>
       <w:tabs>
         <w:tab w:val="center" w:pos="4320"/>
@@ -7516,51 +8223,21 @@
   </w:style>
   <w:style w:type="numbering" w:customStyle="1" w:styleId="List0">
     <w:name w:val="List 0"/>
-    <w:pPr>
-      <w:numPr>
-        <w:numId w:val="1"/>
-      </w:numPr>
-    </w:pPr>
   </w:style>
   <w:style w:type="numbering" w:customStyle="1" w:styleId="List1">
     <w:name w:val="List 1"/>
-    <w:pPr>
-      <w:numPr>
-        <w:numId w:val="3"/>
-      </w:numPr>
-    </w:pPr>
   </w:style>
   <w:style w:type="numbering" w:customStyle="1" w:styleId="List21">
     <w:name w:val="List 21"/>
-    <w:pPr>
-      <w:numPr>
-        <w:numId w:val="5"/>
-      </w:numPr>
-    </w:pPr>
   </w:style>
   <w:style w:type="numbering" w:customStyle="1" w:styleId="List31">
     <w:name w:val="List 31"/>
-    <w:pPr>
-      <w:numPr>
-        <w:numId w:val="7"/>
-      </w:numPr>
-    </w:pPr>
   </w:style>
   <w:style w:type="numbering" w:customStyle="1" w:styleId="List41">
     <w:name w:val="List 41"/>
-    <w:pPr>
-      <w:numPr>
-        <w:numId w:val="9"/>
-      </w:numPr>
-    </w:pPr>
   </w:style>
   <w:style w:type="numbering" w:customStyle="1" w:styleId="List51">
     <w:name w:val="List 51"/>
-    <w:pPr>
-      <w:numPr>
-        <w:numId w:val="11"/>
-      </w:numPr>
-    </w:pPr>
   </w:style>
 </w:styles>
 </file>

</xml_diff>

<commit_message>
Update OP Application for Summer 2019.docx
</commit_message>
<xml_diff>
--- a/assets/OP Application for Summer 2019.docx
+++ b/assets/OP Application for Summer 2019.docx
@@ -21,7 +21,7 @@
           <w:u w:color="222222"/>
         </w:rPr>
         <w:drawing>
-          <wp:inline distT="0" distB="0" distL="0" distR="0" wp14:anchorId="57CC97F9" wp14:editId="16319DAD">
+          <wp:inline distT="0" distB="0" distL="0" distR="0" wp14:anchorId="16A3644B" wp14:editId="154B42ED">
             <wp:extent cx="4225771" cy="2133600"/>
             <wp:effectExtent l="0" t="0" r="0" b="0"/>
             <wp:docPr id="1" name="Picture 1"/>
@@ -185,7 +185,17 @@
           <w:color w:val="222222"/>
           <w:u w:color="222222"/>
         </w:rPr>
-        <w:t xml:space="preserve"> from Brooklyn explore their love of science fiction and fantasy in daily workshops that combine science, tech, art, and writing.</w:t>
+        <w:t xml:space="preserve"> from Brooklyn explore </w:t>
+      </w:r>
+      <w:bookmarkStart w:id="0" w:name="_GoBack"/>
+      <w:bookmarkEnd w:id="0"/>
+      <w:r>
+        <w:rPr>
+          <w:rFonts w:ascii="Lato" w:hAnsi="Lato"/>
+          <w:color w:val="222222"/>
+          <w:u w:color="222222"/>
+        </w:rPr>
+        <w:t>science fiction and fantasy in daily workshops that combine science, tech, art, and writing.</w:t>
       </w:r>
     </w:p>
     <w:p>
@@ -347,25 +357,7 @@
           <w:color w:val="222222"/>
           <w:u w:color="222222"/>
         </w:rPr>
-        <w:t xml:space="preserve"> at 424 </w:t>
-      </w:r>
-      <w:proofErr w:type="spellStart"/>
-      <w:r>
-        <w:rPr>
-          <w:rFonts w:ascii="Lato" w:hAnsi="Lato"/>
-          <w:color w:val="222222"/>
-          <w:u w:color="222222"/>
-        </w:rPr>
-        <w:t>Classon</w:t>
-      </w:r>
-      <w:proofErr w:type="spellEnd"/>
-      <w:r>
-        <w:rPr>
-          <w:rFonts w:ascii="Lato" w:hAnsi="Lato"/>
-          <w:color w:val="222222"/>
-          <w:u w:color="222222"/>
-        </w:rPr>
-        <w:t xml:space="preserve"> Ave, Brooklyn.</w:t>
+        <w:t xml:space="preserve"> at 424 Classon Ave, Brooklyn.</w:t>
       </w:r>
     </w:p>
     <w:p>
@@ -807,7 +799,6 @@
           <w:lang w:val="fr-FR"/>
         </w:rPr>
       </w:pPr>
-      <w:proofErr w:type="spellStart"/>
       <w:r>
         <w:rPr>
           <w:rStyle w:val="None"/>
@@ -817,9 +808,9 @@
           <w:lang w:val="fr-FR"/>
         </w:rPr>
         <w:lastRenderedPageBreak/>
-        <w:t>Your</w:t>
-      </w:r>
-      <w:proofErr w:type="spellEnd"/>
+        <w:t xml:space="preserve">Your first </w:t>
+      </w:r>
+      <w:proofErr w:type="gramStart"/>
       <w:r>
         <w:rPr>
           <w:rStyle w:val="None"/>
@@ -828,9 +819,142 @@
           <w:u w:color="222222"/>
           <w:lang w:val="fr-FR"/>
         </w:rPr>
-        <w:t xml:space="preserve"> first </w:t>
-      </w:r>
-      <w:proofErr w:type="spellStart"/>
+        <w:t>name:</w:t>
+      </w:r>
+      <w:proofErr w:type="gramEnd"/>
+      <w:r>
+        <w:rPr>
+          <w:rStyle w:val="None"/>
+          <w:rFonts w:ascii="Lato" w:hAnsi="Lato"/>
+          <w:color w:val="222222"/>
+          <w:u w:color="222222"/>
+          <w:lang w:val="fr-FR"/>
+        </w:rPr>
+        <w:t xml:space="preserve"> </w:t>
+      </w:r>
+      <w:r>
+        <w:rPr>
+          <w:rStyle w:val="None"/>
+          <w:rFonts w:ascii="Lato" w:hAnsi="Lato"/>
+          <w:color w:val="222222"/>
+          <w:u w:color="222222"/>
+          <w:lang w:val="fr-FR"/>
+        </w:rPr>
+        <w:tab/>
+      </w:r>
+      <w:r>
+        <w:rPr>
+          <w:rStyle w:val="None"/>
+          <w:rFonts w:ascii="Lato" w:hAnsi="Lato"/>
+          <w:color w:val="222222"/>
+          <w:u w:color="222222"/>
+          <w:lang w:val="fr-FR"/>
+        </w:rPr>
+        <w:tab/>
+      </w:r>
+      <w:r>
+        <w:rPr>
+          <w:rStyle w:val="None"/>
+          <w:rFonts w:ascii="Lato" w:hAnsi="Lato"/>
+          <w:color w:val="222222"/>
+          <w:u w:color="222222"/>
+          <w:lang w:val="fr-FR"/>
+        </w:rPr>
+        <w:tab/>
+      </w:r>
+      <w:r>
+        <w:rPr>
+          <w:rStyle w:val="None"/>
+          <w:rFonts w:ascii="Lato" w:hAnsi="Lato"/>
+          <w:color w:val="222222"/>
+          <w:u w:color="222222"/>
+          <w:lang w:val="fr-FR"/>
+        </w:rPr>
+        <w:tab/>
+      </w:r>
+      <w:r>
+        <w:rPr>
+          <w:rStyle w:val="None"/>
+          <w:rFonts w:ascii="Lato" w:hAnsi="Lato"/>
+          <w:color w:val="222222"/>
+          <w:u w:color="222222"/>
+          <w:lang w:val="fr-FR"/>
+        </w:rPr>
+        <w:tab/>
+        <w:t>Your last name:</w:t>
+      </w:r>
+    </w:p>
+    <w:p>
+      <w:pPr>
+        <w:pStyle w:val="BodyA"/>
+        <w:spacing w:line="480" w:lineRule="auto"/>
+        <w:rPr>
+          <w:rStyle w:val="None"/>
+          <w:rFonts w:ascii="Lato" w:eastAsia="Lato Regular" w:hAnsi="Lato" w:cs="Lato Regular"/>
+          <w:color w:val="222222"/>
+          <w:u w:color="222222"/>
+          <w:lang w:val="fr-FR"/>
+        </w:rPr>
+      </w:pPr>
+    </w:p>
+    <w:p>
+      <w:pPr>
+        <w:pStyle w:val="BodyA"/>
+        <w:shd w:val="clear" w:color="auto" w:fill="FFFFFF"/>
+        <w:spacing w:line="480" w:lineRule="auto"/>
+        <w:rPr>
+          <w:rStyle w:val="None"/>
+          <w:rFonts w:ascii="Lato" w:eastAsia="Lato Regular" w:hAnsi="Lato" w:cs="Lato Regular"/>
+          <w:color w:val="222222"/>
+          <w:u w:color="222222"/>
+        </w:rPr>
+      </w:pPr>
+      <w:r>
+        <w:rPr>
+          <w:rStyle w:val="None"/>
+          <w:rFonts w:ascii="Lato" w:hAnsi="Lato"/>
+          <w:color w:val="222222"/>
+          <w:u w:color="222222"/>
+        </w:rPr>
+        <w:t xml:space="preserve">The name you prefer to go by: </w:t>
+      </w:r>
+    </w:p>
+    <w:p>
+      <w:pPr>
+        <w:pStyle w:val="BodyA"/>
+        <w:shd w:val="clear" w:color="auto" w:fill="FFFFFF"/>
+        <w:spacing w:line="480" w:lineRule="auto"/>
+        <w:rPr>
+          <w:rStyle w:val="None"/>
+          <w:rFonts w:ascii="Lato" w:eastAsia="Lato Regular" w:hAnsi="Lato" w:cs="Lato Regular"/>
+          <w:color w:val="222222"/>
+          <w:u w:color="222222"/>
+        </w:rPr>
+      </w:pPr>
+    </w:p>
+    <w:p>
+      <w:pPr>
+        <w:pStyle w:val="BodyA"/>
+        <w:shd w:val="clear" w:color="auto" w:fill="FFFFFF"/>
+        <w:spacing w:line="480" w:lineRule="auto"/>
+        <w:rPr>
+          <w:rStyle w:val="None"/>
+          <w:rFonts w:ascii="Lato" w:eastAsia="Lato Regular" w:hAnsi="Lato" w:cs="Lato Regular"/>
+          <w:color w:val="222222"/>
+          <w:u w:color="222222"/>
+          <w:lang w:val="fr-FR"/>
+        </w:rPr>
+      </w:pPr>
+      <w:r>
+        <w:rPr>
+          <w:rStyle w:val="None"/>
+          <w:rFonts w:ascii="Lato" w:hAnsi="Lato"/>
+          <w:color w:val="222222"/>
+          <w:u w:color="222222"/>
+          <w:lang w:val="fr-FR"/>
+        </w:rPr>
+        <w:t>Your date of birth (mm/dd/yy</w:t>
+      </w:r>
       <w:proofErr w:type="gramStart"/>
       <w:r>
         <w:rPr>
@@ -840,9 +964,9 @@
           <w:u w:color="222222"/>
           <w:lang w:val="fr-FR"/>
         </w:rPr>
-        <w:t>name</w:t>
-      </w:r>
-      <w:proofErr w:type="spellEnd"/>
+        <w:t>):</w:t>
+      </w:r>
+      <w:proofErr w:type="gramEnd"/>
       <w:r>
         <w:rPr>
           <w:rStyle w:val="None"/>
@@ -851,9 +975,8 @@
           <w:u w:color="222222"/>
           <w:lang w:val="fr-FR"/>
         </w:rPr>
-        <w:t>:</w:t>
-      </w:r>
-      <w:proofErr w:type="gramEnd"/>
+        <w:tab/>
+      </w:r>
       <w:r>
         <w:rPr>
           <w:rStyle w:val="None"/>
@@ -862,12 +985,12 @@
           <w:u w:color="222222"/>
           <w:lang w:val="fr-FR"/>
         </w:rPr>
-        <w:t xml:space="preserve"> </w:t>
-      </w:r>
-      <w:r>
-        <w:rPr>
-          <w:rStyle w:val="None"/>
-          <w:rFonts w:ascii="Lato" w:hAnsi="Lato"/>
+        <w:tab/>
+      </w:r>
+      <w:r>
+        <w:rPr>
+          <w:rStyle w:val="None"/>
+          <w:rFonts w:ascii="Lato" w:eastAsia="Lato Regular" w:hAnsi="Lato" w:cs="Lato Regular"/>
           <w:color w:val="222222"/>
           <w:u w:color="222222"/>
           <w:lang w:val="fr-FR"/>
@@ -882,285 +1005,7 @@
           <w:u w:color="222222"/>
           <w:lang w:val="fr-FR"/>
         </w:rPr>
-        <w:tab/>
-      </w:r>
-      <w:r>
-        <w:rPr>
-          <w:rStyle w:val="None"/>
-          <w:rFonts w:ascii="Lato" w:hAnsi="Lato"/>
-          <w:color w:val="222222"/>
-          <w:u w:color="222222"/>
-          <w:lang w:val="fr-FR"/>
-        </w:rPr>
-        <w:tab/>
-      </w:r>
-      <w:r>
-        <w:rPr>
-          <w:rStyle w:val="None"/>
-          <w:rFonts w:ascii="Lato" w:hAnsi="Lato"/>
-          <w:color w:val="222222"/>
-          <w:u w:color="222222"/>
-          <w:lang w:val="fr-FR"/>
-        </w:rPr>
-        <w:tab/>
-      </w:r>
-      <w:r>
-        <w:rPr>
-          <w:rStyle w:val="None"/>
-          <w:rFonts w:ascii="Lato" w:hAnsi="Lato"/>
-          <w:color w:val="222222"/>
-          <w:u w:color="222222"/>
-          <w:lang w:val="fr-FR"/>
-        </w:rPr>
-        <w:tab/>
-      </w:r>
-      <w:proofErr w:type="spellStart"/>
-      <w:r>
-        <w:rPr>
-          <w:rStyle w:val="None"/>
-          <w:rFonts w:ascii="Lato" w:hAnsi="Lato"/>
-          <w:color w:val="222222"/>
-          <w:u w:color="222222"/>
-          <w:lang w:val="fr-FR"/>
-        </w:rPr>
-        <w:t>Your</w:t>
-      </w:r>
-      <w:proofErr w:type="spellEnd"/>
-      <w:r>
-        <w:rPr>
-          <w:rStyle w:val="None"/>
-          <w:rFonts w:ascii="Lato" w:hAnsi="Lato"/>
-          <w:color w:val="222222"/>
-          <w:u w:color="222222"/>
-          <w:lang w:val="fr-FR"/>
-        </w:rPr>
-        <w:t xml:space="preserve"> last </w:t>
-      </w:r>
-      <w:proofErr w:type="spellStart"/>
-      <w:r>
-        <w:rPr>
-          <w:rStyle w:val="None"/>
-          <w:rFonts w:ascii="Lato" w:hAnsi="Lato"/>
-          <w:color w:val="222222"/>
-          <w:u w:color="222222"/>
-          <w:lang w:val="fr-FR"/>
-        </w:rPr>
-        <w:t>name</w:t>
-      </w:r>
-      <w:proofErr w:type="spellEnd"/>
-      <w:r>
-        <w:rPr>
-          <w:rStyle w:val="None"/>
-          <w:rFonts w:ascii="Lato" w:hAnsi="Lato"/>
-          <w:color w:val="222222"/>
-          <w:u w:color="222222"/>
-          <w:lang w:val="fr-FR"/>
-        </w:rPr>
-        <w:t>:</w:t>
-      </w:r>
-    </w:p>
-    <w:p>
-      <w:pPr>
-        <w:pStyle w:val="BodyA"/>
-        <w:spacing w:line="480" w:lineRule="auto"/>
-        <w:rPr>
-          <w:rStyle w:val="None"/>
-          <w:rFonts w:ascii="Lato" w:eastAsia="Lato Regular" w:hAnsi="Lato" w:cs="Lato Regular"/>
-          <w:color w:val="222222"/>
-          <w:u w:color="222222"/>
-          <w:lang w:val="fr-FR"/>
-        </w:rPr>
-      </w:pPr>
-    </w:p>
-    <w:p>
-      <w:pPr>
-        <w:pStyle w:val="BodyA"/>
-        <w:shd w:val="clear" w:color="auto" w:fill="FFFFFF"/>
-        <w:spacing w:line="480" w:lineRule="auto"/>
-        <w:rPr>
-          <w:rStyle w:val="None"/>
-          <w:rFonts w:ascii="Lato" w:eastAsia="Lato Regular" w:hAnsi="Lato" w:cs="Lato Regular"/>
-          <w:color w:val="222222"/>
-          <w:u w:color="222222"/>
-        </w:rPr>
-      </w:pPr>
-      <w:r>
-        <w:rPr>
-          <w:rStyle w:val="None"/>
-          <w:rFonts w:ascii="Lato" w:hAnsi="Lato"/>
-          <w:color w:val="222222"/>
-          <w:u w:color="222222"/>
-        </w:rPr>
-        <w:t xml:space="preserve">The name you prefer to go by: </w:t>
-      </w:r>
-    </w:p>
-    <w:p>
-      <w:pPr>
-        <w:pStyle w:val="BodyA"/>
-        <w:shd w:val="clear" w:color="auto" w:fill="FFFFFF"/>
-        <w:spacing w:line="480" w:lineRule="auto"/>
-        <w:rPr>
-          <w:rStyle w:val="None"/>
-          <w:rFonts w:ascii="Lato" w:eastAsia="Lato Regular" w:hAnsi="Lato" w:cs="Lato Regular"/>
-          <w:color w:val="222222"/>
-          <w:u w:color="222222"/>
-        </w:rPr>
-      </w:pPr>
-    </w:p>
-    <w:p>
-      <w:pPr>
-        <w:pStyle w:val="BodyA"/>
-        <w:shd w:val="clear" w:color="auto" w:fill="FFFFFF"/>
-        <w:spacing w:line="480" w:lineRule="auto"/>
-        <w:rPr>
-          <w:rStyle w:val="None"/>
-          <w:rFonts w:ascii="Lato" w:eastAsia="Lato Regular" w:hAnsi="Lato" w:cs="Lato Regular"/>
-          <w:color w:val="222222"/>
-          <w:u w:color="222222"/>
-          <w:lang w:val="fr-FR"/>
-        </w:rPr>
-      </w:pPr>
-      <w:proofErr w:type="spellStart"/>
-      <w:r>
-        <w:rPr>
-          <w:rStyle w:val="None"/>
-          <w:rFonts w:ascii="Lato" w:hAnsi="Lato"/>
-          <w:color w:val="222222"/>
-          <w:u w:color="222222"/>
-          <w:lang w:val="fr-FR"/>
-        </w:rPr>
-        <w:t>Your</w:t>
-      </w:r>
-      <w:proofErr w:type="spellEnd"/>
-      <w:r>
-        <w:rPr>
-          <w:rStyle w:val="None"/>
-          <w:rFonts w:ascii="Lato" w:hAnsi="Lato"/>
-          <w:color w:val="222222"/>
-          <w:u w:color="222222"/>
-          <w:lang w:val="fr-FR"/>
-        </w:rPr>
-        <w:t xml:space="preserve"> date of </w:t>
-      </w:r>
-      <w:proofErr w:type="spellStart"/>
-      <w:r>
-        <w:rPr>
-          <w:rStyle w:val="None"/>
-          <w:rFonts w:ascii="Lato" w:hAnsi="Lato"/>
-          <w:color w:val="222222"/>
-          <w:u w:color="222222"/>
-          <w:lang w:val="fr-FR"/>
-        </w:rPr>
-        <w:t>birth</w:t>
-      </w:r>
-      <w:proofErr w:type="spellEnd"/>
-      <w:r>
-        <w:rPr>
-          <w:rStyle w:val="None"/>
-          <w:rFonts w:ascii="Lato" w:hAnsi="Lato"/>
-          <w:color w:val="222222"/>
-          <w:u w:color="222222"/>
-          <w:lang w:val="fr-FR"/>
-        </w:rPr>
-        <w:t xml:space="preserve"> (mm/dd/</w:t>
-      </w:r>
-      <w:proofErr w:type="spellStart"/>
-      <w:r>
-        <w:rPr>
-          <w:rStyle w:val="None"/>
-          <w:rFonts w:ascii="Lato" w:hAnsi="Lato"/>
-          <w:color w:val="222222"/>
-          <w:u w:color="222222"/>
-          <w:lang w:val="fr-FR"/>
-        </w:rPr>
-        <w:t>yy</w:t>
-      </w:r>
-      <w:proofErr w:type="spellEnd"/>
-      <w:proofErr w:type="gramStart"/>
-      <w:r>
-        <w:rPr>
-          <w:rStyle w:val="None"/>
-          <w:rFonts w:ascii="Lato" w:hAnsi="Lato"/>
-          <w:color w:val="222222"/>
-          <w:u w:color="222222"/>
-          <w:lang w:val="fr-FR"/>
-        </w:rPr>
-        <w:t>):</w:t>
-      </w:r>
-      <w:proofErr w:type="gramEnd"/>
-      <w:r>
-        <w:rPr>
-          <w:rStyle w:val="None"/>
-          <w:rFonts w:ascii="Lato" w:hAnsi="Lato"/>
-          <w:color w:val="222222"/>
-          <w:u w:color="222222"/>
-          <w:lang w:val="fr-FR"/>
-        </w:rPr>
-        <w:tab/>
-      </w:r>
-      <w:r>
-        <w:rPr>
-          <w:rStyle w:val="None"/>
-          <w:rFonts w:ascii="Lato" w:hAnsi="Lato"/>
-          <w:color w:val="222222"/>
-          <w:u w:color="222222"/>
-          <w:lang w:val="fr-FR"/>
-        </w:rPr>
-        <w:tab/>
-      </w:r>
-      <w:r>
-        <w:rPr>
-          <w:rStyle w:val="None"/>
-          <w:rFonts w:ascii="Lato" w:eastAsia="Lato Regular" w:hAnsi="Lato" w:cs="Lato Regular"/>
-          <w:color w:val="222222"/>
-          <w:u w:color="222222"/>
-          <w:lang w:val="fr-FR"/>
-        </w:rPr>
-        <w:tab/>
-      </w:r>
-      <w:proofErr w:type="spellStart"/>
-      <w:r>
-        <w:rPr>
-          <w:rStyle w:val="None"/>
-          <w:rFonts w:ascii="Lato" w:hAnsi="Lato"/>
-          <w:color w:val="222222"/>
-          <w:u w:color="222222"/>
-          <w:lang w:val="fr-FR"/>
-        </w:rPr>
-        <w:t>Your</w:t>
-      </w:r>
-      <w:proofErr w:type="spellEnd"/>
-      <w:r>
-        <w:rPr>
-          <w:rStyle w:val="None"/>
-          <w:rFonts w:ascii="Lato" w:hAnsi="Lato"/>
-          <w:color w:val="222222"/>
-          <w:u w:color="222222"/>
-          <w:lang w:val="fr-FR"/>
-        </w:rPr>
-        <w:t xml:space="preserve"> </w:t>
-      </w:r>
-      <w:proofErr w:type="spellStart"/>
-      <w:r>
-        <w:rPr>
-          <w:rStyle w:val="None"/>
-          <w:rFonts w:ascii="Lato" w:hAnsi="Lato"/>
-          <w:color w:val="222222"/>
-          <w:u w:color="222222"/>
-          <w:lang w:val="fr-FR"/>
-        </w:rPr>
-        <w:t>age</w:t>
-      </w:r>
-      <w:proofErr w:type="spellEnd"/>
-      <w:r>
-        <w:rPr>
-          <w:rStyle w:val="None"/>
-          <w:rFonts w:ascii="Lato" w:hAnsi="Lato"/>
-          <w:color w:val="222222"/>
-          <w:u w:color="222222"/>
-          <w:lang w:val="fr-FR"/>
-        </w:rPr>
-        <w:t>:</w:t>
+        <w:t>Your age:</w:t>
       </w:r>
     </w:p>
     <w:p>
@@ -1563,7 +1408,6 @@
           <w:lang w:val="fr-FR"/>
         </w:rPr>
       </w:pPr>
-      <w:proofErr w:type="spellStart"/>
       <w:r>
         <w:rPr>
           <w:rStyle w:val="None"/>
@@ -1572,9 +1416,9 @@
           <w:u w:color="222222"/>
           <w:lang w:val="fr-FR"/>
         </w:rPr>
-        <w:t>Your</w:t>
-      </w:r>
-      <w:proofErr w:type="spellEnd"/>
+        <w:t xml:space="preserve">Your home phone </w:t>
+      </w:r>
+      <w:proofErr w:type="gramStart"/>
       <w:r>
         <w:rPr>
           <w:rStyle w:val="None"/>
@@ -1583,9 +1427,9 @@
           <w:u w:color="222222"/>
           <w:lang w:val="fr-FR"/>
         </w:rPr>
-        <w:t xml:space="preserve"> home phone </w:t>
-      </w:r>
-      <w:proofErr w:type="gramStart"/>
+        <w:t>#:</w:t>
+      </w:r>
+      <w:proofErr w:type="gramEnd"/>
       <w:r>
         <w:rPr>
           <w:rStyle w:val="None"/>
@@ -1594,9 +1438,8 @@
           <w:u w:color="222222"/>
           <w:lang w:val="fr-FR"/>
         </w:rPr>
-        <w:t>#:</w:t>
-      </w:r>
-      <w:proofErr w:type="gramEnd"/>
+        <w:tab/>
+      </w:r>
       <w:r>
         <w:rPr>
           <w:rStyle w:val="None"/>
@@ -1636,82 +1479,7 @@
           <w:lang w:val="fr-FR"/>
         </w:rPr>
         <w:tab/>
-      </w:r>
-      <w:r>
-        <w:rPr>
-          <w:rStyle w:val="None"/>
-          <w:rFonts w:ascii="Lato" w:hAnsi="Lato"/>
-          <w:color w:val="222222"/>
-          <w:u w:color="222222"/>
-          <w:lang w:val="fr-FR"/>
-        </w:rPr>
-        <w:tab/>
-      </w:r>
-      <w:proofErr w:type="spellStart"/>
-      <w:r>
-        <w:rPr>
-          <w:rStyle w:val="None"/>
-          <w:rFonts w:ascii="Lato" w:hAnsi="Lato"/>
-          <w:color w:val="222222"/>
-          <w:u w:color="222222"/>
-          <w:lang w:val="fr-FR"/>
-        </w:rPr>
-        <w:t>Your</w:t>
-      </w:r>
-      <w:proofErr w:type="spellEnd"/>
-      <w:r>
-        <w:rPr>
-          <w:rStyle w:val="None"/>
-          <w:rFonts w:ascii="Lato" w:hAnsi="Lato"/>
-          <w:color w:val="222222"/>
-          <w:u w:color="222222"/>
-          <w:lang w:val="fr-FR"/>
-        </w:rPr>
-        <w:t xml:space="preserve"> </w:t>
-      </w:r>
-      <w:proofErr w:type="spellStart"/>
-      <w:r>
-        <w:rPr>
-          <w:rStyle w:val="None"/>
-          <w:rFonts w:ascii="Lato" w:hAnsi="Lato"/>
-          <w:color w:val="222222"/>
-          <w:u w:color="222222"/>
-          <w:lang w:val="fr-FR"/>
-        </w:rPr>
-        <w:t>cell</w:t>
-      </w:r>
-      <w:proofErr w:type="spellEnd"/>
-      <w:r>
-        <w:rPr>
-          <w:rStyle w:val="None"/>
-          <w:rFonts w:ascii="Lato" w:hAnsi="Lato"/>
-          <w:color w:val="222222"/>
-          <w:u w:color="222222"/>
-          <w:lang w:val="fr-FR"/>
-        </w:rPr>
-        <w:t xml:space="preserve"> # (if </w:t>
-      </w:r>
-      <w:proofErr w:type="spellStart"/>
-      <w:r>
-        <w:rPr>
-          <w:rStyle w:val="None"/>
-          <w:rFonts w:ascii="Lato" w:hAnsi="Lato"/>
-          <w:color w:val="222222"/>
-          <w:u w:color="222222"/>
-          <w:lang w:val="fr-FR"/>
-        </w:rPr>
-        <w:t>you</w:t>
-      </w:r>
-      <w:proofErr w:type="spellEnd"/>
-      <w:r>
-        <w:rPr>
-          <w:rStyle w:val="None"/>
-          <w:rFonts w:ascii="Lato" w:hAnsi="Lato"/>
-          <w:color w:val="222222"/>
-          <w:u w:color="222222"/>
-          <w:lang w:val="fr-FR"/>
-        </w:rPr>
-        <w:t xml:space="preserve"> have one): </w:t>
+        <w:t xml:space="preserve">Your cell # (if you have one): </w:t>
       </w:r>
     </w:p>
     <w:p>
@@ -1761,7 +1529,6 @@
           <w:u w:color="222222"/>
         </w:rPr>
       </w:pPr>
-      <w:proofErr w:type="spellStart"/>
       <w:r>
         <w:rPr>
           <w:rStyle w:val="None"/>
@@ -1770,31 +1537,8 @@
           <w:u w:color="222222"/>
           <w:lang w:val="it-IT"/>
         </w:rPr>
-        <w:t>Parent</w:t>
-      </w:r>
-      <w:proofErr w:type="spellEnd"/>
-      <w:r>
-        <w:rPr>
-          <w:rStyle w:val="None"/>
-          <w:rFonts w:ascii="Lato" w:hAnsi="Lato"/>
-          <w:color w:val="222222"/>
-          <w:u w:color="222222"/>
-          <w:lang w:val="it-IT"/>
-        </w:rPr>
-        <w:t>/</w:t>
-      </w:r>
-      <w:proofErr w:type="spellStart"/>
-      <w:r>
-        <w:rPr>
-          <w:rStyle w:val="None"/>
-          <w:rFonts w:ascii="Lato" w:hAnsi="Lato"/>
-          <w:color w:val="222222"/>
-          <w:u w:color="222222"/>
-          <w:lang w:val="it-IT"/>
-        </w:rPr>
-        <w:t>guardian</w:t>
-      </w:r>
-      <w:proofErr w:type="spellEnd"/>
+        <w:t>Parent/guardian</w:t>
+      </w:r>
       <w:r>
         <w:rPr>
           <w:rStyle w:val="None"/>
@@ -2311,25 +2055,14 @@
         </w:rPr>
         <w:t xml:space="preserve"> </w:t>
       </w:r>
-      <w:proofErr w:type="spellStart"/>
-      <w:r>
-        <w:rPr>
-          <w:rStyle w:val="None"/>
-          <w:rFonts w:ascii="Lato" w:hAnsi="Lato"/>
-          <w:color w:val="222222"/>
-          <w:u w:color="222222"/>
-        </w:rPr>
-        <w:t>Chicanx</w:t>
-      </w:r>
-      <w:proofErr w:type="spellEnd"/>
-      <w:r>
-        <w:rPr>
-          <w:rStyle w:val="None"/>
-          <w:rFonts w:ascii="Lato" w:hAnsi="Lato"/>
-          <w:color w:val="222222"/>
-          <w:u w:color="222222"/>
-        </w:rPr>
-        <w:t>/Latinx</w:t>
+      <w:r>
+        <w:rPr>
+          <w:rStyle w:val="None"/>
+          <w:rFonts w:ascii="Lato" w:hAnsi="Lato"/>
+          <w:color w:val="222222"/>
+          <w:u w:color="222222"/>
+        </w:rPr>
+        <w:t>Chicanx/Latinx</w:t>
       </w:r>
     </w:p>
     <w:p>
@@ -4595,7 +4328,6 @@
           <w:lang w:val="nl-NL"/>
         </w:rPr>
       </w:pPr>
-      <w:proofErr w:type="spellStart"/>
       <w:r>
         <w:rPr>
           <w:rStyle w:val="None"/>
@@ -4604,18 +4336,7 @@
           <w:u w:color="222222"/>
           <w:lang w:val="nl-NL"/>
         </w:rPr>
-        <w:t>Superheroes</w:t>
-      </w:r>
-      <w:proofErr w:type="spellEnd"/>
-      <w:r>
-        <w:rPr>
-          <w:rStyle w:val="None"/>
-          <w:rFonts w:ascii="Lato" w:hAnsi="Lato"/>
-          <w:color w:val="222222"/>
-          <w:u w:color="222222"/>
-          <w:lang w:val="nl-NL"/>
-        </w:rPr>
-        <w:t xml:space="preserve"> </w:t>
+        <w:t xml:space="preserve">Superheroes </w:t>
       </w:r>
     </w:p>
     <w:p>
@@ -4877,7 +4598,6 @@
           <w:lang w:val="pt-PT"/>
         </w:rPr>
       </w:pPr>
-      <w:proofErr w:type="spellStart"/>
       <w:r>
         <w:rPr>
           <w:rStyle w:val="None"/>
@@ -4886,40 +4606,7 @@
           <w:u w:color="222222"/>
           <w:lang w:val="pt-PT"/>
         </w:rPr>
-        <w:t>Outer</w:t>
-      </w:r>
-      <w:proofErr w:type="spellEnd"/>
-      <w:r>
-        <w:rPr>
-          <w:rStyle w:val="None"/>
-          <w:rFonts w:ascii="Lato" w:hAnsi="Lato"/>
-          <w:color w:val="222222"/>
-          <w:u w:color="222222"/>
-          <w:lang w:val="pt-PT"/>
-        </w:rPr>
-        <w:t xml:space="preserve"> </w:t>
-      </w:r>
-      <w:proofErr w:type="spellStart"/>
-      <w:r>
-        <w:rPr>
-          <w:rStyle w:val="None"/>
-          <w:rFonts w:ascii="Lato" w:hAnsi="Lato"/>
-          <w:color w:val="222222"/>
-          <w:u w:color="222222"/>
-          <w:lang w:val="pt-PT"/>
-        </w:rPr>
-        <w:t>space</w:t>
-      </w:r>
-      <w:proofErr w:type="spellEnd"/>
-      <w:r>
-        <w:rPr>
-          <w:rStyle w:val="None"/>
-          <w:rFonts w:ascii="Lato" w:hAnsi="Lato"/>
-          <w:color w:val="222222"/>
-          <w:u w:color="222222"/>
-          <w:lang w:val="pt-PT"/>
-        </w:rPr>
-        <w:t xml:space="preserve"> </w:t>
+        <w:t xml:space="preserve">Outer space </w:t>
       </w:r>
     </w:p>
     <w:p>
@@ -4943,29 +4630,7 @@
           <w:u w:color="222222"/>
           <w:lang w:val="fr-FR"/>
         </w:rPr>
-        <w:t xml:space="preserve">Time </w:t>
-      </w:r>
-      <w:proofErr w:type="spellStart"/>
-      <w:r>
-        <w:rPr>
-          <w:rStyle w:val="None"/>
-          <w:rFonts w:ascii="Lato" w:hAnsi="Lato"/>
-          <w:color w:val="222222"/>
-          <w:u w:color="222222"/>
-          <w:lang w:val="fr-FR"/>
-        </w:rPr>
-        <w:t>travel</w:t>
-      </w:r>
-      <w:proofErr w:type="spellEnd"/>
-      <w:r>
-        <w:rPr>
-          <w:rStyle w:val="None"/>
-          <w:rFonts w:ascii="Lato" w:hAnsi="Lato"/>
-          <w:color w:val="222222"/>
-          <w:u w:color="222222"/>
-          <w:lang w:val="fr-FR"/>
-        </w:rPr>
-        <w:t xml:space="preserve"> </w:t>
+        <w:t xml:space="preserve">Time travel </w:t>
       </w:r>
     </w:p>
     <w:p>
@@ -5206,6 +4871,30 @@
     </w:p>
     <w:p>
       <w:pPr>
+        <w:pStyle w:val="Body"/>
+        <w:rPr>
+          <w:rStyle w:val="None"/>
+          <w:rFonts w:ascii="Lato" w:eastAsia="Lato Regular" w:hAnsi="Lato" w:cs="Lato Regular"/>
+          <w:color w:val="222222"/>
+          <w:u w:color="222222"/>
+        </w:rPr>
+      </w:pPr>
+    </w:p>
+    <w:p>
+      <w:pPr>
+        <w:pStyle w:val="BodyB"/>
+        <w:jc w:val="center"/>
+        <w:rPr>
+          <w:rStyle w:val="None"/>
+          <w:rFonts w:ascii="Lato" w:eastAsia="Lato Regular" w:hAnsi="Lato" w:cs="Lato Regular"/>
+          <w:color w:val="222222"/>
+          <w:u w:color="222222"/>
+        </w:rPr>
+      </w:pPr>
+    </w:p>
+    <w:p>
+      <w:pPr>
+        <w:pStyle w:val="BodyA"/>
         <w:rPr>
           <w:rStyle w:val="None"/>
           <w:rFonts w:ascii="Lato" w:eastAsia="Lato Regular" w:hAnsi="Lato" w:cs="Lato Regular"/>
@@ -5253,7 +4942,7 @@
         </w:rPr>
         <w:lastRenderedPageBreak/>
         <w:drawing>
-          <wp:inline distT="0" distB="0" distL="0" distR="0" wp14:anchorId="297865D7" wp14:editId="0AE7A02E">
+          <wp:inline distT="0" distB="0" distL="0" distR="0" wp14:anchorId="035341FD" wp14:editId="2C1729C1">
             <wp:extent cx="4225771" cy="2133600"/>
             <wp:effectExtent l="0" t="0" r="0" b="0"/>
             <wp:docPr id="4" name="Picture 4"/>
@@ -5424,27 +5113,7 @@
           <w:color w:val="222222"/>
           <w:u w:color="222222"/>
         </w:rPr>
-        <w:t xml:space="preserve">s interest in science fiction to build 21st century skills: science and tech workshops will focus on programming, engineering, and digital and media literacy, while art and writing workshops focus on creativity, innovation, communication, and critical thinking. Our participants will have access to women working in science, arts, tech, and humanities; and leadership and online publishing opportunities. The program runs Tuesday-Friday from 1pm-4:30pm, July 2-August 2, and takes place at Pratt Institute MFA in Writing Community Storefront, at 424 </w:t>
-      </w:r>
-      <w:proofErr w:type="spellStart"/>
-      <w:r>
-        <w:rPr>
-          <w:rStyle w:val="None"/>
-          <w:rFonts w:ascii="Lato" w:hAnsi="Lato"/>
-          <w:color w:val="222222"/>
-          <w:u w:color="222222"/>
-        </w:rPr>
-        <w:t>Classon</w:t>
-      </w:r>
-      <w:proofErr w:type="spellEnd"/>
-      <w:r>
-        <w:rPr>
-          <w:rStyle w:val="None"/>
-          <w:rFonts w:ascii="Lato" w:hAnsi="Lato"/>
-          <w:color w:val="222222"/>
-          <w:u w:color="222222"/>
-        </w:rPr>
-        <w:t xml:space="preserve"> Ave, Brooklyn. </w:t>
+        <w:t xml:space="preserve">s interest in science fiction to build 21st century skills: science and tech workshops will focus on programming, engineering, and digital and media literacy, while art and writing workshops focus on creativity, innovation, communication, and critical thinking. Our participants will have access to women working in science, arts, tech, and humanities; and leadership and online publishing opportunities. The program runs Tuesday-Friday from 1pm-4:30pm, July 2-August 2, and takes place at Pratt Institute MFA in Writing Community Storefront, at 424 Classon Ave, Brooklyn. </w:t>
       </w:r>
     </w:p>
     <w:p>
@@ -6276,29 +5945,7 @@
           <w:u w:color="222222"/>
           <w:lang w:val="nl-NL"/>
         </w:rPr>
-        <w:t xml:space="preserve">Street </w:t>
-      </w:r>
-      <w:proofErr w:type="spellStart"/>
-      <w:r>
-        <w:rPr>
-          <w:rStyle w:val="None"/>
-          <w:rFonts w:ascii="Lato" w:hAnsi="Lato"/>
-          <w:color w:val="222222"/>
-          <w:u w:color="222222"/>
-          <w:lang w:val="nl-NL"/>
-        </w:rPr>
-        <w:t>Address</w:t>
-      </w:r>
-      <w:proofErr w:type="spellEnd"/>
-      <w:r>
-        <w:rPr>
-          <w:rStyle w:val="None"/>
-          <w:rFonts w:ascii="Lato" w:hAnsi="Lato"/>
-          <w:color w:val="222222"/>
-          <w:u w:color="222222"/>
-          <w:lang w:val="nl-NL"/>
-        </w:rPr>
-        <w:t>:</w:t>
+        <w:t>Street Address:</w:t>
       </w:r>
     </w:p>
     <w:p>
@@ -6346,7 +5993,7 @@
         <w:pStyle w:val="BodyA"/>
         <w:rPr>
           <w:rStyle w:val="None"/>
-          <w:rFonts w:ascii="Lato" w:hAnsi="Lato"/>
+          <w:rFonts w:ascii="Lato" w:eastAsia="Lato Regular" w:hAnsi="Lato" w:cs="Lato Regular"/>
           <w:color w:val="222222"/>
           <w:u w:color="222222"/>
         </w:rPr>
@@ -6360,8 +6007,6 @@
         </w:rPr>
         <w:t xml:space="preserve"> </w:t>
       </w:r>
-      <w:bookmarkStart w:id="0" w:name="_GoBack"/>
-      <w:bookmarkEnd w:id="0"/>
     </w:p>
     <w:p>
       <w:pPr>
@@ -6433,7 +6078,7 @@
         </w:rPr>
         <w:lastRenderedPageBreak/>
         <w:drawing>
-          <wp:inline distT="0" distB="0" distL="0" distR="0" wp14:anchorId="297865D7" wp14:editId="0AE7A02E">
+          <wp:inline distT="0" distB="0" distL="0" distR="0" wp14:anchorId="0FA9965A" wp14:editId="77F9BEE1">
             <wp:extent cx="4225771" cy="2133600"/>
             <wp:effectExtent l="0" t="0" r="0" b="0"/>
             <wp:docPr id="5" name="Picture 5"/>
@@ -7063,47 +6708,47 @@
     <w:nsid w:val="00000001"/>
     <w:multiLevelType w:val="hybridMultilevel"/>
     <w:tmpl w:val="894EE873"/>
-    <w:lvl w:ilvl="0" w:tplc="12F24FBC">
-      <w:numFmt w:val="decimal"/>
-      <w:lvlText w:val=""/>
-      <w:lvlJc w:val="left"/>
-    </w:lvl>
-    <w:lvl w:ilvl="1" w:tplc="519416DE">
-      <w:numFmt w:val="decimal"/>
-      <w:lvlText w:val=""/>
-      <w:lvlJc w:val="left"/>
-    </w:lvl>
-    <w:lvl w:ilvl="2" w:tplc="916423BE">
-      <w:numFmt w:val="decimal"/>
-      <w:lvlText w:val=""/>
-      <w:lvlJc w:val="left"/>
-    </w:lvl>
-    <w:lvl w:ilvl="3" w:tplc="98E62836">
-      <w:numFmt w:val="decimal"/>
-      <w:lvlText w:val=""/>
-      <w:lvlJc w:val="left"/>
-    </w:lvl>
-    <w:lvl w:ilvl="4" w:tplc="2236C57A">
-      <w:numFmt w:val="decimal"/>
-      <w:lvlText w:val=""/>
-      <w:lvlJc w:val="left"/>
-    </w:lvl>
-    <w:lvl w:ilvl="5" w:tplc="8A06B450">
-      <w:numFmt w:val="decimal"/>
-      <w:lvlText w:val=""/>
-      <w:lvlJc w:val="left"/>
-    </w:lvl>
-    <w:lvl w:ilvl="6" w:tplc="0D2A56D4">
-      <w:numFmt w:val="decimal"/>
-      <w:lvlText w:val=""/>
-      <w:lvlJc w:val="left"/>
-    </w:lvl>
-    <w:lvl w:ilvl="7" w:tplc="7F3EF0FA">
-      <w:numFmt w:val="decimal"/>
-      <w:lvlText w:val=""/>
-      <w:lvlJc w:val="left"/>
-    </w:lvl>
-    <w:lvl w:ilvl="8" w:tplc="4D36A728">
+    <w:lvl w:ilvl="0" w:tplc="04B87772">
+      <w:numFmt w:val="decimal"/>
+      <w:lvlText w:val=""/>
+      <w:lvlJc w:val="left"/>
+    </w:lvl>
+    <w:lvl w:ilvl="1" w:tplc="BD1A41BE">
+      <w:numFmt w:val="decimal"/>
+      <w:lvlText w:val=""/>
+      <w:lvlJc w:val="left"/>
+    </w:lvl>
+    <w:lvl w:ilvl="2" w:tplc="711CA1D6">
+      <w:numFmt w:val="decimal"/>
+      <w:lvlText w:val=""/>
+      <w:lvlJc w:val="left"/>
+    </w:lvl>
+    <w:lvl w:ilvl="3" w:tplc="FE42EF72">
+      <w:numFmt w:val="decimal"/>
+      <w:lvlText w:val=""/>
+      <w:lvlJc w:val="left"/>
+    </w:lvl>
+    <w:lvl w:ilvl="4" w:tplc="A874F80E">
+      <w:numFmt w:val="decimal"/>
+      <w:lvlText w:val=""/>
+      <w:lvlJc w:val="left"/>
+    </w:lvl>
+    <w:lvl w:ilvl="5" w:tplc="FDE24CA4">
+      <w:numFmt w:val="decimal"/>
+      <w:lvlText w:val=""/>
+      <w:lvlJc w:val="left"/>
+    </w:lvl>
+    <w:lvl w:ilvl="6" w:tplc="9D820234">
+      <w:numFmt w:val="decimal"/>
+      <w:lvlText w:val=""/>
+      <w:lvlJc w:val="left"/>
+    </w:lvl>
+    <w:lvl w:ilvl="7" w:tplc="BD8E7530">
+      <w:numFmt w:val="decimal"/>
+      <w:lvlText w:val=""/>
+      <w:lvlJc w:val="left"/>
+    </w:lvl>
+    <w:lvl w:ilvl="8" w:tplc="0CA2F926">
       <w:numFmt w:val="decimal"/>
       <w:lvlText w:val=""/>
       <w:lvlJc w:val="left"/>
@@ -7113,47 +6758,47 @@
     <w:nsid w:val="00000002"/>
     <w:multiLevelType w:val="hybridMultilevel"/>
     <w:tmpl w:val="894EE875"/>
-    <w:lvl w:ilvl="0" w:tplc="FC562B5C">
-      <w:numFmt w:val="decimal"/>
-      <w:lvlText w:val=""/>
-      <w:lvlJc w:val="left"/>
-    </w:lvl>
-    <w:lvl w:ilvl="1" w:tplc="D67CDFE0">
-      <w:numFmt w:val="decimal"/>
-      <w:lvlText w:val=""/>
-      <w:lvlJc w:val="left"/>
-    </w:lvl>
-    <w:lvl w:ilvl="2" w:tplc="329CF07A">
-      <w:numFmt w:val="decimal"/>
-      <w:lvlText w:val=""/>
-      <w:lvlJc w:val="left"/>
-    </w:lvl>
-    <w:lvl w:ilvl="3" w:tplc="0E32F2FE">
-      <w:numFmt w:val="decimal"/>
-      <w:lvlText w:val=""/>
-      <w:lvlJc w:val="left"/>
-    </w:lvl>
-    <w:lvl w:ilvl="4" w:tplc="979A7F58">
-      <w:numFmt w:val="decimal"/>
-      <w:lvlText w:val=""/>
-      <w:lvlJc w:val="left"/>
-    </w:lvl>
-    <w:lvl w:ilvl="5" w:tplc="DFD4796A">
-      <w:numFmt w:val="decimal"/>
-      <w:lvlText w:val=""/>
-      <w:lvlJc w:val="left"/>
-    </w:lvl>
-    <w:lvl w:ilvl="6" w:tplc="7048D57C">
-      <w:numFmt w:val="decimal"/>
-      <w:lvlText w:val=""/>
-      <w:lvlJc w:val="left"/>
-    </w:lvl>
-    <w:lvl w:ilvl="7" w:tplc="AEE88ACE">
-      <w:numFmt w:val="decimal"/>
-      <w:lvlText w:val=""/>
-      <w:lvlJc w:val="left"/>
-    </w:lvl>
-    <w:lvl w:ilvl="8" w:tplc="64987AD2">
+    <w:lvl w:ilvl="0" w:tplc="37B8EB60">
+      <w:numFmt w:val="decimal"/>
+      <w:lvlText w:val=""/>
+      <w:lvlJc w:val="left"/>
+    </w:lvl>
+    <w:lvl w:ilvl="1" w:tplc="7FF0ACCC">
+      <w:numFmt w:val="decimal"/>
+      <w:lvlText w:val=""/>
+      <w:lvlJc w:val="left"/>
+    </w:lvl>
+    <w:lvl w:ilvl="2" w:tplc="B066C8CC">
+      <w:numFmt w:val="decimal"/>
+      <w:lvlText w:val=""/>
+      <w:lvlJc w:val="left"/>
+    </w:lvl>
+    <w:lvl w:ilvl="3" w:tplc="C786D554">
+      <w:numFmt w:val="decimal"/>
+      <w:lvlText w:val=""/>
+      <w:lvlJc w:val="left"/>
+    </w:lvl>
+    <w:lvl w:ilvl="4" w:tplc="94004BB4">
+      <w:numFmt w:val="decimal"/>
+      <w:lvlText w:val=""/>
+      <w:lvlJc w:val="left"/>
+    </w:lvl>
+    <w:lvl w:ilvl="5" w:tplc="CD1E8B10">
+      <w:numFmt w:val="decimal"/>
+      <w:lvlText w:val=""/>
+      <w:lvlJc w:val="left"/>
+    </w:lvl>
+    <w:lvl w:ilvl="6" w:tplc="4BF0B574">
+      <w:numFmt w:val="decimal"/>
+      <w:lvlText w:val=""/>
+      <w:lvlJc w:val="left"/>
+    </w:lvl>
+    <w:lvl w:ilvl="7" w:tplc="CA1C33F6">
+      <w:numFmt w:val="decimal"/>
+      <w:lvlText w:val=""/>
+      <w:lvlJc w:val="left"/>
+    </w:lvl>
+    <w:lvl w:ilvl="8" w:tplc="CCCAF4C8">
       <w:numFmt w:val="decimal"/>
       <w:lvlText w:val=""/>
       <w:lvlJc w:val="left"/>
@@ -7163,47 +6808,47 @@
     <w:nsid w:val="00000003"/>
     <w:multiLevelType w:val="hybridMultilevel"/>
     <w:tmpl w:val="894EE875"/>
-    <w:lvl w:ilvl="0" w:tplc="0BC016E8">
-      <w:numFmt w:val="decimal"/>
-      <w:lvlText w:val=""/>
-      <w:lvlJc w:val="left"/>
-    </w:lvl>
-    <w:lvl w:ilvl="1" w:tplc="17D0F4C8">
-      <w:numFmt w:val="decimal"/>
-      <w:lvlText w:val=""/>
-      <w:lvlJc w:val="left"/>
-    </w:lvl>
-    <w:lvl w:ilvl="2" w:tplc="52F852CC">
-      <w:numFmt w:val="decimal"/>
-      <w:lvlText w:val=""/>
-      <w:lvlJc w:val="left"/>
-    </w:lvl>
-    <w:lvl w:ilvl="3" w:tplc="E9B46604">
-      <w:numFmt w:val="decimal"/>
-      <w:lvlText w:val=""/>
-      <w:lvlJc w:val="left"/>
-    </w:lvl>
-    <w:lvl w:ilvl="4" w:tplc="1A5EC83E">
-      <w:numFmt w:val="decimal"/>
-      <w:lvlText w:val=""/>
-      <w:lvlJc w:val="left"/>
-    </w:lvl>
-    <w:lvl w:ilvl="5" w:tplc="AE242C30">
-      <w:numFmt w:val="decimal"/>
-      <w:lvlText w:val=""/>
-      <w:lvlJc w:val="left"/>
-    </w:lvl>
-    <w:lvl w:ilvl="6" w:tplc="8E2836C6">
-      <w:numFmt w:val="decimal"/>
-      <w:lvlText w:val=""/>
-      <w:lvlJc w:val="left"/>
-    </w:lvl>
-    <w:lvl w:ilvl="7" w:tplc="C3344B08">
-      <w:numFmt w:val="decimal"/>
-      <w:lvlText w:val=""/>
-      <w:lvlJc w:val="left"/>
-    </w:lvl>
-    <w:lvl w:ilvl="8" w:tplc="DB306DDE">
+    <w:lvl w:ilvl="0" w:tplc="C844558A">
+      <w:numFmt w:val="decimal"/>
+      <w:lvlText w:val=""/>
+      <w:lvlJc w:val="left"/>
+    </w:lvl>
+    <w:lvl w:ilvl="1" w:tplc="25D247EE">
+      <w:numFmt w:val="decimal"/>
+      <w:lvlText w:val=""/>
+      <w:lvlJc w:val="left"/>
+    </w:lvl>
+    <w:lvl w:ilvl="2" w:tplc="FF9EFC0A">
+      <w:numFmt w:val="decimal"/>
+      <w:lvlText w:val=""/>
+      <w:lvlJc w:val="left"/>
+    </w:lvl>
+    <w:lvl w:ilvl="3" w:tplc="BD40C1EA">
+      <w:numFmt w:val="decimal"/>
+      <w:lvlText w:val=""/>
+      <w:lvlJc w:val="left"/>
+    </w:lvl>
+    <w:lvl w:ilvl="4" w:tplc="BE6CDEC0">
+      <w:numFmt w:val="decimal"/>
+      <w:lvlText w:val=""/>
+      <w:lvlJc w:val="left"/>
+    </w:lvl>
+    <w:lvl w:ilvl="5" w:tplc="E5CA1C28">
+      <w:numFmt w:val="decimal"/>
+      <w:lvlText w:val=""/>
+      <w:lvlJc w:val="left"/>
+    </w:lvl>
+    <w:lvl w:ilvl="6" w:tplc="AB1E4BB6">
+      <w:numFmt w:val="decimal"/>
+      <w:lvlText w:val=""/>
+      <w:lvlJc w:val="left"/>
+    </w:lvl>
+    <w:lvl w:ilvl="7" w:tplc="F716D3D2">
+      <w:numFmt w:val="decimal"/>
+      <w:lvlText w:val=""/>
+      <w:lvlJc w:val="left"/>
+    </w:lvl>
+    <w:lvl w:ilvl="8" w:tplc="AF26BB6C">
       <w:numFmt w:val="decimal"/>
       <w:lvlText w:val=""/>
       <w:lvlJc w:val="left"/>
@@ -7213,47 +6858,47 @@
     <w:nsid w:val="00000004"/>
     <w:multiLevelType w:val="hybridMultilevel"/>
     <w:tmpl w:val="894EE877"/>
-    <w:lvl w:ilvl="0" w:tplc="AE06CF26">
-      <w:numFmt w:val="decimal"/>
-      <w:lvlText w:val=""/>
-      <w:lvlJc w:val="left"/>
-    </w:lvl>
-    <w:lvl w:ilvl="1" w:tplc="7368F5C0">
-      <w:numFmt w:val="decimal"/>
-      <w:lvlText w:val=""/>
-      <w:lvlJc w:val="left"/>
-    </w:lvl>
-    <w:lvl w:ilvl="2" w:tplc="580C4E20">
-      <w:numFmt w:val="decimal"/>
-      <w:lvlText w:val=""/>
-      <w:lvlJc w:val="left"/>
-    </w:lvl>
-    <w:lvl w:ilvl="3" w:tplc="96189B86">
-      <w:numFmt w:val="decimal"/>
-      <w:lvlText w:val=""/>
-      <w:lvlJc w:val="left"/>
-    </w:lvl>
-    <w:lvl w:ilvl="4" w:tplc="01186DF2">
-      <w:numFmt w:val="decimal"/>
-      <w:lvlText w:val=""/>
-      <w:lvlJc w:val="left"/>
-    </w:lvl>
-    <w:lvl w:ilvl="5" w:tplc="34A2B022">
-      <w:numFmt w:val="decimal"/>
-      <w:lvlText w:val=""/>
-      <w:lvlJc w:val="left"/>
-    </w:lvl>
-    <w:lvl w:ilvl="6" w:tplc="B4DC0DAA">
-      <w:numFmt w:val="decimal"/>
-      <w:lvlText w:val=""/>
-      <w:lvlJc w:val="left"/>
-    </w:lvl>
-    <w:lvl w:ilvl="7" w:tplc="8746F45C">
-      <w:numFmt w:val="decimal"/>
-      <w:lvlText w:val=""/>
-      <w:lvlJc w:val="left"/>
-    </w:lvl>
-    <w:lvl w:ilvl="8" w:tplc="1E6EDA70">
+    <w:lvl w:ilvl="0" w:tplc="B15A6774">
+      <w:numFmt w:val="decimal"/>
+      <w:lvlText w:val=""/>
+      <w:lvlJc w:val="left"/>
+    </w:lvl>
+    <w:lvl w:ilvl="1" w:tplc="5290B6C0">
+      <w:numFmt w:val="decimal"/>
+      <w:lvlText w:val=""/>
+      <w:lvlJc w:val="left"/>
+    </w:lvl>
+    <w:lvl w:ilvl="2" w:tplc="6B2AA61C">
+      <w:numFmt w:val="decimal"/>
+      <w:lvlText w:val=""/>
+      <w:lvlJc w:val="left"/>
+    </w:lvl>
+    <w:lvl w:ilvl="3" w:tplc="FA202262">
+      <w:numFmt w:val="decimal"/>
+      <w:lvlText w:val=""/>
+      <w:lvlJc w:val="left"/>
+    </w:lvl>
+    <w:lvl w:ilvl="4" w:tplc="58901764">
+      <w:numFmt w:val="decimal"/>
+      <w:lvlText w:val=""/>
+      <w:lvlJc w:val="left"/>
+    </w:lvl>
+    <w:lvl w:ilvl="5" w:tplc="E098BA98">
+      <w:numFmt w:val="decimal"/>
+      <w:lvlText w:val=""/>
+      <w:lvlJc w:val="left"/>
+    </w:lvl>
+    <w:lvl w:ilvl="6" w:tplc="05CEF28A">
+      <w:numFmt w:val="decimal"/>
+      <w:lvlText w:val=""/>
+      <w:lvlJc w:val="left"/>
+    </w:lvl>
+    <w:lvl w:ilvl="7" w:tplc="5ECAEAC8">
+      <w:numFmt w:val="decimal"/>
+      <w:lvlText w:val=""/>
+      <w:lvlJc w:val="left"/>
+    </w:lvl>
+    <w:lvl w:ilvl="8" w:tplc="B420CECA">
       <w:numFmt w:val="decimal"/>
       <w:lvlText w:val=""/>
       <w:lvlJc w:val="left"/>
@@ -7263,47 +6908,47 @@
     <w:nsid w:val="00000005"/>
     <w:multiLevelType w:val="hybridMultilevel"/>
     <w:tmpl w:val="894EE877"/>
-    <w:lvl w:ilvl="0" w:tplc="C9788A12">
-      <w:numFmt w:val="decimal"/>
-      <w:lvlText w:val=""/>
-      <w:lvlJc w:val="left"/>
-    </w:lvl>
-    <w:lvl w:ilvl="1" w:tplc="42E82FD8">
-      <w:numFmt w:val="decimal"/>
-      <w:lvlText w:val=""/>
-      <w:lvlJc w:val="left"/>
-    </w:lvl>
-    <w:lvl w:ilvl="2" w:tplc="D06080C6">
-      <w:numFmt w:val="decimal"/>
-      <w:lvlText w:val=""/>
-      <w:lvlJc w:val="left"/>
-    </w:lvl>
-    <w:lvl w:ilvl="3" w:tplc="CC9AC468">
-      <w:numFmt w:val="decimal"/>
-      <w:lvlText w:val=""/>
-      <w:lvlJc w:val="left"/>
-    </w:lvl>
-    <w:lvl w:ilvl="4" w:tplc="77CAF73A">
-      <w:numFmt w:val="decimal"/>
-      <w:lvlText w:val=""/>
-      <w:lvlJc w:val="left"/>
-    </w:lvl>
-    <w:lvl w:ilvl="5" w:tplc="24FE8828">
-      <w:numFmt w:val="decimal"/>
-      <w:lvlText w:val=""/>
-      <w:lvlJc w:val="left"/>
-    </w:lvl>
-    <w:lvl w:ilvl="6" w:tplc="CFC08590">
-      <w:numFmt w:val="decimal"/>
-      <w:lvlText w:val=""/>
-      <w:lvlJc w:val="left"/>
-    </w:lvl>
-    <w:lvl w:ilvl="7" w:tplc="6FCAFFCA">
-      <w:numFmt w:val="decimal"/>
-      <w:lvlText w:val=""/>
-      <w:lvlJc w:val="left"/>
-    </w:lvl>
-    <w:lvl w:ilvl="8" w:tplc="751C5544">
+    <w:lvl w:ilvl="0" w:tplc="99327EDC">
+      <w:numFmt w:val="decimal"/>
+      <w:lvlText w:val=""/>
+      <w:lvlJc w:val="left"/>
+    </w:lvl>
+    <w:lvl w:ilvl="1" w:tplc="1EE0C618">
+      <w:numFmt w:val="decimal"/>
+      <w:lvlText w:val=""/>
+      <w:lvlJc w:val="left"/>
+    </w:lvl>
+    <w:lvl w:ilvl="2" w:tplc="378A2B42">
+      <w:numFmt w:val="decimal"/>
+      <w:lvlText w:val=""/>
+      <w:lvlJc w:val="left"/>
+    </w:lvl>
+    <w:lvl w:ilvl="3" w:tplc="D368B4DC">
+      <w:numFmt w:val="decimal"/>
+      <w:lvlText w:val=""/>
+      <w:lvlJc w:val="left"/>
+    </w:lvl>
+    <w:lvl w:ilvl="4" w:tplc="108E9952">
+      <w:numFmt w:val="decimal"/>
+      <w:lvlText w:val=""/>
+      <w:lvlJc w:val="left"/>
+    </w:lvl>
+    <w:lvl w:ilvl="5" w:tplc="8D0A6598">
+      <w:numFmt w:val="decimal"/>
+      <w:lvlText w:val=""/>
+      <w:lvlJc w:val="left"/>
+    </w:lvl>
+    <w:lvl w:ilvl="6" w:tplc="D34C9FB4">
+      <w:numFmt w:val="decimal"/>
+      <w:lvlText w:val=""/>
+      <w:lvlJc w:val="left"/>
+    </w:lvl>
+    <w:lvl w:ilvl="7" w:tplc="295ABE48">
+      <w:numFmt w:val="decimal"/>
+      <w:lvlText w:val=""/>
+      <w:lvlJc w:val="left"/>
+    </w:lvl>
+    <w:lvl w:ilvl="8" w:tplc="4DD440D2">
       <w:numFmt w:val="decimal"/>
       <w:lvlText w:val=""/>
       <w:lvlJc w:val="left"/>
@@ -7313,47 +6958,47 @@
     <w:nsid w:val="00000006"/>
     <w:multiLevelType w:val="hybridMultilevel"/>
     <w:tmpl w:val="894EE879"/>
-    <w:lvl w:ilvl="0" w:tplc="7FDCA64E">
-      <w:numFmt w:val="decimal"/>
-      <w:lvlText w:val=""/>
-      <w:lvlJc w:val="left"/>
-    </w:lvl>
-    <w:lvl w:ilvl="1" w:tplc="71D0A986">
-      <w:numFmt w:val="decimal"/>
-      <w:lvlText w:val=""/>
-      <w:lvlJc w:val="left"/>
-    </w:lvl>
-    <w:lvl w:ilvl="2" w:tplc="FC12E78C">
-      <w:numFmt w:val="decimal"/>
-      <w:lvlText w:val=""/>
-      <w:lvlJc w:val="left"/>
-    </w:lvl>
-    <w:lvl w:ilvl="3" w:tplc="93884A02">
-      <w:numFmt w:val="decimal"/>
-      <w:lvlText w:val=""/>
-      <w:lvlJc w:val="left"/>
-    </w:lvl>
-    <w:lvl w:ilvl="4" w:tplc="B5DE76E6">
-      <w:numFmt w:val="decimal"/>
-      <w:lvlText w:val=""/>
-      <w:lvlJc w:val="left"/>
-    </w:lvl>
-    <w:lvl w:ilvl="5" w:tplc="E47893F4">
-      <w:numFmt w:val="decimal"/>
-      <w:lvlText w:val=""/>
-      <w:lvlJc w:val="left"/>
-    </w:lvl>
-    <w:lvl w:ilvl="6" w:tplc="615CA080">
-      <w:numFmt w:val="decimal"/>
-      <w:lvlText w:val=""/>
-      <w:lvlJc w:val="left"/>
-    </w:lvl>
-    <w:lvl w:ilvl="7" w:tplc="BB461174">
-      <w:numFmt w:val="decimal"/>
-      <w:lvlText w:val=""/>
-      <w:lvlJc w:val="left"/>
-    </w:lvl>
-    <w:lvl w:ilvl="8" w:tplc="E0444918">
+    <w:lvl w:ilvl="0" w:tplc="A672D16A">
+      <w:numFmt w:val="decimal"/>
+      <w:lvlText w:val=""/>
+      <w:lvlJc w:val="left"/>
+    </w:lvl>
+    <w:lvl w:ilvl="1" w:tplc="5FC69224">
+      <w:numFmt w:val="decimal"/>
+      <w:lvlText w:val=""/>
+      <w:lvlJc w:val="left"/>
+    </w:lvl>
+    <w:lvl w:ilvl="2" w:tplc="F2BEF6CA">
+      <w:numFmt w:val="decimal"/>
+      <w:lvlText w:val=""/>
+      <w:lvlJc w:val="left"/>
+    </w:lvl>
+    <w:lvl w:ilvl="3" w:tplc="5BD8DB04">
+      <w:numFmt w:val="decimal"/>
+      <w:lvlText w:val=""/>
+      <w:lvlJc w:val="left"/>
+    </w:lvl>
+    <w:lvl w:ilvl="4" w:tplc="A4361422">
+      <w:numFmt w:val="decimal"/>
+      <w:lvlText w:val=""/>
+      <w:lvlJc w:val="left"/>
+    </w:lvl>
+    <w:lvl w:ilvl="5" w:tplc="9C6EADE4">
+      <w:numFmt w:val="decimal"/>
+      <w:lvlText w:val=""/>
+      <w:lvlJc w:val="left"/>
+    </w:lvl>
+    <w:lvl w:ilvl="6" w:tplc="7AD4A7D8">
+      <w:numFmt w:val="decimal"/>
+      <w:lvlText w:val=""/>
+      <w:lvlJc w:val="left"/>
+    </w:lvl>
+    <w:lvl w:ilvl="7" w:tplc="BA9A1E24">
+      <w:numFmt w:val="decimal"/>
+      <w:lvlText w:val=""/>
+      <w:lvlJc w:val="left"/>
+    </w:lvl>
+    <w:lvl w:ilvl="8" w:tplc="BCC435D8">
       <w:numFmt w:val="decimal"/>
       <w:lvlText w:val=""/>
       <w:lvlJc w:val="left"/>
@@ -7363,47 +7008,47 @@
     <w:nsid w:val="00000007"/>
     <w:multiLevelType w:val="hybridMultilevel"/>
     <w:tmpl w:val="894EE879"/>
-    <w:lvl w:ilvl="0" w:tplc="9410C1FE">
-      <w:numFmt w:val="decimal"/>
-      <w:lvlText w:val=""/>
-      <w:lvlJc w:val="left"/>
-    </w:lvl>
-    <w:lvl w:ilvl="1" w:tplc="BB60CA2E">
-      <w:numFmt w:val="decimal"/>
-      <w:lvlText w:val=""/>
-      <w:lvlJc w:val="left"/>
-    </w:lvl>
-    <w:lvl w:ilvl="2" w:tplc="CA78D93E">
-      <w:numFmt w:val="decimal"/>
-      <w:lvlText w:val=""/>
-      <w:lvlJc w:val="left"/>
-    </w:lvl>
-    <w:lvl w:ilvl="3" w:tplc="9B0A5A58">
-      <w:numFmt w:val="decimal"/>
-      <w:lvlText w:val=""/>
-      <w:lvlJc w:val="left"/>
-    </w:lvl>
-    <w:lvl w:ilvl="4" w:tplc="75940F44">
-      <w:numFmt w:val="decimal"/>
-      <w:lvlText w:val=""/>
-      <w:lvlJc w:val="left"/>
-    </w:lvl>
-    <w:lvl w:ilvl="5" w:tplc="F45AB9AE">
-      <w:numFmt w:val="decimal"/>
-      <w:lvlText w:val=""/>
-      <w:lvlJc w:val="left"/>
-    </w:lvl>
-    <w:lvl w:ilvl="6" w:tplc="E4703DA8">
-      <w:numFmt w:val="decimal"/>
-      <w:lvlText w:val=""/>
-      <w:lvlJc w:val="left"/>
-    </w:lvl>
-    <w:lvl w:ilvl="7" w:tplc="B2560F38">
-      <w:numFmt w:val="decimal"/>
-      <w:lvlText w:val=""/>
-      <w:lvlJc w:val="left"/>
-    </w:lvl>
-    <w:lvl w:ilvl="8" w:tplc="49F6E5F2">
+    <w:lvl w:ilvl="0" w:tplc="694C1DBA">
+      <w:numFmt w:val="decimal"/>
+      <w:lvlText w:val=""/>
+      <w:lvlJc w:val="left"/>
+    </w:lvl>
+    <w:lvl w:ilvl="1" w:tplc="DEEA68D2">
+      <w:numFmt w:val="decimal"/>
+      <w:lvlText w:val=""/>
+      <w:lvlJc w:val="left"/>
+    </w:lvl>
+    <w:lvl w:ilvl="2" w:tplc="A4108BF6">
+      <w:numFmt w:val="decimal"/>
+      <w:lvlText w:val=""/>
+      <w:lvlJc w:val="left"/>
+    </w:lvl>
+    <w:lvl w:ilvl="3" w:tplc="C24C98D0">
+      <w:numFmt w:val="decimal"/>
+      <w:lvlText w:val=""/>
+      <w:lvlJc w:val="left"/>
+    </w:lvl>
+    <w:lvl w:ilvl="4" w:tplc="EC261EA8">
+      <w:numFmt w:val="decimal"/>
+      <w:lvlText w:val=""/>
+      <w:lvlJc w:val="left"/>
+    </w:lvl>
+    <w:lvl w:ilvl="5" w:tplc="72C8F5C4">
+      <w:numFmt w:val="decimal"/>
+      <w:lvlText w:val=""/>
+      <w:lvlJc w:val="left"/>
+    </w:lvl>
+    <w:lvl w:ilvl="6" w:tplc="1BC00548">
+      <w:numFmt w:val="decimal"/>
+      <w:lvlText w:val=""/>
+      <w:lvlJc w:val="left"/>
+    </w:lvl>
+    <w:lvl w:ilvl="7" w:tplc="10607A28">
+      <w:numFmt w:val="decimal"/>
+      <w:lvlText w:val=""/>
+      <w:lvlJc w:val="left"/>
+    </w:lvl>
+    <w:lvl w:ilvl="8" w:tplc="E938B424">
       <w:numFmt w:val="decimal"/>
       <w:lvlText w:val=""/>
       <w:lvlJc w:val="left"/>
@@ -7413,47 +7058,47 @@
     <w:nsid w:val="00000008"/>
     <w:multiLevelType w:val="hybridMultilevel"/>
     <w:tmpl w:val="894EE87B"/>
-    <w:lvl w:ilvl="0" w:tplc="E5406E00">
-      <w:numFmt w:val="decimal"/>
-      <w:lvlText w:val=""/>
-      <w:lvlJc w:val="left"/>
-    </w:lvl>
-    <w:lvl w:ilvl="1" w:tplc="6756E0EC">
-      <w:numFmt w:val="decimal"/>
-      <w:lvlText w:val=""/>
-      <w:lvlJc w:val="left"/>
-    </w:lvl>
-    <w:lvl w:ilvl="2" w:tplc="43241196">
-      <w:numFmt w:val="decimal"/>
-      <w:lvlText w:val=""/>
-      <w:lvlJc w:val="left"/>
-    </w:lvl>
-    <w:lvl w:ilvl="3" w:tplc="E39685B6">
-      <w:numFmt w:val="decimal"/>
-      <w:lvlText w:val=""/>
-      <w:lvlJc w:val="left"/>
-    </w:lvl>
-    <w:lvl w:ilvl="4" w:tplc="F60A90B8">
-      <w:numFmt w:val="decimal"/>
-      <w:lvlText w:val=""/>
-      <w:lvlJc w:val="left"/>
-    </w:lvl>
-    <w:lvl w:ilvl="5" w:tplc="63CCEBD0">
-      <w:numFmt w:val="decimal"/>
-      <w:lvlText w:val=""/>
-      <w:lvlJc w:val="left"/>
-    </w:lvl>
-    <w:lvl w:ilvl="6" w:tplc="4E76551C">
-      <w:numFmt w:val="decimal"/>
-      <w:lvlText w:val=""/>
-      <w:lvlJc w:val="left"/>
-    </w:lvl>
-    <w:lvl w:ilvl="7" w:tplc="92ECEC84">
-      <w:numFmt w:val="decimal"/>
-      <w:lvlText w:val=""/>
-      <w:lvlJc w:val="left"/>
-    </w:lvl>
-    <w:lvl w:ilvl="8" w:tplc="4112D83C">
+    <w:lvl w:ilvl="0" w:tplc="0D9C57FA">
+      <w:numFmt w:val="decimal"/>
+      <w:lvlText w:val=""/>
+      <w:lvlJc w:val="left"/>
+    </w:lvl>
+    <w:lvl w:ilvl="1" w:tplc="9C90B2EA">
+      <w:numFmt w:val="decimal"/>
+      <w:lvlText w:val=""/>
+      <w:lvlJc w:val="left"/>
+    </w:lvl>
+    <w:lvl w:ilvl="2" w:tplc="5644C000">
+      <w:numFmt w:val="decimal"/>
+      <w:lvlText w:val=""/>
+      <w:lvlJc w:val="left"/>
+    </w:lvl>
+    <w:lvl w:ilvl="3" w:tplc="47B41DF8">
+      <w:numFmt w:val="decimal"/>
+      <w:lvlText w:val=""/>
+      <w:lvlJc w:val="left"/>
+    </w:lvl>
+    <w:lvl w:ilvl="4" w:tplc="2614598E">
+      <w:numFmt w:val="decimal"/>
+      <w:lvlText w:val=""/>
+      <w:lvlJc w:val="left"/>
+    </w:lvl>
+    <w:lvl w:ilvl="5" w:tplc="0BA63DC4">
+      <w:numFmt w:val="decimal"/>
+      <w:lvlText w:val=""/>
+      <w:lvlJc w:val="left"/>
+    </w:lvl>
+    <w:lvl w:ilvl="6" w:tplc="08F4DA38">
+      <w:numFmt w:val="decimal"/>
+      <w:lvlText w:val=""/>
+      <w:lvlJc w:val="left"/>
+    </w:lvl>
+    <w:lvl w:ilvl="7" w:tplc="192044AC">
+      <w:numFmt w:val="decimal"/>
+      <w:lvlText w:val=""/>
+      <w:lvlJc w:val="left"/>
+    </w:lvl>
+    <w:lvl w:ilvl="8" w:tplc="F8581160">
       <w:numFmt w:val="decimal"/>
       <w:lvlText w:val=""/>
       <w:lvlJc w:val="left"/>
@@ -7463,47 +7108,47 @@
     <w:nsid w:val="00000009"/>
     <w:multiLevelType w:val="hybridMultilevel"/>
     <w:tmpl w:val="894EE87B"/>
-    <w:lvl w:ilvl="0" w:tplc="BA8ADDBA">
-      <w:numFmt w:val="decimal"/>
-      <w:lvlText w:val=""/>
-      <w:lvlJc w:val="left"/>
-    </w:lvl>
-    <w:lvl w:ilvl="1" w:tplc="E7D4342C">
-      <w:numFmt w:val="decimal"/>
-      <w:lvlText w:val=""/>
-      <w:lvlJc w:val="left"/>
-    </w:lvl>
-    <w:lvl w:ilvl="2" w:tplc="E49262AE">
-      <w:numFmt w:val="decimal"/>
-      <w:lvlText w:val=""/>
-      <w:lvlJc w:val="left"/>
-    </w:lvl>
-    <w:lvl w:ilvl="3" w:tplc="0CE4FE08">
-      <w:numFmt w:val="decimal"/>
-      <w:lvlText w:val=""/>
-      <w:lvlJc w:val="left"/>
-    </w:lvl>
-    <w:lvl w:ilvl="4" w:tplc="40DCA6A0">
-      <w:numFmt w:val="decimal"/>
-      <w:lvlText w:val=""/>
-      <w:lvlJc w:val="left"/>
-    </w:lvl>
-    <w:lvl w:ilvl="5" w:tplc="C9A8A7CC">
-      <w:numFmt w:val="decimal"/>
-      <w:lvlText w:val=""/>
-      <w:lvlJc w:val="left"/>
-    </w:lvl>
-    <w:lvl w:ilvl="6" w:tplc="C55CE722">
-      <w:numFmt w:val="decimal"/>
-      <w:lvlText w:val=""/>
-      <w:lvlJc w:val="left"/>
-    </w:lvl>
-    <w:lvl w:ilvl="7" w:tplc="823CAE72">
-      <w:numFmt w:val="decimal"/>
-      <w:lvlText w:val=""/>
-      <w:lvlJc w:val="left"/>
-    </w:lvl>
-    <w:lvl w:ilvl="8" w:tplc="01208A5E">
+    <w:lvl w:ilvl="0" w:tplc="50AC4D28">
+      <w:numFmt w:val="decimal"/>
+      <w:lvlText w:val=""/>
+      <w:lvlJc w:val="left"/>
+    </w:lvl>
+    <w:lvl w:ilvl="1" w:tplc="5DF88344">
+      <w:numFmt w:val="decimal"/>
+      <w:lvlText w:val=""/>
+      <w:lvlJc w:val="left"/>
+    </w:lvl>
+    <w:lvl w:ilvl="2" w:tplc="6F3CC520">
+      <w:numFmt w:val="decimal"/>
+      <w:lvlText w:val=""/>
+      <w:lvlJc w:val="left"/>
+    </w:lvl>
+    <w:lvl w:ilvl="3" w:tplc="D4DA3794">
+      <w:numFmt w:val="decimal"/>
+      <w:lvlText w:val=""/>
+      <w:lvlJc w:val="left"/>
+    </w:lvl>
+    <w:lvl w:ilvl="4" w:tplc="B060C9EA">
+      <w:numFmt w:val="decimal"/>
+      <w:lvlText w:val=""/>
+      <w:lvlJc w:val="left"/>
+    </w:lvl>
+    <w:lvl w:ilvl="5" w:tplc="CFE4EE16">
+      <w:numFmt w:val="decimal"/>
+      <w:lvlText w:val=""/>
+      <w:lvlJc w:val="left"/>
+    </w:lvl>
+    <w:lvl w:ilvl="6" w:tplc="4E12609C">
+      <w:numFmt w:val="decimal"/>
+      <w:lvlText w:val=""/>
+      <w:lvlJc w:val="left"/>
+    </w:lvl>
+    <w:lvl w:ilvl="7" w:tplc="A844D80A">
+      <w:numFmt w:val="decimal"/>
+      <w:lvlText w:val=""/>
+      <w:lvlJc w:val="left"/>
+    </w:lvl>
+    <w:lvl w:ilvl="8" w:tplc="890AACBE">
       <w:numFmt w:val="decimal"/>
       <w:lvlText w:val=""/>
       <w:lvlJc w:val="left"/>
@@ -7513,47 +7158,47 @@
     <w:nsid w:val="0000000A"/>
     <w:multiLevelType w:val="hybridMultilevel"/>
     <w:tmpl w:val="894EE87D"/>
-    <w:lvl w:ilvl="0" w:tplc="B6A0C726">
-      <w:numFmt w:val="decimal"/>
-      <w:lvlText w:val=""/>
-      <w:lvlJc w:val="left"/>
-    </w:lvl>
-    <w:lvl w:ilvl="1" w:tplc="96305C5C">
-      <w:numFmt w:val="decimal"/>
-      <w:lvlText w:val=""/>
-      <w:lvlJc w:val="left"/>
-    </w:lvl>
-    <w:lvl w:ilvl="2" w:tplc="CAC0DEF2">
-      <w:numFmt w:val="decimal"/>
-      <w:lvlText w:val=""/>
-      <w:lvlJc w:val="left"/>
-    </w:lvl>
-    <w:lvl w:ilvl="3" w:tplc="9710D3FA">
-      <w:numFmt w:val="decimal"/>
-      <w:lvlText w:val=""/>
-      <w:lvlJc w:val="left"/>
-    </w:lvl>
-    <w:lvl w:ilvl="4" w:tplc="CB0E649E">
-      <w:numFmt w:val="decimal"/>
-      <w:lvlText w:val=""/>
-      <w:lvlJc w:val="left"/>
-    </w:lvl>
-    <w:lvl w:ilvl="5" w:tplc="78048C04">
-      <w:numFmt w:val="decimal"/>
-      <w:lvlText w:val=""/>
-      <w:lvlJc w:val="left"/>
-    </w:lvl>
-    <w:lvl w:ilvl="6" w:tplc="03A639C2">
-      <w:numFmt w:val="decimal"/>
-      <w:lvlText w:val=""/>
-      <w:lvlJc w:val="left"/>
-    </w:lvl>
-    <w:lvl w:ilvl="7" w:tplc="1B40CDF6">
-      <w:numFmt w:val="decimal"/>
-      <w:lvlText w:val=""/>
-      <w:lvlJc w:val="left"/>
-    </w:lvl>
-    <w:lvl w:ilvl="8" w:tplc="F672F8CC">
+    <w:lvl w:ilvl="0" w:tplc="207205AC">
+      <w:numFmt w:val="decimal"/>
+      <w:lvlText w:val=""/>
+      <w:lvlJc w:val="left"/>
+    </w:lvl>
+    <w:lvl w:ilvl="1" w:tplc="E48082A2">
+      <w:numFmt w:val="decimal"/>
+      <w:lvlText w:val=""/>
+      <w:lvlJc w:val="left"/>
+    </w:lvl>
+    <w:lvl w:ilvl="2" w:tplc="EED03100">
+      <w:numFmt w:val="decimal"/>
+      <w:lvlText w:val=""/>
+      <w:lvlJc w:val="left"/>
+    </w:lvl>
+    <w:lvl w:ilvl="3" w:tplc="1542E712">
+      <w:numFmt w:val="decimal"/>
+      <w:lvlText w:val=""/>
+      <w:lvlJc w:val="left"/>
+    </w:lvl>
+    <w:lvl w:ilvl="4" w:tplc="3FD07C44">
+      <w:numFmt w:val="decimal"/>
+      <w:lvlText w:val=""/>
+      <w:lvlJc w:val="left"/>
+    </w:lvl>
+    <w:lvl w:ilvl="5" w:tplc="BE124F60">
+      <w:numFmt w:val="decimal"/>
+      <w:lvlText w:val=""/>
+      <w:lvlJc w:val="left"/>
+    </w:lvl>
+    <w:lvl w:ilvl="6" w:tplc="9E468BA4">
+      <w:numFmt w:val="decimal"/>
+      <w:lvlText w:val=""/>
+      <w:lvlJc w:val="left"/>
+    </w:lvl>
+    <w:lvl w:ilvl="7" w:tplc="982C3ACA">
+      <w:numFmt w:val="decimal"/>
+      <w:lvlText w:val=""/>
+      <w:lvlJc w:val="left"/>
+    </w:lvl>
+    <w:lvl w:ilvl="8" w:tplc="CAD8502E">
       <w:numFmt w:val="decimal"/>
       <w:lvlText w:val=""/>
       <w:lvlJc w:val="left"/>
@@ -7563,97 +7208,97 @@
     <w:nsid w:val="0000000B"/>
     <w:multiLevelType w:val="hybridMultilevel"/>
     <w:tmpl w:val="894EE87D"/>
-    <w:lvl w:ilvl="0" w:tplc="A0403B2C">
-      <w:numFmt w:val="decimal"/>
-      <w:lvlText w:val=""/>
-      <w:lvlJc w:val="left"/>
-    </w:lvl>
-    <w:lvl w:ilvl="1" w:tplc="7C265802">
-      <w:numFmt w:val="decimal"/>
-      <w:lvlText w:val=""/>
-      <w:lvlJc w:val="left"/>
-    </w:lvl>
-    <w:lvl w:ilvl="2" w:tplc="A1524EE4">
-      <w:numFmt w:val="decimal"/>
-      <w:lvlText w:val=""/>
-      <w:lvlJc w:val="left"/>
-    </w:lvl>
-    <w:lvl w:ilvl="3" w:tplc="FD10E3E8">
-      <w:numFmt w:val="decimal"/>
-      <w:lvlText w:val=""/>
-      <w:lvlJc w:val="left"/>
-    </w:lvl>
-    <w:lvl w:ilvl="4" w:tplc="C512E178">
-      <w:numFmt w:val="decimal"/>
-      <w:lvlText w:val=""/>
-      <w:lvlJc w:val="left"/>
-    </w:lvl>
-    <w:lvl w:ilvl="5" w:tplc="34F03BDC">
-      <w:numFmt w:val="decimal"/>
-      <w:lvlText w:val=""/>
-      <w:lvlJc w:val="left"/>
-    </w:lvl>
-    <w:lvl w:ilvl="6" w:tplc="DEC0232C">
-      <w:numFmt w:val="decimal"/>
-      <w:lvlText w:val=""/>
-      <w:lvlJc w:val="left"/>
-    </w:lvl>
-    <w:lvl w:ilvl="7" w:tplc="D41AA0D2">
-      <w:numFmt w:val="decimal"/>
-      <w:lvlText w:val=""/>
-      <w:lvlJc w:val="left"/>
-    </w:lvl>
-    <w:lvl w:ilvl="8" w:tplc="07048DEA">
+    <w:lvl w:ilvl="0" w:tplc="286CFCD0">
+      <w:numFmt w:val="decimal"/>
+      <w:lvlText w:val=""/>
+      <w:lvlJc w:val="left"/>
+    </w:lvl>
+    <w:lvl w:ilvl="1" w:tplc="45AC6898">
+      <w:numFmt w:val="decimal"/>
+      <w:lvlText w:val=""/>
+      <w:lvlJc w:val="left"/>
+    </w:lvl>
+    <w:lvl w:ilvl="2" w:tplc="F39ADA18">
+      <w:numFmt w:val="decimal"/>
+      <w:lvlText w:val=""/>
+      <w:lvlJc w:val="left"/>
+    </w:lvl>
+    <w:lvl w:ilvl="3" w:tplc="646CE4C6">
+      <w:numFmt w:val="decimal"/>
+      <w:lvlText w:val=""/>
+      <w:lvlJc w:val="left"/>
+    </w:lvl>
+    <w:lvl w:ilvl="4" w:tplc="36467398">
+      <w:numFmt w:val="decimal"/>
+      <w:lvlText w:val=""/>
+      <w:lvlJc w:val="left"/>
+    </w:lvl>
+    <w:lvl w:ilvl="5" w:tplc="EB5249FA">
+      <w:numFmt w:val="decimal"/>
+      <w:lvlText w:val=""/>
+      <w:lvlJc w:val="left"/>
+    </w:lvl>
+    <w:lvl w:ilvl="6" w:tplc="6492B84E">
+      <w:numFmt w:val="decimal"/>
+      <w:lvlText w:val=""/>
+      <w:lvlJc w:val="left"/>
+    </w:lvl>
+    <w:lvl w:ilvl="7" w:tplc="3176C4BA">
+      <w:numFmt w:val="decimal"/>
+      <w:lvlText w:val=""/>
+      <w:lvlJc w:val="left"/>
+    </w:lvl>
+    <w:lvl w:ilvl="8" w:tplc="B224807A">
       <w:numFmt w:val="decimal"/>
       <w:lvlText w:val=""/>
       <w:lvlJc w:val="left"/>
     </w:lvl>
   </w:abstractNum>
   <w:abstractNum w:abstractNumId="11" w15:restartNumberingAfterBreak="0">
-    <w:nsid w:val="7E781F7D"/>
+    <w:nsid w:val="11C14FC0"/>
     <w:multiLevelType w:val="hybridMultilevel"/>
     <w:tmpl w:val="894EE873"/>
-    <w:lvl w:ilvl="0" w:tplc="42D0A44A">
-      <w:numFmt w:val="decimal"/>
-      <w:lvlText w:val=""/>
-      <w:lvlJc w:val="left"/>
-    </w:lvl>
-    <w:lvl w:ilvl="1" w:tplc="45D44E9E">
-      <w:numFmt w:val="decimal"/>
-      <w:lvlText w:val=""/>
-      <w:lvlJc w:val="left"/>
-    </w:lvl>
-    <w:lvl w:ilvl="2" w:tplc="5D808DF0">
-      <w:numFmt w:val="decimal"/>
-      <w:lvlText w:val=""/>
-      <w:lvlJc w:val="left"/>
-    </w:lvl>
-    <w:lvl w:ilvl="3" w:tplc="CABAC2DC">
-      <w:numFmt w:val="decimal"/>
-      <w:lvlText w:val=""/>
-      <w:lvlJc w:val="left"/>
-    </w:lvl>
-    <w:lvl w:ilvl="4" w:tplc="1D1054F0">
-      <w:numFmt w:val="decimal"/>
-      <w:lvlText w:val=""/>
-      <w:lvlJc w:val="left"/>
-    </w:lvl>
-    <w:lvl w:ilvl="5" w:tplc="0942774C">
-      <w:numFmt w:val="decimal"/>
-      <w:lvlText w:val=""/>
-      <w:lvlJc w:val="left"/>
-    </w:lvl>
-    <w:lvl w:ilvl="6" w:tplc="16BEE048">
-      <w:numFmt w:val="decimal"/>
-      <w:lvlText w:val=""/>
-      <w:lvlJc w:val="left"/>
-    </w:lvl>
-    <w:lvl w:ilvl="7" w:tplc="DAF8D800">
-      <w:numFmt w:val="decimal"/>
-      <w:lvlText w:val=""/>
-      <w:lvlJc w:val="left"/>
-    </w:lvl>
-    <w:lvl w:ilvl="8" w:tplc="3AD21ADE">
+    <w:lvl w:ilvl="0" w:tplc="661CB842">
+      <w:numFmt w:val="decimal"/>
+      <w:lvlText w:val=""/>
+      <w:lvlJc w:val="left"/>
+    </w:lvl>
+    <w:lvl w:ilvl="1" w:tplc="5254B876">
+      <w:numFmt w:val="decimal"/>
+      <w:lvlText w:val=""/>
+      <w:lvlJc w:val="left"/>
+    </w:lvl>
+    <w:lvl w:ilvl="2" w:tplc="06F07CD2">
+      <w:numFmt w:val="decimal"/>
+      <w:lvlText w:val=""/>
+      <w:lvlJc w:val="left"/>
+    </w:lvl>
+    <w:lvl w:ilvl="3" w:tplc="1B0ABBB8">
+      <w:numFmt w:val="decimal"/>
+      <w:lvlText w:val=""/>
+      <w:lvlJc w:val="left"/>
+    </w:lvl>
+    <w:lvl w:ilvl="4" w:tplc="01D0DD0C">
+      <w:numFmt w:val="decimal"/>
+      <w:lvlText w:val=""/>
+      <w:lvlJc w:val="left"/>
+    </w:lvl>
+    <w:lvl w:ilvl="5" w:tplc="ACC8E66C">
+      <w:numFmt w:val="decimal"/>
+      <w:lvlText w:val=""/>
+      <w:lvlJc w:val="left"/>
+    </w:lvl>
+    <w:lvl w:ilvl="6" w:tplc="3D86AEAC">
+      <w:numFmt w:val="decimal"/>
+      <w:lvlText w:val=""/>
+      <w:lvlJc w:val="left"/>
+    </w:lvl>
+    <w:lvl w:ilvl="7" w:tplc="87DA43E8">
+      <w:numFmt w:val="decimal"/>
+      <w:lvlText w:val=""/>
+      <w:lvlJc w:val="left"/>
+    </w:lvl>
+    <w:lvl w:ilvl="8" w:tplc="8B3CEC6C">
       <w:numFmt w:val="decimal"/>
       <w:lvlText w:val=""/>
       <w:lvlJc w:val="left"/>

</xml_diff>